<commit_message>
Added data export feature
</commit_message>
<xml_diff>
--- a/IAB330 Final Project.docx
+++ b/IAB330 Final Project.docx
@@ -430,7 +430,6 @@
                 <w:lang w:eastAsia="en-AU"/>
               </w:rPr>
             </w:pPr>
-            <w:proofErr w:type="spellStart"/>
             <w:r>
               <w:rPr>
                 <w:rFonts w:cstheme="minorHAnsi"/>
@@ -438,29 +437,8 @@
                 <w:color w:val="000000"/>
                 <w:lang w:eastAsia="en-AU"/>
               </w:rPr>
-              <w:t>Gyeongmin</w:t>
-            </w:r>
-            <w:proofErr w:type="spellEnd"/>
-            <w:r>
-              <w:rPr>
-                <w:rFonts w:cstheme="minorHAnsi"/>
-                <w:bCs/>
-                <w:color w:val="000000"/>
-                <w:lang w:eastAsia="en-AU"/>
-              </w:rPr>
-              <w:t xml:space="preserve"> </w:t>
-            </w:r>
-            <w:proofErr w:type="spellStart"/>
-            <w:r>
-              <w:rPr>
-                <w:rFonts w:cstheme="minorHAnsi"/>
-                <w:bCs/>
-                <w:color w:val="000000"/>
-                <w:lang w:eastAsia="en-AU"/>
-              </w:rPr>
-              <w:t>Jee</w:t>
-            </w:r>
-            <w:proofErr w:type="spellEnd"/>
+              <w:t>Gyeongmin Jee</w:t>
+            </w:r>
           </w:p>
         </w:tc>
         <w:tc>
@@ -769,17 +747,8 @@
                 <w:rFonts w:cstheme="minorHAnsi"/>
                 <w:lang w:eastAsia="en-AU"/>
               </w:rPr>
-              <w:t xml:space="preserve">Quang-Cheng </w:t>
-            </w:r>
-            <w:proofErr w:type="spellStart"/>
-            <w:r>
-              <w:rPr>
-                <w:rFonts w:cstheme="minorHAnsi"/>
-                <w:lang w:eastAsia="en-AU"/>
-              </w:rPr>
-              <w:t>Tsui</w:t>
-            </w:r>
-            <w:proofErr w:type="spellEnd"/>
+              <w:t>Quang-Cheng Tsui</w:t>
+            </w:r>
           </w:p>
         </w:tc>
         <w:tc>
@@ -897,13 +866,8 @@
           </w:tcPr>
           <w:p>
             <w:r>
-              <w:t xml:space="preserve">Yusef </w:t>
-            </w:r>
-            <w:proofErr w:type="spellStart"/>
-            <w:r>
-              <w:t>Acabani</w:t>
-            </w:r>
-            <w:proofErr w:type="spellEnd"/>
+              <w:t>Yusef Acabani</w:t>
+            </w:r>
           </w:p>
         </w:tc>
         <w:tc>
@@ -1048,6 +1012,13 @@
     <w:p/>
     <w:sdt>
       <w:sdtPr>
+        <w:rPr>
+          <w:rFonts w:asciiTheme="minorHAnsi" w:eastAsiaTheme="minorHAnsi" w:hAnsiTheme="minorHAnsi" w:cstheme="minorBidi"/>
+          <w:color w:val="auto"/>
+          <w:sz w:val="22"/>
+          <w:szCs w:val="22"/>
+          <w:lang w:val="en-AU"/>
+        </w:rPr>
         <w:id w:val="1615557910"/>
         <w:docPartObj>
           <w:docPartGallery w:val="Table of Contents"/>
@@ -1056,14 +1027,9 @@
       </w:sdtPr>
       <w:sdtEndPr>
         <w:rPr>
-          <w:rFonts w:asciiTheme="minorHAnsi" w:eastAsiaTheme="minorHAnsi" w:hAnsiTheme="minorHAnsi" w:cstheme="minorBidi"/>
           <w:b/>
           <w:bCs/>
           <w:noProof/>
-          <w:color w:val="auto"/>
-          <w:sz w:val="22"/>
-          <w:szCs w:val="22"/>
-          <w:lang w:val="en-AU"/>
         </w:rPr>
       </w:sdtEndPr>
       <w:sdtContent>
@@ -3834,14 +3800,27 @@
       <w:r>
         <w:t xml:space="preserve">Figure </w:t>
       </w:r>
-      <w:fldSimple w:instr=" SEQ Figure \* ARABIC ">
-        <w:r>
-          <w:rPr>
-            <w:noProof/>
-          </w:rPr>
-          <w:t>1</w:t>
-        </w:r>
-      </w:fldSimple>
+      <w:r>
+        <w:fldChar w:fldCharType="begin"/>
+      </w:r>
+      <w:r>
+        <w:instrText xml:space="preserve"> SEQ Figure \* ARABIC </w:instrText>
+      </w:r>
+      <w:r>
+        <w:fldChar w:fldCharType="separate"/>
+      </w:r>
+      <w:r>
+        <w:rPr>
+          <w:noProof/>
+        </w:rPr>
+        <w:t>1</w:t>
+      </w:r>
+      <w:r>
+        <w:rPr>
+          <w:noProof/>
+        </w:rPr>
+        <w:fldChar w:fldCharType="end"/>
+      </w:r>
       <w:bookmarkEnd w:id="5"/>
       <w:r>
         <w:t>. Updated Page Navigation Hierarchy</w:t>
@@ -4001,14 +3980,27 @@
       <w:r>
         <w:t xml:space="preserve">Figure </w:t>
       </w:r>
-      <w:fldSimple w:instr=" SEQ Figure \* ARABIC ">
-        <w:r>
-          <w:rPr>
-            <w:noProof/>
-          </w:rPr>
-          <w:t>2</w:t>
-        </w:r>
-      </w:fldSimple>
+      <w:r>
+        <w:fldChar w:fldCharType="begin"/>
+      </w:r>
+      <w:r>
+        <w:instrText xml:space="preserve"> SEQ Figure \* ARABIC </w:instrText>
+      </w:r>
+      <w:r>
+        <w:fldChar w:fldCharType="separate"/>
+      </w:r>
+      <w:r>
+        <w:rPr>
+          <w:noProof/>
+        </w:rPr>
+        <w:t>2</w:t>
+      </w:r>
+      <w:r>
+        <w:rPr>
+          <w:noProof/>
+        </w:rPr>
+        <w:fldChar w:fldCharType="end"/>
+      </w:r>
       <w:r>
         <w:t>. Screenshot of Home Page</w:t>
       </w:r>
@@ -4106,14 +4098,27 @@
       <w:r>
         <w:t xml:space="preserve">Figure </w:t>
       </w:r>
-      <w:fldSimple w:instr=" SEQ Figure \* ARABIC ">
-        <w:r>
-          <w:rPr>
-            <w:noProof/>
-          </w:rPr>
-          <w:t>3</w:t>
-        </w:r>
-      </w:fldSimple>
+      <w:r>
+        <w:fldChar w:fldCharType="begin"/>
+      </w:r>
+      <w:r>
+        <w:instrText xml:space="preserve"> SEQ Figure \* ARABIC </w:instrText>
+      </w:r>
+      <w:r>
+        <w:fldChar w:fldCharType="separate"/>
+      </w:r>
+      <w:r>
+        <w:rPr>
+          <w:noProof/>
+        </w:rPr>
+        <w:t>3</w:t>
+      </w:r>
+      <w:r>
+        <w:rPr>
+          <w:noProof/>
+        </w:rPr>
+        <w:fldChar w:fldCharType="end"/>
+      </w:r>
       <w:bookmarkEnd w:id="10"/>
       <w:r>
         <w:t>. Screenshot of Add Room Page</w:t>
@@ -4278,14 +4283,27 @@
       <w:r>
         <w:t xml:space="preserve">Figure </w:t>
       </w:r>
-      <w:fldSimple w:instr=" SEQ Figure \* ARABIC ">
-        <w:r>
-          <w:rPr>
-            <w:noProof/>
-          </w:rPr>
-          <w:t>4</w:t>
-        </w:r>
-      </w:fldSimple>
+      <w:r>
+        <w:fldChar w:fldCharType="begin"/>
+      </w:r>
+      <w:r>
+        <w:instrText xml:space="preserve"> SEQ Figure \* ARABIC </w:instrText>
+      </w:r>
+      <w:r>
+        <w:fldChar w:fldCharType="separate"/>
+      </w:r>
+      <w:r>
+        <w:rPr>
+          <w:noProof/>
+        </w:rPr>
+        <w:t>4</w:t>
+      </w:r>
+      <w:r>
+        <w:rPr>
+          <w:noProof/>
+        </w:rPr>
+        <w:fldChar w:fldCharType="end"/>
+      </w:r>
       <w:bookmarkEnd w:id="12"/>
       <w:r>
         <w:t>. Screenshot of (Left to Right) Manage Box Page and Edit Box Page</w:t>
@@ -4345,6 +4363,7 @@
       </w:pPr>
       <w:bookmarkStart w:id="13" w:name="_Toc495365876"/>
       <w:r>
+        <w:lastRenderedPageBreak/>
         <w:t xml:space="preserve">Searching </w:t>
       </w:r>
       <w:r>
@@ -4354,13 +4373,89 @@
     </w:p>
     <w:p>
       <w:pPr>
+        <w:pStyle w:val="Caption"/>
         <w:jc w:val="center"/>
       </w:pPr>
       <w:r>
-        <w:t>*NEED TO DO**</w:t>
-      </w:r>
-      <w:bookmarkStart w:id="14" w:name="_GoBack"/>
-      <w:bookmarkEnd w:id="14"/>
+        <w:rPr>
+          <w:noProof/>
+        </w:rPr>
+        <w:drawing>
+          <wp:inline distT="0" distB="0" distL="0" distR="0" wp14:anchorId="3C246B3C" wp14:editId="1DBB3DBD">
+            <wp:extent cx="2686050" cy="4632621"/>
+            <wp:effectExtent l="0" t="0" r="0" b="0"/>
+            <wp:docPr id="5" name="Picture 5"/>
+            <wp:cNvGraphicFramePr>
+              <a:graphicFrameLocks xmlns:a="http://schemas.openxmlformats.org/drawingml/2006/main" noChangeAspect="1"/>
+            </wp:cNvGraphicFramePr>
+            <a:graphic xmlns:a="http://schemas.openxmlformats.org/drawingml/2006/main">
+              <a:graphicData uri="http://schemas.openxmlformats.org/drawingml/2006/picture">
+                <pic:pic xmlns:pic="http://schemas.openxmlformats.org/drawingml/2006/picture">
+                  <pic:nvPicPr>
+                    <pic:cNvPr id="1" name=""/>
+                    <pic:cNvPicPr/>
+                  </pic:nvPicPr>
+                  <pic:blipFill>
+                    <a:blip r:embed="rId18"/>
+                    <a:stretch>
+                      <a:fillRect/>
+                    </a:stretch>
+                  </pic:blipFill>
+                  <pic:spPr>
+                    <a:xfrm>
+                      <a:off x="0" y="0"/>
+                      <a:ext cx="2705336" cy="4665884"/>
+                    </a:xfrm>
+                    <a:prstGeom prst="rect">
+                      <a:avLst/>
+                    </a:prstGeom>
+                  </pic:spPr>
+                </pic:pic>
+              </a:graphicData>
+            </a:graphic>
+          </wp:inline>
+        </w:drawing>
+      </w:r>
+      <w:r>
+        <w:rPr>
+          <w:noProof/>
+        </w:rPr>
+        <w:drawing>
+          <wp:inline distT="0" distB="0" distL="0" distR="0" wp14:anchorId="26C25BAC" wp14:editId="0367E350">
+            <wp:extent cx="2686050" cy="4632621"/>
+            <wp:effectExtent l="0" t="0" r="0" b="0"/>
+            <wp:docPr id="10" name="Picture 10"/>
+            <wp:cNvGraphicFramePr>
+              <a:graphicFrameLocks xmlns:a="http://schemas.openxmlformats.org/drawingml/2006/main" noChangeAspect="1"/>
+            </wp:cNvGraphicFramePr>
+            <a:graphic xmlns:a="http://schemas.openxmlformats.org/drawingml/2006/main">
+              <a:graphicData uri="http://schemas.openxmlformats.org/drawingml/2006/picture">
+                <pic:pic xmlns:pic="http://schemas.openxmlformats.org/drawingml/2006/picture">
+                  <pic:nvPicPr>
+                    <pic:cNvPr id="1" name=""/>
+                    <pic:cNvPicPr/>
+                  </pic:nvPicPr>
+                  <pic:blipFill>
+                    <a:blip r:embed="rId19"/>
+                    <a:stretch>
+                      <a:fillRect/>
+                    </a:stretch>
+                  </pic:blipFill>
+                  <pic:spPr>
+                    <a:xfrm>
+                      <a:off x="0" y="0"/>
+                      <a:ext cx="2703938" cy="4663473"/>
+                    </a:xfrm>
+                    <a:prstGeom prst="rect">
+                      <a:avLst/>
+                    </a:prstGeom>
+                  </pic:spPr>
+                </pic:pic>
+              </a:graphicData>
+            </a:graphic>
+          </wp:inline>
+        </w:drawing>
+      </w:r>
     </w:p>
     <w:p>
       <w:pPr>
@@ -4370,16 +4465,40 @@
       <w:r>
         <w:t xml:space="preserve">Figure </w:t>
       </w:r>
-      <w:fldSimple w:instr=" SEQ Figure \* ARABIC ">
-        <w:r>
-          <w:rPr>
-            <w:noProof/>
-          </w:rPr>
-          <w:t>5</w:t>
-        </w:r>
-      </w:fldSimple>
+      <w:r>
+        <w:fldChar w:fldCharType="begin"/>
+      </w:r>
+      <w:r>
+        <w:instrText xml:space="preserve"> SEQ Figure \* ARABIC </w:instrText>
+      </w:r>
+      <w:r>
+        <w:fldChar w:fldCharType="separate"/>
+      </w:r>
+      <w:r>
+        <w:rPr>
+          <w:noProof/>
+        </w:rPr>
+        <w:t>5</w:t>
+      </w:r>
+      <w:r>
+        <w:rPr>
+          <w:noProof/>
+        </w:rPr>
+        <w:fldChar w:fldCharType="end"/>
+      </w:r>
       <w:r>
         <w:t>. Screenshot of (Left to Right) Search Page and Add Items Page</w:t>
+      </w:r>
+    </w:p>
+    <w:p>
+      <w:pPr>
+        <w:jc w:val="both"/>
+      </w:pPr>
+      <w:r>
+        <w:t xml:space="preserve">When first entering the search page, users will be able to see all items currently saved in the database. </w:t>
+      </w:r>
+      <w:r>
+        <w:t>To search for items, users can use the drop-down menu at the top of the screen to select to search by item name, room type and box name. Users can also edit an item from this page by tapping an item. If users want to add a new item, they can click “Add Item” button at the bottom to navigate to the “Add Items” page.</w:t>
       </w:r>
     </w:p>
     <w:p>
@@ -4390,11 +4509,11 @@
           <w:numId w:val="3"/>
         </w:numPr>
       </w:pPr>
-      <w:bookmarkStart w:id="15" w:name="_Toc495365877"/>
+      <w:bookmarkStart w:id="14" w:name="_Toc495365877"/>
       <w:r>
         <w:t>Help Section</w:t>
       </w:r>
-      <w:bookmarkEnd w:id="15"/>
+      <w:bookmarkEnd w:id="14"/>
     </w:p>
     <w:p>
       <w:pPr>
@@ -4409,7 +4528,45 @@
         <w:jc w:val="center"/>
       </w:pPr>
       <w:r>
-        <w:t>*INSERT SCREENSHOT HERE*</w:t>
+        <w:rPr>
+          <w:noProof/>
+        </w:rPr>
+        <w:lastRenderedPageBreak/>
+        <w:drawing>
+          <wp:inline distT="0" distB="0" distL="0" distR="0" wp14:anchorId="6A9E517B" wp14:editId="22093EB0">
+            <wp:extent cx="2819400" cy="4862608"/>
+            <wp:effectExtent l="0" t="0" r="0" b="0"/>
+            <wp:docPr id="4" name="Picture 4"/>
+            <wp:cNvGraphicFramePr>
+              <a:graphicFrameLocks xmlns:a="http://schemas.openxmlformats.org/drawingml/2006/main" noChangeAspect="1"/>
+            </wp:cNvGraphicFramePr>
+            <a:graphic xmlns:a="http://schemas.openxmlformats.org/drawingml/2006/main">
+              <a:graphicData uri="http://schemas.openxmlformats.org/drawingml/2006/picture">
+                <pic:pic xmlns:pic="http://schemas.openxmlformats.org/drawingml/2006/picture">
+                  <pic:nvPicPr>
+                    <pic:cNvPr id="1" name=""/>
+                    <pic:cNvPicPr/>
+                  </pic:nvPicPr>
+                  <pic:blipFill>
+                    <a:blip r:embed="rId20"/>
+                    <a:stretch>
+                      <a:fillRect/>
+                    </a:stretch>
+                  </pic:blipFill>
+                  <pic:spPr>
+                    <a:xfrm>
+                      <a:off x="0" y="0"/>
+                      <a:ext cx="2831208" cy="4882973"/>
+                    </a:xfrm>
+                    <a:prstGeom prst="rect">
+                      <a:avLst/>
+                    </a:prstGeom>
+                  </pic:spPr>
+                </pic:pic>
+              </a:graphicData>
+            </a:graphic>
+          </wp:inline>
+        </w:drawing>
       </w:r>
     </w:p>
     <w:p>
@@ -4418,17 +4575,32 @@
         <w:jc w:val="center"/>
       </w:pPr>
       <w:r>
-        <w:lastRenderedPageBreak/>
         <w:t xml:space="preserve">Figure </w:t>
       </w:r>
-      <w:fldSimple w:instr=" SEQ Figure \* ARABIC ">
-        <w:r>
-          <w:rPr>
-            <w:noProof/>
-          </w:rPr>
-          <w:t>6</w:t>
-        </w:r>
-      </w:fldSimple>
+      <w:r>
+        <w:fldChar w:fldCharType="begin"/>
+      </w:r>
+      <w:r>
+        <w:instrText xml:space="preserve"> SEQ</w:instrText>
+      </w:r>
+      <w:r>
+        <w:instrText xml:space="preserve"> Figure \* ARABIC </w:instrText>
+      </w:r>
+      <w:r>
+        <w:fldChar w:fldCharType="separate"/>
+      </w:r>
+      <w:r>
+        <w:rPr>
+          <w:noProof/>
+        </w:rPr>
+        <w:t>6</w:t>
+      </w:r>
+      <w:r>
+        <w:rPr>
+          <w:noProof/>
+        </w:rPr>
+        <w:fldChar w:fldCharType="end"/>
+      </w:r>
       <w:r>
         <w:t>. Screenshot of Help Page</w:t>
       </w:r>
@@ -4441,11 +4613,11 @@
           <w:numId w:val="3"/>
         </w:numPr>
       </w:pPr>
-      <w:bookmarkStart w:id="16" w:name="_Toc495365878"/>
+      <w:bookmarkStart w:id="15" w:name="_Toc495365878"/>
       <w:r>
         <w:t>List of Required Features</w:t>
       </w:r>
-      <w:bookmarkEnd w:id="16"/>
+      <w:bookmarkEnd w:id="15"/>
     </w:p>
     <w:p>
       <w:pPr>
@@ -4455,11 +4627,11 @@
           <w:numId w:val="3"/>
         </w:numPr>
       </w:pPr>
-      <w:bookmarkStart w:id="17" w:name="_Toc495365879"/>
+      <w:bookmarkStart w:id="16" w:name="_Toc495365879"/>
       <w:r>
         <w:t>Saving Items into Boxes</w:t>
       </w:r>
-      <w:bookmarkEnd w:id="17"/>
+      <w:bookmarkEnd w:id="16"/>
     </w:p>
     <w:p/>
     <w:p>
@@ -4470,11 +4642,11 @@
           <w:numId w:val="3"/>
         </w:numPr>
       </w:pPr>
-      <w:bookmarkStart w:id="18" w:name="_Toc495365880"/>
+      <w:bookmarkStart w:id="17" w:name="_Toc495365880"/>
       <w:r>
         <w:t>Searchable Database</w:t>
       </w:r>
-      <w:bookmarkEnd w:id="18"/>
+      <w:bookmarkEnd w:id="17"/>
     </w:p>
     <w:p/>
     <w:p>
@@ -4485,11 +4657,11 @@
           <w:numId w:val="3"/>
         </w:numPr>
       </w:pPr>
-      <w:bookmarkStart w:id="19" w:name="_Toc495365881"/>
+      <w:bookmarkStart w:id="18" w:name="_Toc495365881"/>
       <w:r>
         <w:t>Listing Boxes and its Contents</w:t>
       </w:r>
-      <w:bookmarkEnd w:id="19"/>
+      <w:bookmarkEnd w:id="18"/>
     </w:p>
     <w:p/>
     <w:p>
@@ -4500,22 +4672,17 @@
           <w:numId w:val="3"/>
         </w:numPr>
       </w:pPr>
-      <w:bookmarkStart w:id="20" w:name="_Toc495365882"/>
+      <w:bookmarkStart w:id="19" w:name="_Toc495365882"/>
       <w:r>
         <w:t>Categorised Items by Room Types</w:t>
       </w:r>
       <w:r>
         <w:t>????</w:t>
       </w:r>
-      <w:proofErr w:type="spellStart"/>
-      <w:r>
-        <w:t>wth</w:t>
-      </w:r>
-      <w:proofErr w:type="spellEnd"/>
-      <w:r>
-        <w:t xml:space="preserve"> is this?</w:t>
-      </w:r>
-      <w:bookmarkEnd w:id="20"/>
+      <w:r>
+        <w:t>wth is this?</w:t>
+      </w:r>
+      <w:bookmarkEnd w:id="19"/>
     </w:p>
     <w:p/>
     <w:p>
@@ -4526,19 +4693,14 @@
           <w:numId w:val="3"/>
         </w:numPr>
       </w:pPr>
-      <w:bookmarkStart w:id="21" w:name="_Toc495365883"/>
+      <w:bookmarkStart w:id="20" w:name="_Toc495365883"/>
       <w:r>
         <w:t>Moving????</w:t>
       </w:r>
-      <w:proofErr w:type="spellStart"/>
-      <w:r>
-        <w:t>wth</w:t>
-      </w:r>
-      <w:proofErr w:type="spellEnd"/>
-      <w:r>
-        <w:t xml:space="preserve"> is this too?</w:t>
-      </w:r>
-      <w:bookmarkEnd w:id="21"/>
+      <w:r>
+        <w:t>wth is this too?</w:t>
+      </w:r>
+      <w:bookmarkEnd w:id="20"/>
     </w:p>
     <w:p/>
     <w:p>
@@ -4549,11 +4711,11 @@
           <w:numId w:val="3"/>
         </w:numPr>
       </w:pPr>
-      <w:bookmarkStart w:id="22" w:name="_Toc495365884"/>
+      <w:bookmarkStart w:id="21" w:name="_Toc495365884"/>
       <w:r>
         <w:t>Move Items Between Boxes</w:t>
       </w:r>
-      <w:bookmarkEnd w:id="22"/>
+      <w:bookmarkEnd w:id="21"/>
     </w:p>
     <w:p/>
     <w:p>
@@ -4564,13 +4726,20 @@
           <w:numId w:val="3"/>
         </w:numPr>
       </w:pPr>
-      <w:bookmarkStart w:id="23" w:name="_Toc495365885"/>
-      <w:r>
+      <w:bookmarkStart w:id="22" w:name="_Toc495365885"/>
+      <w:r>
+        <w:lastRenderedPageBreak/>
         <w:t>Creating Box Labels</w:t>
       </w:r>
+      <w:bookmarkEnd w:id="22"/>
+    </w:p>
+    <w:p>
+      <w:r>
+        <w:t>The application was made to allow users to generate a simple text file which they can print to apply to a box.</w:t>
+      </w:r>
+      <w:bookmarkStart w:id="23" w:name="_GoBack"/>
       <w:bookmarkEnd w:id="23"/>
     </w:p>
-    <w:p/>
     <w:p>
       <w:pPr>
         <w:pStyle w:val="Heading2"/>
@@ -4585,6 +4754,18 @@
       </w:r>
       <w:bookmarkEnd w:id="24"/>
     </w:p>
+    <w:p>
+      <w:pPr>
+        <w:pStyle w:val="Heading3"/>
+        <w:numPr>
+          <w:ilvl w:val="2"/>
+          <w:numId w:val="3"/>
+        </w:numPr>
+      </w:pPr>
+      <w:r>
+        <w:t>Data Export</w:t>
+      </w:r>
+    </w:p>
     <w:p/>
     <w:p>
       <w:pPr>
@@ -4721,7 +4902,7 @@
     </w:p>
     <w:p/>
     <w:sectPr>
-      <w:footerReference w:type="default" r:id="rId18"/>
+      <w:footerReference w:type="default" r:id="rId21"/>
       <w:pgSz w:w="11906" w:h="16838"/>
       <w:pgMar w:top="1440" w:right="1440" w:bottom="1440" w:left="1440" w:header="708" w:footer="708" w:gutter="0"/>
       <w:cols w:space="708"/>
@@ -4766,6 +4947,7 @@
         <w:docPartUnique/>
       </w:docPartObj>
     </w:sdtPr>
+    <w:sdtEndPr/>
     <w:sdtContent>
       <w:p>
         <w:pPr>
@@ -6301,7 +6483,7 @@
 </file>
 
 <file path=customXml/itemProps1.xml><?xml version="1.0" encoding="utf-8"?>
-<ds:datastoreItem xmlns:ds="http://schemas.openxmlformats.org/officeDocument/2006/customXml" ds:itemID="{5A4E348C-3AAA-41B0-9970-A81D7D3CB9C2}">
+<ds:datastoreItem xmlns:ds="http://schemas.openxmlformats.org/officeDocument/2006/customXml" ds:itemID="{784D04FE-4865-44B8-8798-01AE4EF0F85D}">
   <ds:schemaRefs>
     <ds:schemaRef ds:uri="http://schemas.openxmlformats.org/officeDocument/2006/bibliography"/>
   </ds:schemaRefs>

</xml_diff>

<commit_message>
Added comments to views cs, updated report, removed pages not in use
</commit_message>
<xml_diff>
--- a/IAB330 Final Project.docx
+++ b/IAB330 Final Project.docx
@@ -177,7 +177,18 @@
           <w:sz w:val="24"/>
           <w:szCs w:val="24"/>
         </w:rPr>
-        <w:t xml:space="preserve">The assignment shall be conducted in a team of 4 students, each team member must sign as it is a formal agreement that represents that everyone is contributing to the whole assignment.  </w:t>
+        <w:t>The assignment shall be conducted in a team of 4 students, each team member must sign as it is a formal agreemen</w:t>
+      </w:r>
+      <w:bookmarkStart w:id="0" w:name="_GoBack"/>
+      <w:bookmarkEnd w:id="0"/>
+      <w:r>
+        <w:rPr>
+          <w:rFonts w:cstheme="minorHAnsi"/>
+          <w:color w:val="000000"/>
+          <w:sz w:val="24"/>
+          <w:szCs w:val="24"/>
+        </w:rPr>
+        <w:t xml:space="preserve">t that represents that everyone is contributing to the whole assignment.  </w:t>
       </w:r>
     </w:p>
     <w:p>
@@ -207,8 +218,8 @@
       </w:tblPr>
       <w:tblGrid>
         <w:gridCol w:w="2699"/>
-        <w:gridCol w:w="2866"/>
-        <w:gridCol w:w="3795"/>
+        <w:gridCol w:w="2865"/>
+        <w:gridCol w:w="3796"/>
       </w:tblGrid>
       <w:tr>
         <w:trPr>
@@ -430,6 +441,7 @@
                 <w:lang w:eastAsia="en-AU"/>
               </w:rPr>
             </w:pPr>
+            <w:proofErr w:type="spellStart"/>
             <w:r>
               <w:rPr>
                 <w:rFonts w:cstheme="minorHAnsi"/>
@@ -437,8 +449,29 @@
                 <w:color w:val="000000"/>
                 <w:lang w:eastAsia="en-AU"/>
               </w:rPr>
-              <w:t>Gyeongmin Jee</w:t>
-            </w:r>
+              <w:t>Gyeongmin</w:t>
+            </w:r>
+            <w:proofErr w:type="spellEnd"/>
+            <w:r>
+              <w:rPr>
+                <w:rFonts w:cstheme="minorHAnsi"/>
+                <w:bCs/>
+                <w:color w:val="000000"/>
+                <w:lang w:eastAsia="en-AU"/>
+              </w:rPr>
+              <w:t xml:space="preserve"> </w:t>
+            </w:r>
+            <w:proofErr w:type="spellStart"/>
+            <w:r>
+              <w:rPr>
+                <w:rFonts w:cstheme="minorHAnsi"/>
+                <w:bCs/>
+                <w:color w:val="000000"/>
+                <w:lang w:eastAsia="en-AU"/>
+              </w:rPr>
+              <w:t>Jee</w:t>
+            </w:r>
+            <w:proofErr w:type="spellEnd"/>
           </w:p>
         </w:tc>
         <w:tc>
@@ -747,8 +780,17 @@
                 <w:rFonts w:cstheme="minorHAnsi"/>
                 <w:lang w:eastAsia="en-AU"/>
               </w:rPr>
-              <w:t>Quang-Cheng Tsui</w:t>
-            </w:r>
+              <w:t xml:space="preserve">Quang-Cheng </w:t>
+            </w:r>
+            <w:proofErr w:type="spellStart"/>
+            <w:r>
+              <w:rPr>
+                <w:rFonts w:cstheme="minorHAnsi"/>
+                <w:lang w:eastAsia="en-AU"/>
+              </w:rPr>
+              <w:t>Tsui</w:t>
+            </w:r>
+            <w:proofErr w:type="spellEnd"/>
           </w:p>
         </w:tc>
         <w:tc>
@@ -866,8 +908,13 @@
           </w:tcPr>
           <w:p>
             <w:r>
-              <w:t>Yusef Acabani</w:t>
-            </w:r>
+              <w:t xml:space="preserve">Yusef </w:t>
+            </w:r>
+            <w:proofErr w:type="spellStart"/>
+            <w:r>
+              <w:t>Acabani</w:t>
+            </w:r>
+            <w:proofErr w:type="spellEnd"/>
           </w:p>
         </w:tc>
         <w:tc>
@@ -982,19 +1029,35 @@
                 <w:b/>
                 <w:noProof/>
               </w:rPr>
-              <w:t xml:space="preserve">URL LINK TO PRESENTATION: </w:t>
+              <w:t xml:space="preserve">URL LINK TO </w:t>
             </w:r>
             <w:r>
               <w:rPr>
                 <w:b/>
                 <w:noProof/>
               </w:rPr>
+              <w:t>DEMONSTRATION VIDEO</w:t>
+            </w:r>
+            <w:r>
+              <w:rPr>
+                <w:b/>
+                <w:noProof/>
+              </w:rPr>
+              <w:t xml:space="preserve">: </w:t>
+            </w:r>
+            <w:r>
+              <w:rPr>
+                <w:b/>
+                <w:noProof/>
+                <w:highlight w:val="yellow"/>
+              </w:rPr>
               <w:t xml:space="preserve">can make a </w:t>
             </w:r>
             <w:r>
               <w:rPr>
                 <w:b/>
                 <w:noProof/>
+                <w:highlight w:val="yellow"/>
               </w:rPr>
               <w:t>shareable</w:t>
             </w:r>
@@ -1002,6 +1065,7 @@
               <w:rPr>
                 <w:b/>
                 <w:noProof/>
+                <w:highlight w:val="yellow"/>
               </w:rPr>
               <w:t xml:space="preserve"> google drive link?</w:t>
             </w:r>
@@ -1063,7 +1127,7 @@
           <w:r>
             <w:fldChar w:fldCharType="separate"/>
           </w:r>
-          <w:hyperlink w:anchor="_Toc495365866" w:history="1">
+          <w:hyperlink w:anchor="_Toc496977138" w:history="1">
             <w:r>
               <w:rPr>
                 <w:rStyle w:val="Hyperlink"/>
@@ -1105,7 +1169,7 @@
                 <w:noProof/>
                 <w:webHidden/>
               </w:rPr>
-              <w:instrText xml:space="preserve"> PAGEREF _Toc495365866 \h </w:instrText>
+              <w:instrText xml:space="preserve"> PAGEREF _Toc496977138 \h </w:instrText>
             </w:r>
             <w:r>
               <w:rPr>
@@ -1149,7 +1213,7 @@
               <w:lang w:eastAsia="en-AU"/>
             </w:rPr>
           </w:pPr>
-          <w:hyperlink w:anchor="_Toc495365867" w:history="1">
+          <w:hyperlink w:anchor="_Toc496977139" w:history="1">
             <w:r>
               <w:rPr>
                 <w:rStyle w:val="Hyperlink"/>
@@ -1191,7 +1255,7 @@
                 <w:noProof/>
                 <w:webHidden/>
               </w:rPr>
-              <w:instrText xml:space="preserve"> PAGEREF _Toc495365867 \h </w:instrText>
+              <w:instrText xml:space="preserve"> PAGEREF _Toc496977139 \h </w:instrText>
             </w:r>
             <w:r>
               <w:rPr>
@@ -1235,7 +1299,7 @@
               <w:lang w:eastAsia="en-AU"/>
             </w:rPr>
           </w:pPr>
-          <w:hyperlink w:anchor="_Toc495365868" w:history="1">
+          <w:hyperlink w:anchor="_Toc496977140" w:history="1">
             <w:r>
               <w:rPr>
                 <w:rStyle w:val="Hyperlink"/>
@@ -1277,7 +1341,7 @@
                 <w:noProof/>
                 <w:webHidden/>
               </w:rPr>
-              <w:instrText xml:space="preserve"> PAGEREF _Toc495365868 \h </w:instrText>
+              <w:instrText xml:space="preserve"> PAGEREF _Toc496977140 \h </w:instrText>
             </w:r>
             <w:r>
               <w:rPr>
@@ -1321,7 +1385,7 @@
               <w:lang w:eastAsia="en-AU"/>
             </w:rPr>
           </w:pPr>
-          <w:hyperlink w:anchor="_Toc495365869" w:history="1">
+          <w:hyperlink w:anchor="_Toc496977141" w:history="1">
             <w:r>
               <w:rPr>
                 <w:rStyle w:val="Hyperlink"/>
@@ -1363,7 +1427,7 @@
                 <w:noProof/>
                 <w:webHidden/>
               </w:rPr>
-              <w:instrText xml:space="preserve"> PAGEREF _Toc495365869 \h </w:instrText>
+              <w:instrText xml:space="preserve"> PAGEREF _Toc496977141 \h </w:instrText>
             </w:r>
             <w:r>
               <w:rPr>
@@ -1407,7 +1471,7 @@
               <w:lang w:eastAsia="en-AU"/>
             </w:rPr>
           </w:pPr>
-          <w:hyperlink w:anchor="_Toc495365870" w:history="1">
+          <w:hyperlink w:anchor="_Toc496977142" w:history="1">
             <w:r>
               <w:rPr>
                 <w:rStyle w:val="Hyperlink"/>
@@ -1449,7 +1513,7 @@
                 <w:noProof/>
                 <w:webHidden/>
               </w:rPr>
-              <w:instrText xml:space="preserve"> PAGEREF _Toc495365870 \h </w:instrText>
+              <w:instrText xml:space="preserve"> PAGEREF _Toc496977142 \h </w:instrText>
             </w:r>
             <w:r>
               <w:rPr>
@@ -1493,7 +1557,7 @@
               <w:lang w:eastAsia="en-AU"/>
             </w:rPr>
           </w:pPr>
-          <w:hyperlink w:anchor="_Toc495365871" w:history="1">
+          <w:hyperlink w:anchor="_Toc496977143" w:history="1">
             <w:r>
               <w:rPr>
                 <w:rStyle w:val="Hyperlink"/>
@@ -1535,7 +1599,7 @@
                 <w:noProof/>
                 <w:webHidden/>
               </w:rPr>
-              <w:instrText xml:space="preserve"> PAGEREF _Toc495365871 \h </w:instrText>
+              <w:instrText xml:space="preserve"> PAGEREF _Toc496977143 \h </w:instrText>
             </w:r>
             <w:r>
               <w:rPr>
@@ -1555,7 +1619,7 @@
                 <w:noProof/>
                 <w:webHidden/>
               </w:rPr>
-              <w:t>3</w:t>
+              <w:t>4</w:t>
             </w:r>
             <w:r>
               <w:rPr>
@@ -1579,7 +1643,7 @@
               <w:lang w:eastAsia="en-AU"/>
             </w:rPr>
           </w:pPr>
-          <w:hyperlink w:anchor="_Toc495365872" w:history="1">
+          <w:hyperlink w:anchor="_Toc496977144" w:history="1">
             <w:r>
               <w:rPr>
                 <w:rStyle w:val="Hyperlink"/>
@@ -1621,7 +1685,7 @@
                 <w:noProof/>
                 <w:webHidden/>
               </w:rPr>
-              <w:instrText xml:space="preserve"> PAGEREF _Toc495365872 \h </w:instrText>
+              <w:instrText xml:space="preserve"> PAGEREF _Toc496977144 \h </w:instrText>
             </w:r>
             <w:r>
               <w:rPr>
@@ -1641,7 +1705,7 @@
                 <w:noProof/>
                 <w:webHidden/>
               </w:rPr>
-              <w:t>3</w:t>
+              <w:t>4</w:t>
             </w:r>
             <w:r>
               <w:rPr>
@@ -1665,7 +1729,7 @@
               <w:lang w:eastAsia="en-AU"/>
             </w:rPr>
           </w:pPr>
-          <w:hyperlink w:anchor="_Toc495365873" w:history="1">
+          <w:hyperlink w:anchor="_Toc496977145" w:history="1">
             <w:r>
               <w:rPr>
                 <w:rStyle w:val="Hyperlink"/>
@@ -1707,7 +1771,7 @@
                 <w:noProof/>
                 <w:webHidden/>
               </w:rPr>
-              <w:instrText xml:space="preserve"> PAGEREF _Toc495365873 \h </w:instrText>
+              <w:instrText xml:space="preserve"> PAGEREF _Toc496977145 \h </w:instrText>
             </w:r>
             <w:r>
               <w:rPr>
@@ -1751,7 +1815,7 @@
               <w:lang w:eastAsia="en-AU"/>
             </w:rPr>
           </w:pPr>
-          <w:hyperlink w:anchor="_Toc495365874" w:history="1">
+          <w:hyperlink w:anchor="_Toc496977146" w:history="1">
             <w:r>
               <w:rPr>
                 <w:rStyle w:val="Hyperlink"/>
@@ -1793,7 +1857,7 @@
                 <w:noProof/>
                 <w:webHidden/>
               </w:rPr>
-              <w:instrText xml:space="preserve"> PAGEREF _Toc495365874 \h </w:instrText>
+              <w:instrText xml:space="preserve"> PAGEREF _Toc496977146 \h </w:instrText>
             </w:r>
             <w:r>
               <w:rPr>
@@ -1837,7 +1901,7 @@
               <w:lang w:eastAsia="en-AU"/>
             </w:rPr>
           </w:pPr>
-          <w:hyperlink w:anchor="_Toc495365875" w:history="1">
+          <w:hyperlink w:anchor="_Toc496977147" w:history="1">
             <w:r>
               <w:rPr>
                 <w:rStyle w:val="Hyperlink"/>
@@ -1879,7 +1943,7 @@
                 <w:noProof/>
                 <w:webHidden/>
               </w:rPr>
-              <w:instrText xml:space="preserve"> PAGEREF _Toc495365875 \h </w:instrText>
+              <w:instrText xml:space="preserve"> PAGEREF _Toc496977147 \h </w:instrText>
             </w:r>
             <w:r>
               <w:rPr>
@@ -1923,7 +1987,7 @@
               <w:lang w:eastAsia="en-AU"/>
             </w:rPr>
           </w:pPr>
-          <w:hyperlink w:anchor="_Toc495365876" w:history="1">
+          <w:hyperlink w:anchor="_Toc496977148" w:history="1">
             <w:r>
               <w:rPr>
                 <w:rStyle w:val="Hyperlink"/>
@@ -1965,7 +2029,7 @@
                 <w:noProof/>
                 <w:webHidden/>
               </w:rPr>
-              <w:instrText xml:space="preserve"> PAGEREF _Toc495365876 \h </w:instrText>
+              <w:instrText xml:space="preserve"> PAGEREF _Toc496977148 \h </w:instrText>
             </w:r>
             <w:r>
               <w:rPr>
@@ -1985,7 +2049,7 @@
                 <w:noProof/>
                 <w:webHidden/>
               </w:rPr>
-              <w:t>6</w:t>
+              <w:t>7</w:t>
             </w:r>
             <w:r>
               <w:rPr>
@@ -2009,7 +2073,7 @@
               <w:lang w:eastAsia="en-AU"/>
             </w:rPr>
           </w:pPr>
-          <w:hyperlink w:anchor="_Toc495365877" w:history="1">
+          <w:hyperlink w:anchor="_Toc496977149" w:history="1">
             <w:r>
               <w:rPr>
                 <w:rStyle w:val="Hyperlink"/>
@@ -2051,7 +2115,7 @@
                 <w:noProof/>
                 <w:webHidden/>
               </w:rPr>
-              <w:instrText xml:space="preserve"> PAGEREF _Toc495365877 \h </w:instrText>
+              <w:instrText xml:space="preserve"> PAGEREF _Toc496977149 \h </w:instrText>
             </w:r>
             <w:r>
               <w:rPr>
@@ -2071,7 +2135,7 @@
                 <w:noProof/>
                 <w:webHidden/>
               </w:rPr>
-              <w:t>6</w:t>
+              <w:t>7</w:t>
             </w:r>
             <w:r>
               <w:rPr>
@@ -2095,7 +2159,7 @@
               <w:lang w:eastAsia="en-AU"/>
             </w:rPr>
           </w:pPr>
-          <w:hyperlink w:anchor="_Toc495365878" w:history="1">
+          <w:hyperlink w:anchor="_Toc496977150" w:history="1">
             <w:r>
               <w:rPr>
                 <w:rStyle w:val="Hyperlink"/>
@@ -2137,7 +2201,7 @@
                 <w:noProof/>
                 <w:webHidden/>
               </w:rPr>
-              <w:instrText xml:space="preserve"> PAGEREF _Toc495365878 \h </w:instrText>
+              <w:instrText xml:space="preserve"> PAGEREF _Toc496977150 \h </w:instrText>
             </w:r>
             <w:r>
               <w:rPr>
@@ -2157,7 +2221,7 @@
                 <w:noProof/>
                 <w:webHidden/>
               </w:rPr>
-              <w:t>7</w:t>
+              <w:t>8</w:t>
             </w:r>
             <w:r>
               <w:rPr>
@@ -2181,7 +2245,7 @@
               <w:lang w:eastAsia="en-AU"/>
             </w:rPr>
           </w:pPr>
-          <w:hyperlink w:anchor="_Toc495365879" w:history="1">
+          <w:hyperlink w:anchor="_Toc496977151" w:history="1">
             <w:r>
               <w:rPr>
                 <w:rStyle w:val="Hyperlink"/>
@@ -2202,7 +2266,7 @@
                 <w:rStyle w:val="Hyperlink"/>
                 <w:noProof/>
               </w:rPr>
-              <w:t>Saving Items into Boxes</w:t>
+              <w:t>Adding Items into Boxes</w:t>
             </w:r>
             <w:r>
               <w:rPr>
@@ -2223,7 +2287,7 @@
                 <w:noProof/>
                 <w:webHidden/>
               </w:rPr>
-              <w:instrText xml:space="preserve"> PAGEREF _Toc495365879 \h </w:instrText>
+              <w:instrText xml:space="preserve"> PAGEREF _Toc496977151 \h </w:instrText>
             </w:r>
             <w:r>
               <w:rPr>
@@ -2243,7 +2307,7 @@
                 <w:noProof/>
                 <w:webHidden/>
               </w:rPr>
-              <w:t>7</w:t>
+              <w:t>8</w:t>
             </w:r>
             <w:r>
               <w:rPr>
@@ -2267,7 +2331,7 @@
               <w:lang w:eastAsia="en-AU"/>
             </w:rPr>
           </w:pPr>
-          <w:hyperlink w:anchor="_Toc495365880" w:history="1">
+          <w:hyperlink w:anchor="_Toc496977152" w:history="1">
             <w:r>
               <w:rPr>
                 <w:rStyle w:val="Hyperlink"/>
@@ -2309,7 +2373,7 @@
                 <w:noProof/>
                 <w:webHidden/>
               </w:rPr>
-              <w:instrText xml:space="preserve"> PAGEREF _Toc495365880 \h </w:instrText>
+              <w:instrText xml:space="preserve"> PAGEREF _Toc496977152 \h </w:instrText>
             </w:r>
             <w:r>
               <w:rPr>
@@ -2329,7 +2393,7 @@
                 <w:noProof/>
                 <w:webHidden/>
               </w:rPr>
-              <w:t>7</w:t>
+              <w:t>8</w:t>
             </w:r>
             <w:r>
               <w:rPr>
@@ -2353,7 +2417,7 @@
               <w:lang w:eastAsia="en-AU"/>
             </w:rPr>
           </w:pPr>
-          <w:hyperlink w:anchor="_Toc495365881" w:history="1">
+          <w:hyperlink w:anchor="_Toc496977153" w:history="1">
             <w:r>
               <w:rPr>
                 <w:rStyle w:val="Hyperlink"/>
@@ -2395,7 +2459,7 @@
                 <w:noProof/>
                 <w:webHidden/>
               </w:rPr>
-              <w:instrText xml:space="preserve"> PAGEREF _Toc495365881 \h </w:instrText>
+              <w:instrText xml:space="preserve"> PAGEREF _Toc496977153 \h </w:instrText>
             </w:r>
             <w:r>
               <w:rPr>
@@ -2415,7 +2479,7 @@
                 <w:noProof/>
                 <w:webHidden/>
               </w:rPr>
-              <w:t>7</w:t>
+              <w:t>10</w:t>
             </w:r>
             <w:r>
               <w:rPr>
@@ -2439,7 +2503,7 @@
               <w:lang w:eastAsia="en-AU"/>
             </w:rPr>
           </w:pPr>
-          <w:hyperlink w:anchor="_Toc495365882" w:history="1">
+          <w:hyperlink w:anchor="_Toc496977154" w:history="1">
             <w:r>
               <w:rPr>
                 <w:rStyle w:val="Hyperlink"/>
@@ -2460,7 +2524,7 @@
                 <w:rStyle w:val="Hyperlink"/>
                 <w:noProof/>
               </w:rPr>
-              <w:t>Categorised Items by Room Types????wth is this?</w:t>
+              <w:t>Editing Items or Move Items Between Boxes</w:t>
             </w:r>
             <w:r>
               <w:rPr>
@@ -2481,7 +2545,7 @@
                 <w:noProof/>
                 <w:webHidden/>
               </w:rPr>
-              <w:instrText xml:space="preserve"> PAGEREF _Toc495365882 \h </w:instrText>
+              <w:instrText xml:space="preserve"> PAGEREF _Toc496977154 \h </w:instrText>
             </w:r>
             <w:r>
               <w:rPr>
@@ -2501,7 +2565,7 @@
                 <w:noProof/>
                 <w:webHidden/>
               </w:rPr>
-              <w:t>7</w:t>
+              <w:t>10</w:t>
             </w:r>
             <w:r>
               <w:rPr>
@@ -2525,7 +2589,7 @@
               <w:lang w:eastAsia="en-AU"/>
             </w:rPr>
           </w:pPr>
-          <w:hyperlink w:anchor="_Toc495365883" w:history="1">
+          <w:hyperlink w:anchor="_Toc496977155" w:history="1">
             <w:r>
               <w:rPr>
                 <w:rStyle w:val="Hyperlink"/>
@@ -2546,7 +2610,7 @@
                 <w:rStyle w:val="Hyperlink"/>
                 <w:noProof/>
               </w:rPr>
-              <w:t>Moving????wth is this too?</w:t>
+              <w:t>Creating Box Labels</w:t>
             </w:r>
             <w:r>
               <w:rPr>
@@ -2567,7 +2631,7 @@
                 <w:noProof/>
                 <w:webHidden/>
               </w:rPr>
-              <w:instrText xml:space="preserve"> PAGEREF _Toc495365883 \h </w:instrText>
+              <w:instrText xml:space="preserve"> PAGEREF _Toc496977155 \h </w:instrText>
             </w:r>
             <w:r>
               <w:rPr>
@@ -2587,7 +2651,93 @@
                 <w:noProof/>
                 <w:webHidden/>
               </w:rPr>
-              <w:t>7</w:t>
+              <w:t>10</w:t>
+            </w:r>
+            <w:r>
+              <w:rPr>
+                <w:noProof/>
+                <w:webHidden/>
+              </w:rPr>
+              <w:fldChar w:fldCharType="end"/>
+            </w:r>
+          </w:hyperlink>
+        </w:p>
+        <w:p>
+          <w:pPr>
+            <w:pStyle w:val="TOC2"/>
+            <w:tabs>
+              <w:tab w:val="left" w:pos="880"/>
+              <w:tab w:val="right" w:leader="dot" w:pos="9016"/>
+            </w:tabs>
+            <w:rPr>
+              <w:rFonts w:eastAsiaTheme="minorEastAsia"/>
+              <w:noProof/>
+              <w:lang w:eastAsia="en-AU"/>
+            </w:rPr>
+          </w:pPr>
+          <w:hyperlink w:anchor="_Toc496977156" w:history="1">
+            <w:r>
+              <w:rPr>
+                <w:rStyle w:val="Hyperlink"/>
+                <w:noProof/>
+              </w:rPr>
+              <w:t>2.8.</w:t>
+            </w:r>
+            <w:r>
+              <w:rPr>
+                <w:rFonts w:eastAsiaTheme="minorEastAsia"/>
+                <w:noProof/>
+                <w:lang w:eastAsia="en-AU"/>
+              </w:rPr>
+              <w:tab/>
+            </w:r>
+            <w:r>
+              <w:rPr>
+                <w:rStyle w:val="Hyperlink"/>
+                <w:noProof/>
+              </w:rPr>
+              <w:t>Nice-To-Have Features</w:t>
+            </w:r>
+            <w:r>
+              <w:rPr>
+                <w:noProof/>
+                <w:webHidden/>
+              </w:rPr>
+              <w:tab/>
+            </w:r>
+            <w:r>
+              <w:rPr>
+                <w:noProof/>
+                <w:webHidden/>
+              </w:rPr>
+              <w:fldChar w:fldCharType="begin"/>
+            </w:r>
+            <w:r>
+              <w:rPr>
+                <w:noProof/>
+                <w:webHidden/>
+              </w:rPr>
+              <w:instrText xml:space="preserve"> PAGEREF _Toc496977156 \h </w:instrText>
+            </w:r>
+            <w:r>
+              <w:rPr>
+                <w:noProof/>
+                <w:webHidden/>
+              </w:rPr>
+            </w:r>
+            <w:r>
+              <w:rPr>
+                <w:noProof/>
+                <w:webHidden/>
+              </w:rPr>
+              <w:fldChar w:fldCharType="separate"/>
+            </w:r>
+            <w:r>
+              <w:rPr>
+                <w:noProof/>
+                <w:webHidden/>
+              </w:rPr>
+              <w:t>12</w:t>
             </w:r>
             <w:r>
               <w:rPr>
@@ -2611,13 +2761,13 @@
               <w:lang w:eastAsia="en-AU"/>
             </w:rPr>
           </w:pPr>
-          <w:hyperlink w:anchor="_Toc495365884" w:history="1">
+          <w:hyperlink w:anchor="_Toc496977157" w:history="1">
             <w:r>
               <w:rPr>
                 <w:rStyle w:val="Hyperlink"/>
                 <w:noProof/>
               </w:rPr>
-              <w:t>2.7.6.</w:t>
+              <w:t>2.8.1.</w:t>
             </w:r>
             <w:r>
               <w:rPr>
@@ -2632,7 +2782,7 @@
                 <w:rStyle w:val="Hyperlink"/>
                 <w:noProof/>
               </w:rPr>
-              <w:t>Move Items Between Boxes</w:t>
+              <w:t>Data Export</w:t>
             </w:r>
             <w:r>
               <w:rPr>
@@ -2653,7 +2803,7 @@
                 <w:noProof/>
                 <w:webHidden/>
               </w:rPr>
-              <w:instrText xml:space="preserve"> PAGEREF _Toc495365884 \h </w:instrText>
+              <w:instrText xml:space="preserve"> PAGEREF _Toc496977157 \h </w:instrText>
             </w:r>
             <w:r>
               <w:rPr>
@@ -2673,7 +2823,7 @@
                 <w:noProof/>
                 <w:webHidden/>
               </w:rPr>
-              <w:t>7</w:t>
+              <w:t>12</w:t>
             </w:r>
             <w:r>
               <w:rPr>
@@ -2686,9 +2836,9 @@
         </w:p>
         <w:p>
           <w:pPr>
-            <w:pStyle w:val="TOC3"/>
+            <w:pStyle w:val="TOC1"/>
             <w:tabs>
-              <w:tab w:val="left" w:pos="1320"/>
+              <w:tab w:val="left" w:pos="440"/>
               <w:tab w:val="right" w:leader="dot" w:pos="9016"/>
             </w:tabs>
             <w:rPr>
@@ -2697,13 +2847,13 @@
               <w:lang w:eastAsia="en-AU"/>
             </w:rPr>
           </w:pPr>
-          <w:hyperlink w:anchor="_Toc495365885" w:history="1">
+          <w:hyperlink w:anchor="_Toc496977158" w:history="1">
             <w:r>
               <w:rPr>
                 <w:rStyle w:val="Hyperlink"/>
                 <w:noProof/>
               </w:rPr>
-              <w:t>2.7.7.</w:t>
+              <w:t>3.</w:t>
             </w:r>
             <w:r>
               <w:rPr>
@@ -2718,7 +2868,7 @@
                 <w:rStyle w:val="Hyperlink"/>
                 <w:noProof/>
               </w:rPr>
-              <w:t>Creating Box Labels</w:t>
+              <w:t>Software Architecture</w:t>
             </w:r>
             <w:r>
               <w:rPr>
@@ -2739,7 +2889,7 @@
                 <w:noProof/>
                 <w:webHidden/>
               </w:rPr>
-              <w:instrText xml:space="preserve"> PAGEREF _Toc495365885 \h </w:instrText>
+              <w:instrText xml:space="preserve"> PAGEREF _Toc496977158 \h </w:instrText>
             </w:r>
             <w:r>
               <w:rPr>
@@ -2759,7 +2909,7 @@
                 <w:noProof/>
                 <w:webHidden/>
               </w:rPr>
-              <w:t>7</w:t>
+              <w:t>14</w:t>
             </w:r>
             <w:r>
               <w:rPr>
@@ -2783,13 +2933,13 @@
               <w:lang w:eastAsia="en-AU"/>
             </w:rPr>
           </w:pPr>
-          <w:hyperlink w:anchor="_Toc495365886" w:history="1">
+          <w:hyperlink w:anchor="_Toc496977159" w:history="1">
             <w:r>
               <w:rPr>
                 <w:rStyle w:val="Hyperlink"/>
                 <w:noProof/>
               </w:rPr>
-              <w:t>2.8.</w:t>
+              <w:t>3.1.</w:t>
             </w:r>
             <w:r>
               <w:rPr>
@@ -2804,7 +2954,7 @@
                 <w:rStyle w:val="Hyperlink"/>
                 <w:noProof/>
               </w:rPr>
-              <w:t>Nice-To-Have Features</w:t>
+              <w:t>Discussion of Software Architecture Adopted</w:t>
             </w:r>
             <w:r>
               <w:rPr>
@@ -2825,7 +2975,7 @@
                 <w:noProof/>
                 <w:webHidden/>
               </w:rPr>
-              <w:instrText xml:space="preserve"> PAGEREF _Toc495365886 \h </w:instrText>
+              <w:instrText xml:space="preserve"> PAGEREF _Toc496977159 \h </w:instrText>
             </w:r>
             <w:r>
               <w:rPr>
@@ -2845,7 +2995,179 @@
                 <w:noProof/>
                 <w:webHidden/>
               </w:rPr>
-              <w:t>7</w:t>
+              <w:t>14</w:t>
+            </w:r>
+            <w:r>
+              <w:rPr>
+                <w:noProof/>
+                <w:webHidden/>
+              </w:rPr>
+              <w:fldChar w:fldCharType="end"/>
+            </w:r>
+          </w:hyperlink>
+        </w:p>
+        <w:p>
+          <w:pPr>
+            <w:pStyle w:val="TOC2"/>
+            <w:tabs>
+              <w:tab w:val="left" w:pos="880"/>
+              <w:tab w:val="right" w:leader="dot" w:pos="9016"/>
+            </w:tabs>
+            <w:rPr>
+              <w:rFonts w:eastAsiaTheme="minorEastAsia"/>
+              <w:noProof/>
+              <w:lang w:eastAsia="en-AU"/>
+            </w:rPr>
+          </w:pPr>
+          <w:hyperlink w:anchor="_Toc496977160" w:history="1">
+            <w:r>
+              <w:rPr>
+                <w:rStyle w:val="Hyperlink"/>
+                <w:noProof/>
+              </w:rPr>
+              <w:t>3.2.</w:t>
+            </w:r>
+            <w:r>
+              <w:rPr>
+                <w:rFonts w:eastAsiaTheme="minorEastAsia"/>
+                <w:noProof/>
+                <w:lang w:eastAsia="en-AU"/>
+              </w:rPr>
+              <w:tab/>
+            </w:r>
+            <w:r>
+              <w:rPr>
+                <w:rStyle w:val="Hyperlink"/>
+                <w:noProof/>
+              </w:rPr>
+              <w:t>Discussion of Applied Software Architectural Patterns</w:t>
+            </w:r>
+            <w:r>
+              <w:rPr>
+                <w:noProof/>
+                <w:webHidden/>
+              </w:rPr>
+              <w:tab/>
+            </w:r>
+            <w:r>
+              <w:rPr>
+                <w:noProof/>
+                <w:webHidden/>
+              </w:rPr>
+              <w:fldChar w:fldCharType="begin"/>
+            </w:r>
+            <w:r>
+              <w:rPr>
+                <w:noProof/>
+                <w:webHidden/>
+              </w:rPr>
+              <w:instrText xml:space="preserve"> PAGEREF _Toc496977160 \h </w:instrText>
+            </w:r>
+            <w:r>
+              <w:rPr>
+                <w:noProof/>
+                <w:webHidden/>
+              </w:rPr>
+            </w:r>
+            <w:r>
+              <w:rPr>
+                <w:noProof/>
+                <w:webHidden/>
+              </w:rPr>
+              <w:fldChar w:fldCharType="separate"/>
+            </w:r>
+            <w:r>
+              <w:rPr>
+                <w:noProof/>
+                <w:webHidden/>
+              </w:rPr>
+              <w:t>14</w:t>
+            </w:r>
+            <w:r>
+              <w:rPr>
+                <w:noProof/>
+                <w:webHidden/>
+              </w:rPr>
+              <w:fldChar w:fldCharType="end"/>
+            </w:r>
+          </w:hyperlink>
+        </w:p>
+        <w:p>
+          <w:pPr>
+            <w:pStyle w:val="TOC2"/>
+            <w:tabs>
+              <w:tab w:val="left" w:pos="880"/>
+              <w:tab w:val="right" w:leader="dot" w:pos="9016"/>
+            </w:tabs>
+            <w:rPr>
+              <w:rFonts w:eastAsiaTheme="minorEastAsia"/>
+              <w:noProof/>
+              <w:lang w:eastAsia="en-AU"/>
+            </w:rPr>
+          </w:pPr>
+          <w:hyperlink w:anchor="_Toc496977161" w:history="1">
+            <w:r>
+              <w:rPr>
+                <w:rStyle w:val="Hyperlink"/>
+                <w:noProof/>
+              </w:rPr>
+              <w:t>3.3.</w:t>
+            </w:r>
+            <w:r>
+              <w:rPr>
+                <w:rFonts w:eastAsiaTheme="minorEastAsia"/>
+                <w:noProof/>
+                <w:lang w:eastAsia="en-AU"/>
+              </w:rPr>
+              <w:tab/>
+            </w:r>
+            <w:r>
+              <w:rPr>
+                <w:rStyle w:val="Hyperlink"/>
+                <w:noProof/>
+              </w:rPr>
+              <w:t>Implementation of Functionality of Each Component and Class</w:t>
+            </w:r>
+            <w:r>
+              <w:rPr>
+                <w:noProof/>
+                <w:webHidden/>
+              </w:rPr>
+              <w:tab/>
+            </w:r>
+            <w:r>
+              <w:rPr>
+                <w:noProof/>
+                <w:webHidden/>
+              </w:rPr>
+              <w:fldChar w:fldCharType="begin"/>
+            </w:r>
+            <w:r>
+              <w:rPr>
+                <w:noProof/>
+                <w:webHidden/>
+              </w:rPr>
+              <w:instrText xml:space="preserve"> PAGEREF _Toc496977161 \h </w:instrText>
+            </w:r>
+            <w:r>
+              <w:rPr>
+                <w:noProof/>
+                <w:webHidden/>
+              </w:rPr>
+            </w:r>
+            <w:r>
+              <w:rPr>
+                <w:noProof/>
+                <w:webHidden/>
+              </w:rPr>
+              <w:fldChar w:fldCharType="separate"/>
+            </w:r>
+            <w:r>
+              <w:rPr>
+                <w:noProof/>
+                <w:webHidden/>
+              </w:rPr>
+              <w:t>14</w:t>
             </w:r>
             <w:r>
               <w:rPr>
@@ -2869,13 +3191,13 @@
               <w:lang w:eastAsia="en-AU"/>
             </w:rPr>
           </w:pPr>
-          <w:hyperlink w:anchor="_Toc495365887" w:history="1">
+          <w:hyperlink w:anchor="_Toc496977162" w:history="1">
             <w:r>
               <w:rPr>
                 <w:rStyle w:val="Hyperlink"/>
                 <w:noProof/>
               </w:rPr>
-              <w:t>3.</w:t>
+              <w:t>4.</w:t>
             </w:r>
             <w:r>
               <w:rPr>
@@ -2890,7 +3212,7 @@
                 <w:rStyle w:val="Hyperlink"/>
                 <w:noProof/>
               </w:rPr>
-              <w:t>Software Architecture</w:t>
+              <w:t>Testing and Quality Assurance Strategy</w:t>
             </w:r>
             <w:r>
               <w:rPr>
@@ -2911,7 +3233,7 @@
                 <w:noProof/>
                 <w:webHidden/>
               </w:rPr>
-              <w:instrText xml:space="preserve"> PAGEREF _Toc495365887 \h </w:instrText>
+              <w:instrText xml:space="preserve"> PAGEREF _Toc496977162 \h </w:instrText>
             </w:r>
             <w:r>
               <w:rPr>
@@ -2931,7 +3253,7 @@
                 <w:noProof/>
                 <w:webHidden/>
               </w:rPr>
-              <w:t>7</w:t>
+              <w:t>14</w:t>
             </w:r>
             <w:r>
               <w:rPr>
@@ -2955,13 +3277,13 @@
               <w:lang w:eastAsia="en-AU"/>
             </w:rPr>
           </w:pPr>
-          <w:hyperlink w:anchor="_Toc495365888" w:history="1">
+          <w:hyperlink w:anchor="_Toc496977163" w:history="1">
             <w:r>
               <w:rPr>
                 <w:rStyle w:val="Hyperlink"/>
                 <w:noProof/>
               </w:rPr>
-              <w:t>3.1.</w:t>
+              <w:t>4.1.</w:t>
             </w:r>
             <w:r>
               <w:rPr>
@@ -2976,7 +3298,7 @@
                 <w:rStyle w:val="Hyperlink"/>
                 <w:noProof/>
               </w:rPr>
-              <w:t>Discussion of Software Architecture Adopted</w:t>
+              <w:t>Discussion of Quality Assurance</w:t>
             </w:r>
             <w:r>
               <w:rPr>
@@ -2997,7 +3319,7 @@
                 <w:noProof/>
                 <w:webHidden/>
               </w:rPr>
-              <w:instrText xml:space="preserve"> PAGEREF _Toc495365888 \h </w:instrText>
+              <w:instrText xml:space="preserve"> PAGEREF _Toc496977163 \h </w:instrText>
             </w:r>
             <w:r>
               <w:rPr>
@@ -3017,7 +3339,7 @@
                 <w:noProof/>
                 <w:webHidden/>
               </w:rPr>
-              <w:t>7</w:t>
+              <w:t>14</w:t>
             </w:r>
             <w:r>
               <w:rPr>
@@ -3041,13 +3363,13 @@
               <w:lang w:eastAsia="en-AU"/>
             </w:rPr>
           </w:pPr>
-          <w:hyperlink w:anchor="_Toc495365889" w:history="1">
+          <w:hyperlink w:anchor="_Toc496977164" w:history="1">
             <w:r>
               <w:rPr>
                 <w:rStyle w:val="Hyperlink"/>
                 <w:noProof/>
               </w:rPr>
-              <w:t>3.2.</w:t>
+              <w:t>4.2.</w:t>
             </w:r>
             <w:r>
               <w:rPr>
@@ -3062,7 +3384,7 @@
                 <w:rStyle w:val="Hyperlink"/>
                 <w:noProof/>
               </w:rPr>
-              <w:t>Discussion of Applied Software Architectural Patterns</w:t>
+              <w:t>Discussion of Testing Methodology</w:t>
             </w:r>
             <w:r>
               <w:rPr>
@@ -3083,7 +3405,7 @@
                 <w:noProof/>
                 <w:webHidden/>
               </w:rPr>
-              <w:instrText xml:space="preserve"> PAGEREF _Toc495365889 \h </w:instrText>
+              <w:instrText xml:space="preserve"> PAGEREF _Toc496977164 \h </w:instrText>
             </w:r>
             <w:r>
               <w:rPr>
@@ -3103,93 +3425,7 @@
                 <w:noProof/>
                 <w:webHidden/>
               </w:rPr>
-              <w:t>7</w:t>
-            </w:r>
-            <w:r>
-              <w:rPr>
-                <w:noProof/>
-                <w:webHidden/>
-              </w:rPr>
-              <w:fldChar w:fldCharType="end"/>
-            </w:r>
-          </w:hyperlink>
-        </w:p>
-        <w:p>
-          <w:pPr>
-            <w:pStyle w:val="TOC2"/>
-            <w:tabs>
-              <w:tab w:val="left" w:pos="880"/>
-              <w:tab w:val="right" w:leader="dot" w:pos="9016"/>
-            </w:tabs>
-            <w:rPr>
-              <w:rFonts w:eastAsiaTheme="minorEastAsia"/>
-              <w:noProof/>
-              <w:lang w:eastAsia="en-AU"/>
-            </w:rPr>
-          </w:pPr>
-          <w:hyperlink w:anchor="_Toc495365890" w:history="1">
-            <w:r>
-              <w:rPr>
-                <w:rStyle w:val="Hyperlink"/>
-                <w:noProof/>
-              </w:rPr>
-              <w:t>3.3.</w:t>
-            </w:r>
-            <w:r>
-              <w:rPr>
-                <w:rFonts w:eastAsiaTheme="minorEastAsia"/>
-                <w:noProof/>
-                <w:lang w:eastAsia="en-AU"/>
-              </w:rPr>
-              <w:tab/>
-            </w:r>
-            <w:r>
-              <w:rPr>
-                <w:rStyle w:val="Hyperlink"/>
-                <w:noProof/>
-              </w:rPr>
-              <w:t>Implementation of Functionality of Each Component and Class</w:t>
-            </w:r>
-            <w:r>
-              <w:rPr>
-                <w:noProof/>
-                <w:webHidden/>
-              </w:rPr>
-              <w:tab/>
-            </w:r>
-            <w:r>
-              <w:rPr>
-                <w:noProof/>
-                <w:webHidden/>
-              </w:rPr>
-              <w:fldChar w:fldCharType="begin"/>
-            </w:r>
-            <w:r>
-              <w:rPr>
-                <w:noProof/>
-                <w:webHidden/>
-              </w:rPr>
-              <w:instrText xml:space="preserve"> PAGEREF _Toc495365890 \h </w:instrText>
-            </w:r>
-            <w:r>
-              <w:rPr>
-                <w:noProof/>
-                <w:webHidden/>
-              </w:rPr>
-            </w:r>
-            <w:r>
-              <w:rPr>
-                <w:noProof/>
-                <w:webHidden/>
-              </w:rPr>
-              <w:fldChar w:fldCharType="separate"/>
-            </w:r>
-            <w:r>
-              <w:rPr>
-                <w:noProof/>
-                <w:webHidden/>
-              </w:rPr>
-              <w:t>7</w:t>
+              <w:t>14</w:t>
             </w:r>
             <w:r>
               <w:rPr>
@@ -3213,13 +3449,13 @@
               <w:lang w:eastAsia="en-AU"/>
             </w:rPr>
           </w:pPr>
-          <w:hyperlink w:anchor="_Toc495365891" w:history="1">
+          <w:hyperlink w:anchor="_Toc496977165" w:history="1">
             <w:r>
               <w:rPr>
                 <w:rStyle w:val="Hyperlink"/>
                 <w:noProof/>
               </w:rPr>
-              <w:t>4.</w:t>
+              <w:t>5.</w:t>
             </w:r>
             <w:r>
               <w:rPr>
@@ -3234,7 +3470,7 @@
                 <w:rStyle w:val="Hyperlink"/>
                 <w:noProof/>
               </w:rPr>
-              <w:t>Testing and Quality Assurance Strategy</w:t>
+              <w:t>Reflection on Learning</w:t>
             </w:r>
             <w:r>
               <w:rPr>
@@ -3255,7 +3491,7 @@
                 <w:noProof/>
                 <w:webHidden/>
               </w:rPr>
-              <w:instrText xml:space="preserve"> PAGEREF _Toc495365891 \h </w:instrText>
+              <w:instrText xml:space="preserve"> PAGEREF _Toc496977165 \h </w:instrText>
             </w:r>
             <w:r>
               <w:rPr>
@@ -3275,265 +3511,7 @@
                 <w:noProof/>
                 <w:webHidden/>
               </w:rPr>
-              <w:t>7</w:t>
-            </w:r>
-            <w:r>
-              <w:rPr>
-                <w:noProof/>
-                <w:webHidden/>
-              </w:rPr>
-              <w:fldChar w:fldCharType="end"/>
-            </w:r>
-          </w:hyperlink>
-        </w:p>
-        <w:p>
-          <w:pPr>
-            <w:pStyle w:val="TOC2"/>
-            <w:tabs>
-              <w:tab w:val="left" w:pos="880"/>
-              <w:tab w:val="right" w:leader="dot" w:pos="9016"/>
-            </w:tabs>
-            <w:rPr>
-              <w:rFonts w:eastAsiaTheme="minorEastAsia"/>
-              <w:noProof/>
-              <w:lang w:eastAsia="en-AU"/>
-            </w:rPr>
-          </w:pPr>
-          <w:hyperlink w:anchor="_Toc495365892" w:history="1">
-            <w:r>
-              <w:rPr>
-                <w:rStyle w:val="Hyperlink"/>
-                <w:noProof/>
-              </w:rPr>
-              <w:t>4.1.</w:t>
-            </w:r>
-            <w:r>
-              <w:rPr>
-                <w:rFonts w:eastAsiaTheme="minorEastAsia"/>
-                <w:noProof/>
-                <w:lang w:eastAsia="en-AU"/>
-              </w:rPr>
-              <w:tab/>
-            </w:r>
-            <w:r>
-              <w:rPr>
-                <w:rStyle w:val="Hyperlink"/>
-                <w:noProof/>
-              </w:rPr>
-              <w:t>Discussion of Quality Assurance</w:t>
-            </w:r>
-            <w:r>
-              <w:rPr>
-                <w:noProof/>
-                <w:webHidden/>
-              </w:rPr>
-              <w:tab/>
-            </w:r>
-            <w:r>
-              <w:rPr>
-                <w:noProof/>
-                <w:webHidden/>
-              </w:rPr>
-              <w:fldChar w:fldCharType="begin"/>
-            </w:r>
-            <w:r>
-              <w:rPr>
-                <w:noProof/>
-                <w:webHidden/>
-              </w:rPr>
-              <w:instrText xml:space="preserve"> PAGEREF _Toc495365892 \h </w:instrText>
-            </w:r>
-            <w:r>
-              <w:rPr>
-                <w:noProof/>
-                <w:webHidden/>
-              </w:rPr>
-            </w:r>
-            <w:r>
-              <w:rPr>
-                <w:noProof/>
-                <w:webHidden/>
-              </w:rPr>
-              <w:fldChar w:fldCharType="separate"/>
-            </w:r>
-            <w:r>
-              <w:rPr>
-                <w:noProof/>
-                <w:webHidden/>
-              </w:rPr>
-              <w:t>7</w:t>
-            </w:r>
-            <w:r>
-              <w:rPr>
-                <w:noProof/>
-                <w:webHidden/>
-              </w:rPr>
-              <w:fldChar w:fldCharType="end"/>
-            </w:r>
-          </w:hyperlink>
-        </w:p>
-        <w:p>
-          <w:pPr>
-            <w:pStyle w:val="TOC2"/>
-            <w:tabs>
-              <w:tab w:val="left" w:pos="880"/>
-              <w:tab w:val="right" w:leader="dot" w:pos="9016"/>
-            </w:tabs>
-            <w:rPr>
-              <w:rFonts w:eastAsiaTheme="minorEastAsia"/>
-              <w:noProof/>
-              <w:lang w:eastAsia="en-AU"/>
-            </w:rPr>
-          </w:pPr>
-          <w:hyperlink w:anchor="_Toc495365893" w:history="1">
-            <w:r>
-              <w:rPr>
-                <w:rStyle w:val="Hyperlink"/>
-                <w:noProof/>
-              </w:rPr>
-              <w:t>4.2.</w:t>
-            </w:r>
-            <w:r>
-              <w:rPr>
-                <w:rFonts w:eastAsiaTheme="minorEastAsia"/>
-                <w:noProof/>
-                <w:lang w:eastAsia="en-AU"/>
-              </w:rPr>
-              <w:tab/>
-            </w:r>
-            <w:r>
-              <w:rPr>
-                <w:rStyle w:val="Hyperlink"/>
-                <w:noProof/>
-              </w:rPr>
-              <w:t>Discussion of Testing Methodology</w:t>
-            </w:r>
-            <w:r>
-              <w:rPr>
-                <w:noProof/>
-                <w:webHidden/>
-              </w:rPr>
-              <w:tab/>
-            </w:r>
-            <w:r>
-              <w:rPr>
-                <w:noProof/>
-                <w:webHidden/>
-              </w:rPr>
-              <w:fldChar w:fldCharType="begin"/>
-            </w:r>
-            <w:r>
-              <w:rPr>
-                <w:noProof/>
-                <w:webHidden/>
-              </w:rPr>
-              <w:instrText xml:space="preserve"> PAGEREF _Toc495365893 \h </w:instrText>
-            </w:r>
-            <w:r>
-              <w:rPr>
-                <w:noProof/>
-                <w:webHidden/>
-              </w:rPr>
-            </w:r>
-            <w:r>
-              <w:rPr>
-                <w:noProof/>
-                <w:webHidden/>
-              </w:rPr>
-              <w:fldChar w:fldCharType="separate"/>
-            </w:r>
-            <w:r>
-              <w:rPr>
-                <w:noProof/>
-                <w:webHidden/>
-              </w:rPr>
-              <w:t>7</w:t>
-            </w:r>
-            <w:r>
-              <w:rPr>
-                <w:noProof/>
-                <w:webHidden/>
-              </w:rPr>
-              <w:fldChar w:fldCharType="end"/>
-            </w:r>
-          </w:hyperlink>
-        </w:p>
-        <w:p>
-          <w:pPr>
-            <w:pStyle w:val="TOC1"/>
-            <w:tabs>
-              <w:tab w:val="left" w:pos="440"/>
-              <w:tab w:val="right" w:leader="dot" w:pos="9016"/>
-            </w:tabs>
-            <w:rPr>
-              <w:rFonts w:eastAsiaTheme="minorEastAsia"/>
-              <w:noProof/>
-              <w:lang w:eastAsia="en-AU"/>
-            </w:rPr>
-          </w:pPr>
-          <w:hyperlink w:anchor="_Toc495365894" w:history="1">
-            <w:r>
-              <w:rPr>
-                <w:rStyle w:val="Hyperlink"/>
-                <w:noProof/>
-              </w:rPr>
-              <w:t>5.</w:t>
-            </w:r>
-            <w:r>
-              <w:rPr>
-                <w:rFonts w:eastAsiaTheme="minorEastAsia"/>
-                <w:noProof/>
-                <w:lang w:eastAsia="en-AU"/>
-              </w:rPr>
-              <w:tab/>
-            </w:r>
-            <w:r>
-              <w:rPr>
-                <w:rStyle w:val="Hyperlink"/>
-                <w:noProof/>
-              </w:rPr>
-              <w:t>Reflection on Learning</w:t>
-            </w:r>
-            <w:r>
-              <w:rPr>
-                <w:noProof/>
-                <w:webHidden/>
-              </w:rPr>
-              <w:tab/>
-            </w:r>
-            <w:r>
-              <w:rPr>
-                <w:noProof/>
-                <w:webHidden/>
-              </w:rPr>
-              <w:fldChar w:fldCharType="begin"/>
-            </w:r>
-            <w:r>
-              <w:rPr>
-                <w:noProof/>
-                <w:webHidden/>
-              </w:rPr>
-              <w:instrText xml:space="preserve"> PAGEREF _Toc495365894 \h </w:instrText>
-            </w:r>
-            <w:r>
-              <w:rPr>
-                <w:noProof/>
-                <w:webHidden/>
-              </w:rPr>
-            </w:r>
-            <w:r>
-              <w:rPr>
-                <w:noProof/>
-                <w:webHidden/>
-              </w:rPr>
-              <w:fldChar w:fldCharType="separate"/>
-            </w:r>
-            <w:r>
-              <w:rPr>
-                <w:noProof/>
-                <w:webHidden/>
-              </w:rPr>
-              <w:t>7</w:t>
+              <w:t>14</w:t>
             </w:r>
             <w:r>
               <w:rPr>
@@ -3569,7 +3547,7 @@
           <w:numId w:val="3"/>
         </w:numPr>
       </w:pPr>
-      <w:bookmarkStart w:id="0" w:name="_Toc495365866"/>
+      <w:bookmarkStart w:id="1" w:name="_Toc496977138"/>
       <w:r>
         <w:lastRenderedPageBreak/>
         <w:t>Introduction</w:t>
@@ -3577,7 +3555,7 @@
       <w:r>
         <w:t xml:space="preserve"> to “Where’s My Stuff?”</w:t>
       </w:r>
-      <w:bookmarkEnd w:id="0"/>
+      <w:bookmarkEnd w:id="1"/>
     </w:p>
     <w:p>
       <w:pPr>
@@ -3649,11 +3627,11 @@
           <w:numId w:val="3"/>
         </w:numPr>
       </w:pPr>
-      <w:bookmarkStart w:id="1" w:name="_Toc495365867"/>
+      <w:bookmarkStart w:id="2" w:name="_Toc496977139"/>
       <w:r>
         <w:t>User Interface</w:t>
       </w:r>
-      <w:bookmarkEnd w:id="1"/>
+      <w:bookmarkEnd w:id="2"/>
     </w:p>
     <w:p>
       <w:pPr>
@@ -3663,14 +3641,14 @@
           <w:numId w:val="3"/>
         </w:numPr>
       </w:pPr>
-      <w:bookmarkStart w:id="2" w:name="_Toc495365868"/>
+      <w:bookmarkStart w:id="3" w:name="_Toc496977140"/>
       <w:r>
         <w:t xml:space="preserve">UI Patterns and </w:t>
       </w:r>
       <w:r>
         <w:t>Design Considerations</w:t>
       </w:r>
-      <w:bookmarkEnd w:id="2"/>
+      <w:bookmarkEnd w:id="3"/>
     </w:p>
     <w:p>
       <w:pPr>
@@ -3680,14 +3658,14 @@
           <w:numId w:val="3"/>
         </w:numPr>
       </w:pPr>
-      <w:bookmarkStart w:id="3" w:name="_Toc495365869"/>
+      <w:bookmarkStart w:id="4" w:name="_Toc496977141"/>
       <w:r>
         <w:t>Updated</w:t>
       </w:r>
       <w:r>
         <w:t xml:space="preserve"> UI</w:t>
       </w:r>
-      <w:bookmarkEnd w:id="3"/>
+      <w:bookmarkEnd w:id="4"/>
     </w:p>
     <w:p>
       <w:pPr>
@@ -3705,11 +3683,11 @@
           <w:numId w:val="3"/>
         </w:numPr>
       </w:pPr>
-      <w:bookmarkStart w:id="4" w:name="_Toc495365870"/>
+      <w:bookmarkStart w:id="5" w:name="_Toc496977142"/>
       <w:r>
         <w:t>Page Navigation</w:t>
       </w:r>
-      <w:bookmarkEnd w:id="4"/>
+      <w:bookmarkEnd w:id="5"/>
       <w:r>
         <w:t xml:space="preserve"> </w:t>
       </w:r>
@@ -3755,10 +3733,10 @@
           <w:noProof/>
         </w:rPr>
         <w:drawing>
-          <wp:inline distT="0" distB="0" distL="0" distR="0" wp14:anchorId="3BADC7E8" wp14:editId="6CD321A5">
-            <wp:extent cx="5105155" cy="3162300"/>
-            <wp:effectExtent l="0" t="0" r="635" b="0"/>
-            <wp:docPr id="6" name="Picture 6"/>
+          <wp:inline distT="0" distB="0" distL="0" distR="0" wp14:anchorId="54ABC16F" wp14:editId="1F25B94B">
+            <wp:extent cx="4581525" cy="3107986"/>
+            <wp:effectExtent l="0" t="0" r="0" b="0"/>
+            <wp:docPr id="26" name="Picture 26"/>
             <wp:cNvGraphicFramePr>
               <a:graphicFrameLocks xmlns:a="http://schemas.openxmlformats.org/drawingml/2006/main" noChangeAspect="1"/>
             </wp:cNvGraphicFramePr>
@@ -3778,7 +3756,7 @@
                   <pic:spPr>
                     <a:xfrm>
                       <a:off x="0" y="0"/>
-                      <a:ext cx="5111969" cy="3166521"/>
+                      <a:ext cx="4604746" cy="3123739"/>
                     </a:xfrm>
                     <a:prstGeom prst="rect">
                       <a:avLst/>
@@ -3796,32 +3774,19 @@
         <w:pStyle w:val="Caption"/>
         <w:jc w:val="center"/>
       </w:pPr>
-      <w:bookmarkStart w:id="5" w:name="_Ref495363311"/>
+      <w:bookmarkStart w:id="6" w:name="_Ref495363311"/>
       <w:r>
         <w:t xml:space="preserve">Figure </w:t>
       </w:r>
-      <w:r>
-        <w:fldChar w:fldCharType="begin"/>
-      </w:r>
-      <w:r>
-        <w:instrText xml:space="preserve"> SEQ Figure \* ARABIC </w:instrText>
-      </w:r>
-      <w:r>
-        <w:fldChar w:fldCharType="separate"/>
-      </w:r>
-      <w:r>
-        <w:rPr>
-          <w:noProof/>
-        </w:rPr>
-        <w:t>1</w:t>
-      </w:r>
-      <w:r>
-        <w:rPr>
-          <w:noProof/>
-        </w:rPr>
-        <w:fldChar w:fldCharType="end"/>
-      </w:r>
-      <w:bookmarkEnd w:id="5"/>
+      <w:fldSimple w:instr=" SEQ Figure \* ARABIC ">
+        <w:r>
+          <w:rPr>
+            <w:noProof/>
+          </w:rPr>
+          <w:t>1</w:t>
+        </w:r>
+      </w:fldSimple>
+      <w:bookmarkEnd w:id="6"/>
       <w:r>
         <w:t>. Updated Page Navigation Hierarchy</w:t>
       </w:r>
@@ -3834,12 +3799,12 @@
           <w:numId w:val="3"/>
         </w:numPr>
       </w:pPr>
-      <w:bookmarkStart w:id="6" w:name="_Toc495365871"/>
+      <w:bookmarkStart w:id="7" w:name="_Toc496977143"/>
       <w:r>
         <w:lastRenderedPageBreak/>
         <w:t>Colour Scheme/Theme</w:t>
       </w:r>
-      <w:bookmarkEnd w:id="6"/>
+      <w:bookmarkEnd w:id="7"/>
     </w:p>
     <w:p>
       <w:pPr>
@@ -3881,11 +3846,11 @@
           <w:numId w:val="3"/>
         </w:numPr>
       </w:pPr>
-      <w:bookmarkStart w:id="7" w:name="_Toc495365872"/>
+      <w:bookmarkStart w:id="8" w:name="_Toc496977144"/>
       <w:r>
         <w:t>Form Patterns</w:t>
       </w:r>
-      <w:bookmarkEnd w:id="7"/>
+      <w:bookmarkEnd w:id="8"/>
     </w:p>
     <w:p>
       <w:pPr>
@@ -3921,11 +3886,11 @@
           <w:numId w:val="3"/>
         </w:numPr>
       </w:pPr>
-      <w:bookmarkStart w:id="8" w:name="_Toc495365873"/>
+      <w:bookmarkStart w:id="9" w:name="_Toc496977145"/>
       <w:r>
         <w:t>Home Page</w:t>
       </w:r>
-      <w:bookmarkEnd w:id="8"/>
+      <w:bookmarkEnd w:id="9"/>
     </w:p>
     <w:p>
       <w:pPr>
@@ -3980,27 +3945,14 @@
       <w:r>
         <w:t xml:space="preserve">Figure </w:t>
       </w:r>
-      <w:r>
-        <w:fldChar w:fldCharType="begin"/>
-      </w:r>
-      <w:r>
-        <w:instrText xml:space="preserve"> SEQ Figure \* ARABIC </w:instrText>
-      </w:r>
-      <w:r>
-        <w:fldChar w:fldCharType="separate"/>
-      </w:r>
-      <w:r>
-        <w:rPr>
-          <w:noProof/>
-        </w:rPr>
-        <w:t>2</w:t>
-      </w:r>
-      <w:r>
-        <w:rPr>
-          <w:noProof/>
-        </w:rPr>
-        <w:fldChar w:fldCharType="end"/>
-      </w:r>
+      <w:fldSimple w:instr=" SEQ Figure \* ARABIC ">
+        <w:r>
+          <w:rPr>
+            <w:noProof/>
+          </w:rPr>
+          <w:t>2</w:t>
+        </w:r>
+      </w:fldSimple>
       <w:r>
         <w:t>. Screenshot of Home Page</w:t>
       </w:r>
@@ -4027,12 +3979,12 @@
           <w:numId w:val="3"/>
         </w:numPr>
       </w:pPr>
-      <w:bookmarkStart w:id="9" w:name="_Toc495365874"/>
+      <w:bookmarkStart w:id="10" w:name="_Toc496977146"/>
       <w:r>
         <w:lastRenderedPageBreak/>
         <w:t>Add Room</w:t>
       </w:r>
-      <w:bookmarkEnd w:id="9"/>
+      <w:bookmarkEnd w:id="10"/>
       <w:r>
         <w:t xml:space="preserve"> </w:t>
       </w:r>
@@ -4094,32 +4046,19 @@
         <w:pStyle w:val="Caption"/>
         <w:jc w:val="center"/>
       </w:pPr>
-      <w:bookmarkStart w:id="10" w:name="_Ref495364724"/>
+      <w:bookmarkStart w:id="11" w:name="_Ref495364724"/>
       <w:r>
         <w:t xml:space="preserve">Figure </w:t>
       </w:r>
-      <w:r>
-        <w:fldChar w:fldCharType="begin"/>
-      </w:r>
-      <w:r>
-        <w:instrText xml:space="preserve"> SEQ Figure \* ARABIC </w:instrText>
-      </w:r>
-      <w:r>
-        <w:fldChar w:fldCharType="separate"/>
-      </w:r>
-      <w:r>
-        <w:rPr>
-          <w:noProof/>
-        </w:rPr>
-        <w:t>3</w:t>
-      </w:r>
-      <w:r>
-        <w:rPr>
-          <w:noProof/>
-        </w:rPr>
-        <w:fldChar w:fldCharType="end"/>
-      </w:r>
-      <w:bookmarkEnd w:id="10"/>
+      <w:fldSimple w:instr=" SEQ Figure \* ARABIC ">
+        <w:r>
+          <w:rPr>
+            <w:noProof/>
+          </w:rPr>
+          <w:t>3</w:t>
+        </w:r>
+      </w:fldSimple>
+      <w:bookmarkEnd w:id="11"/>
       <w:r>
         <w:t>. Screenshot of Add Room Page</w:t>
       </w:r>
@@ -4176,12 +4115,12 @@
           <w:numId w:val="3"/>
         </w:numPr>
       </w:pPr>
-      <w:bookmarkStart w:id="11" w:name="_Toc495365875"/>
+      <w:bookmarkStart w:id="12" w:name="_Toc496977147"/>
       <w:r>
         <w:lastRenderedPageBreak/>
         <w:t>Box Management</w:t>
       </w:r>
-      <w:bookmarkEnd w:id="11"/>
+      <w:bookmarkEnd w:id="12"/>
     </w:p>
     <w:p>
       <w:pPr>
@@ -4279,32 +4218,19 @@
         <w:pStyle w:val="Caption"/>
         <w:jc w:val="center"/>
       </w:pPr>
-      <w:bookmarkStart w:id="12" w:name="_Ref495364968"/>
+      <w:bookmarkStart w:id="13" w:name="_Ref495364968"/>
       <w:r>
         <w:t xml:space="preserve">Figure </w:t>
       </w:r>
-      <w:r>
-        <w:fldChar w:fldCharType="begin"/>
-      </w:r>
-      <w:r>
-        <w:instrText xml:space="preserve"> SEQ Figure \* ARABIC </w:instrText>
-      </w:r>
-      <w:r>
-        <w:fldChar w:fldCharType="separate"/>
-      </w:r>
-      <w:r>
-        <w:rPr>
-          <w:noProof/>
-        </w:rPr>
-        <w:t>4</w:t>
-      </w:r>
-      <w:r>
-        <w:rPr>
-          <w:noProof/>
-        </w:rPr>
-        <w:fldChar w:fldCharType="end"/>
-      </w:r>
-      <w:bookmarkEnd w:id="12"/>
+      <w:fldSimple w:instr=" SEQ Figure \* ARABIC ">
+        <w:r>
+          <w:rPr>
+            <w:noProof/>
+          </w:rPr>
+          <w:t>4</w:t>
+        </w:r>
+      </w:fldSimple>
+      <w:bookmarkEnd w:id="13"/>
       <w:r>
         <w:t>. Screenshot of (Left to Right) Manage Box Page and Edit Box Page</w:t>
       </w:r>
@@ -4361,7 +4287,7 @@
           <w:numId w:val="3"/>
         </w:numPr>
       </w:pPr>
-      <w:bookmarkStart w:id="13" w:name="_Toc495365876"/>
+      <w:bookmarkStart w:id="14" w:name="_Toc496977148"/>
       <w:r>
         <w:lastRenderedPageBreak/>
         <w:t xml:space="preserve">Searching </w:t>
@@ -4369,7 +4295,7 @@
       <w:r>
         <w:t>and Adding Items</w:t>
       </w:r>
-      <w:bookmarkEnd w:id="13"/>
+      <w:bookmarkEnd w:id="14"/>
     </w:p>
     <w:p>
       <w:pPr>
@@ -4465,27 +4391,14 @@
       <w:r>
         <w:t xml:space="preserve">Figure </w:t>
       </w:r>
-      <w:r>
-        <w:fldChar w:fldCharType="begin"/>
-      </w:r>
-      <w:r>
-        <w:instrText xml:space="preserve"> SEQ Figure \* ARABIC </w:instrText>
-      </w:r>
-      <w:r>
-        <w:fldChar w:fldCharType="separate"/>
-      </w:r>
-      <w:r>
-        <w:rPr>
-          <w:noProof/>
-        </w:rPr>
-        <w:t>5</w:t>
-      </w:r>
-      <w:r>
-        <w:rPr>
-          <w:noProof/>
-        </w:rPr>
-        <w:fldChar w:fldCharType="end"/>
-      </w:r>
+      <w:fldSimple w:instr=" SEQ Figure \* ARABIC ">
+        <w:r>
+          <w:rPr>
+            <w:noProof/>
+          </w:rPr>
+          <w:t>5</w:t>
+        </w:r>
+      </w:fldSimple>
       <w:r>
         <w:t>. Screenshot of (Left to Right) Search Page and Add Items Page</w:t>
       </w:r>
@@ -4509,11 +4422,11 @@
           <w:numId w:val="3"/>
         </w:numPr>
       </w:pPr>
-      <w:bookmarkStart w:id="14" w:name="_Toc495365877"/>
+      <w:bookmarkStart w:id="15" w:name="_Toc496977149"/>
       <w:r>
         <w:t>Help Section</w:t>
       </w:r>
-      <w:bookmarkEnd w:id="14"/>
+      <w:bookmarkEnd w:id="15"/>
     </w:p>
     <w:p>
       <w:pPr>
@@ -4577,30 +4490,14 @@
       <w:r>
         <w:t xml:space="preserve">Figure </w:t>
       </w:r>
-      <w:r>
-        <w:fldChar w:fldCharType="begin"/>
-      </w:r>
-      <w:r>
-        <w:instrText xml:space="preserve"> SEQ</w:instrText>
-      </w:r>
-      <w:r>
-        <w:instrText xml:space="preserve"> Figure \* ARABIC </w:instrText>
-      </w:r>
-      <w:r>
-        <w:fldChar w:fldCharType="separate"/>
-      </w:r>
-      <w:r>
-        <w:rPr>
-          <w:noProof/>
-        </w:rPr>
-        <w:t>6</w:t>
-      </w:r>
-      <w:r>
-        <w:rPr>
-          <w:noProof/>
-        </w:rPr>
-        <w:fldChar w:fldCharType="end"/>
-      </w:r>
+      <w:fldSimple w:instr=" SEQ Figure \* ARABIC ">
+        <w:r>
+          <w:rPr>
+            <w:noProof/>
+          </w:rPr>
+          <w:t>6</w:t>
+        </w:r>
+      </w:fldSimple>
       <w:r>
         <w:t>. Screenshot of Help Page</w:t>
       </w:r>
@@ -4613,11 +4510,11 @@
           <w:numId w:val="3"/>
         </w:numPr>
       </w:pPr>
-      <w:bookmarkStart w:id="15" w:name="_Toc495365878"/>
+      <w:bookmarkStart w:id="16" w:name="_Toc496977150"/>
       <w:r>
         <w:t>List of Required Features</w:t>
       </w:r>
-      <w:bookmarkEnd w:id="15"/>
+      <w:bookmarkEnd w:id="16"/>
     </w:p>
     <w:p>
       <w:pPr>
@@ -4627,13 +4524,35 @@
           <w:numId w:val="3"/>
         </w:numPr>
       </w:pPr>
-      <w:bookmarkStart w:id="16" w:name="_Toc495365879"/>
-      <w:r>
-        <w:t>Saving Items into Boxes</w:t>
-      </w:r>
-      <w:bookmarkEnd w:id="16"/>
-    </w:p>
-    <w:p/>
+      <w:bookmarkStart w:id="17" w:name="_Toc496977151"/>
+      <w:r>
+        <w:t>Adding</w:t>
+      </w:r>
+      <w:r>
+        <w:t xml:space="preserve"> Items into Boxes</w:t>
+      </w:r>
+      <w:bookmarkEnd w:id="17"/>
+    </w:p>
+    <w:p>
+      <w:pPr>
+        <w:jc w:val="both"/>
+      </w:pPr>
+      <w:r>
+        <w:t>Adding items into boxes can be done by two methods. First method is to go to the “Search Page” and clicking “Add Item” at the bottom. The second method is to navigate to the “Edit Box” page and select “Add Item” at the bottom.</w:t>
+      </w:r>
+      <w:r>
+        <w:t xml:space="preserve"> Once selected, the “Add Item” page will </w:t>
+      </w:r>
+      <w:r>
+        <w:t>appear,</w:t>
+      </w:r>
+      <w:r>
+        <w:t xml:space="preserve"> and users can follow the prompts to add an item. Note that this feature requires a </w:t>
+      </w:r>
+      <w:r>
+        <w:t>box to be already created.</w:t>
+      </w:r>
+    </w:p>
     <w:p>
       <w:pPr>
         <w:pStyle w:val="Heading3"/>
@@ -4642,13 +4561,194 @@
           <w:numId w:val="3"/>
         </w:numPr>
       </w:pPr>
-      <w:bookmarkStart w:id="17" w:name="_Toc495365880"/>
+      <w:bookmarkStart w:id="18" w:name="_Toc496977152"/>
       <w:r>
         <w:t>Searchable Database</w:t>
       </w:r>
-      <w:bookmarkEnd w:id="17"/>
-    </w:p>
-    <w:p/>
+      <w:bookmarkEnd w:id="18"/>
+    </w:p>
+    <w:p>
+      <w:pPr>
+        <w:jc w:val="both"/>
+      </w:pPr>
+      <w:r>
+        <w:t xml:space="preserve">The user can navigate to the “Search” page to search for an item. There are three categories which users can search by selecting it in the top drop-down menu, illustrated in </w:t>
+      </w:r>
+      <w:r>
+        <w:fldChar w:fldCharType="begin"/>
+      </w:r>
+      <w:r>
+        <w:instrText xml:space="preserve"> REF _Ref496976072 \h </w:instrText>
+      </w:r>
+      <w:r>
+        <w:instrText xml:space="preserve"> \* MERGEFORMAT </w:instrText>
+      </w:r>
+      <w:r>
+        <w:fldChar w:fldCharType="separate"/>
+      </w:r>
+      <w:r>
+        <w:t xml:space="preserve">Figure </w:t>
+      </w:r>
+      <w:r>
+        <w:rPr>
+          <w:noProof/>
+        </w:rPr>
+        <w:t>7</w:t>
+      </w:r>
+      <w:r>
+        <w:fldChar w:fldCharType="end"/>
+      </w:r>
+      <w:r>
+        <w:t xml:space="preserve">. </w:t>
+      </w:r>
+      <w:r>
+        <w:t xml:space="preserve">The categories are Item name, Box name and Room type. </w:t>
+      </w:r>
+      <w:r>
+        <w:t xml:space="preserve"> Once category is selected, users can enter their search text parameter and then submitting. The list of items will update with the appropriate items relevant to the search.</w:t>
+      </w:r>
+      <w:r>
+        <w:t xml:space="preserve"> An example of searching via room category is demonstrated </w:t>
+      </w:r>
+      <w:proofErr w:type="gramStart"/>
+      <w:r>
+        <w:t>in .</w:t>
+      </w:r>
+      <w:proofErr w:type="gramEnd"/>
+    </w:p>
+    <w:p>
+      <w:pPr>
+        <w:jc w:val="center"/>
+      </w:pPr>
+      <w:r>
+        <w:rPr>
+          <w:noProof/>
+        </w:rPr>
+        <w:lastRenderedPageBreak/>
+        <w:drawing>
+          <wp:inline distT="0" distB="0" distL="0" distR="0" wp14:anchorId="494DC9F0" wp14:editId="2E642F6A">
+            <wp:extent cx="2190750" cy="3778378"/>
+            <wp:effectExtent l="0" t="0" r="0" b="0"/>
+            <wp:docPr id="22" name="Picture 22"/>
+            <wp:cNvGraphicFramePr>
+              <a:graphicFrameLocks xmlns:a="http://schemas.openxmlformats.org/drawingml/2006/main" noChangeAspect="1"/>
+            </wp:cNvGraphicFramePr>
+            <a:graphic xmlns:a="http://schemas.openxmlformats.org/drawingml/2006/main">
+              <a:graphicData uri="http://schemas.openxmlformats.org/drawingml/2006/picture">
+                <pic:pic xmlns:pic="http://schemas.openxmlformats.org/drawingml/2006/picture">
+                  <pic:nvPicPr>
+                    <pic:cNvPr id="1" name=""/>
+                    <pic:cNvPicPr/>
+                  </pic:nvPicPr>
+                  <pic:blipFill>
+                    <a:blip r:embed="rId21"/>
+                    <a:stretch>
+                      <a:fillRect/>
+                    </a:stretch>
+                  </pic:blipFill>
+                  <pic:spPr>
+                    <a:xfrm>
+                      <a:off x="0" y="0"/>
+                      <a:ext cx="2201981" cy="3797749"/>
+                    </a:xfrm>
+                    <a:prstGeom prst="rect">
+                      <a:avLst/>
+                    </a:prstGeom>
+                  </pic:spPr>
+                </pic:pic>
+              </a:graphicData>
+            </a:graphic>
+          </wp:inline>
+        </w:drawing>
+      </w:r>
+    </w:p>
+    <w:p>
+      <w:pPr>
+        <w:pStyle w:val="Caption"/>
+        <w:jc w:val="center"/>
+      </w:pPr>
+      <w:bookmarkStart w:id="19" w:name="_Ref496976072"/>
+      <w:r>
+        <w:t xml:space="preserve">Figure </w:t>
+      </w:r>
+      <w:fldSimple w:instr=" SEQ Figure \* ARABIC ">
+        <w:r>
+          <w:rPr>
+            <w:noProof/>
+          </w:rPr>
+          <w:t>7</w:t>
+        </w:r>
+      </w:fldSimple>
+      <w:bookmarkEnd w:id="19"/>
+      <w:r>
+        <w:t>. Search Options</w:t>
+      </w:r>
+    </w:p>
+    <w:p>
+      <w:pPr>
+        <w:jc w:val="center"/>
+      </w:pPr>
+      <w:r>
+        <w:rPr>
+          <w:noProof/>
+        </w:rPr>
+        <w:drawing>
+          <wp:inline distT="0" distB="0" distL="0" distR="0" wp14:anchorId="5B0F0968" wp14:editId="7C2C8C04">
+            <wp:extent cx="2181225" cy="3761951"/>
+            <wp:effectExtent l="0" t="0" r="0" b="0"/>
+            <wp:docPr id="24" name="Picture 24"/>
+            <wp:cNvGraphicFramePr>
+              <a:graphicFrameLocks xmlns:a="http://schemas.openxmlformats.org/drawingml/2006/main" noChangeAspect="1"/>
+            </wp:cNvGraphicFramePr>
+            <a:graphic xmlns:a="http://schemas.openxmlformats.org/drawingml/2006/main">
+              <a:graphicData uri="http://schemas.openxmlformats.org/drawingml/2006/picture">
+                <pic:pic xmlns:pic="http://schemas.openxmlformats.org/drawingml/2006/picture">
+                  <pic:nvPicPr>
+                    <pic:cNvPr id="1" name=""/>
+                    <pic:cNvPicPr/>
+                  </pic:nvPicPr>
+                  <pic:blipFill>
+                    <a:blip r:embed="rId22"/>
+                    <a:stretch>
+                      <a:fillRect/>
+                    </a:stretch>
+                  </pic:blipFill>
+                  <pic:spPr>
+                    <a:xfrm>
+                      <a:off x="0" y="0"/>
+                      <a:ext cx="2187127" cy="3772131"/>
+                    </a:xfrm>
+                    <a:prstGeom prst="rect">
+                      <a:avLst/>
+                    </a:prstGeom>
+                  </pic:spPr>
+                </pic:pic>
+              </a:graphicData>
+            </a:graphic>
+          </wp:inline>
+        </w:drawing>
+      </w:r>
+    </w:p>
+    <w:p>
+      <w:pPr>
+        <w:pStyle w:val="Caption"/>
+        <w:jc w:val="center"/>
+      </w:pPr>
+      <w:r>
+        <w:t xml:space="preserve">Figure </w:t>
+      </w:r>
+      <w:fldSimple w:instr=" SEQ Figure \* ARABIC ">
+        <w:r>
+          <w:rPr>
+            <w:noProof/>
+          </w:rPr>
+          <w:t>8</w:t>
+        </w:r>
+      </w:fldSimple>
+      <w:r>
+        <w:t>. Example of Searching by Room Function</w:t>
+      </w:r>
+    </w:p>
     <w:p>
       <w:pPr>
         <w:pStyle w:val="Heading3"/>
@@ -4657,13 +4757,74 @@
           <w:numId w:val="3"/>
         </w:numPr>
       </w:pPr>
-      <w:bookmarkStart w:id="18" w:name="_Toc495365881"/>
-      <w:r>
+      <w:bookmarkStart w:id="20" w:name="_Toc496977153"/>
+      <w:r>
+        <w:lastRenderedPageBreak/>
         <w:t>Listing Boxes and its Contents</w:t>
       </w:r>
-      <w:bookmarkEnd w:id="18"/>
-    </w:p>
-    <w:p/>
+      <w:bookmarkEnd w:id="20"/>
+    </w:p>
+    <w:p>
+      <w:pPr>
+        <w:jc w:val="both"/>
+      </w:pPr>
+      <w:r>
+        <w:rPr>
+          <w:noProof/>
+        </w:rPr>
+        <w:t xml:space="preserve">The ability to view boxes and its contents can be achieved in the “Edit Box” page as illustrated back in </w:t>
+      </w:r>
+      <w:r>
+        <w:rPr>
+          <w:noProof/>
+        </w:rPr>
+        <w:fldChar w:fldCharType="begin"/>
+      </w:r>
+      <w:r>
+        <w:rPr>
+          <w:noProof/>
+        </w:rPr>
+        <w:instrText xml:space="preserve"> REF _Ref495364968 \h </w:instrText>
+      </w:r>
+      <w:r>
+        <w:rPr>
+          <w:noProof/>
+        </w:rPr>
+      </w:r>
+      <w:r>
+        <w:rPr>
+          <w:noProof/>
+        </w:rPr>
+        <w:instrText xml:space="preserve"> \* MERGEFORMAT </w:instrText>
+      </w:r>
+      <w:r>
+        <w:rPr>
+          <w:noProof/>
+        </w:rPr>
+        <w:fldChar w:fldCharType="separate"/>
+      </w:r>
+      <w:r>
+        <w:t xml:space="preserve">Figure </w:t>
+      </w:r>
+      <w:r>
+        <w:rPr>
+          <w:noProof/>
+        </w:rPr>
+        <w:t>4</w:t>
+      </w:r>
+      <w:r>
+        <w:rPr>
+          <w:noProof/>
+        </w:rPr>
+        <w:fldChar w:fldCharType="end"/>
+      </w:r>
+      <w:r>
+        <w:rPr>
+          <w:noProof/>
+        </w:rPr>
+        <w:t>. From this page its also possible to edit the name of the box and even move the box to another room.</w:t>
+      </w:r>
+    </w:p>
     <w:p>
       <w:pPr>
         <w:pStyle w:val="Heading3"/>
@@ -4672,19 +4833,97 @@
           <w:numId w:val="3"/>
         </w:numPr>
       </w:pPr>
-      <w:bookmarkStart w:id="19" w:name="_Toc495365882"/>
-      <w:r>
-        <w:t>Categorised Items by Room Types</w:t>
-      </w:r>
-      <w:r>
-        <w:t>????</w:t>
-      </w:r>
-      <w:r>
-        <w:t>wth is this?</w:t>
-      </w:r>
-      <w:bookmarkEnd w:id="19"/>
-    </w:p>
-    <w:p/>
+      <w:bookmarkStart w:id="21" w:name="_Toc496977154"/>
+      <w:r>
+        <w:t xml:space="preserve">Editing Items or </w:t>
+      </w:r>
+      <w:r>
+        <w:t>Move Items Between Boxes</w:t>
+      </w:r>
+      <w:bookmarkEnd w:id="21"/>
+    </w:p>
+    <w:p>
+      <w:pPr>
+        <w:jc w:val="both"/>
+      </w:pPr>
+      <w:r>
+        <w:t>Modifying an item can be accomplished while on the “Edit Item”</w:t>
+      </w:r>
+      <w:r>
+        <w:t xml:space="preserve"> page. This page is reachable by tapping a listed item in the “search” page. From here, users can change the name of the item, change the quantity of the item and move the item into another box via the drop-down menu.</w:t>
+      </w:r>
+      <w:r>
+        <w:t xml:space="preserve"> To commit the changes, users will need to click “Edit”.</w:t>
+      </w:r>
+      <w:r>
+        <w:t xml:space="preserve"> A small message will appear to notify the user that the item has been edited successfully.</w:t>
+      </w:r>
+    </w:p>
+    <w:p>
+      <w:pPr>
+        <w:jc w:val="center"/>
+      </w:pPr>
+      <w:r>
+        <w:rPr>
+          <w:noProof/>
+        </w:rPr>
+        <w:drawing>
+          <wp:inline distT="0" distB="0" distL="0" distR="0" wp14:anchorId="02C41191" wp14:editId="2F3BAF46">
+            <wp:extent cx="2590800" cy="4468343"/>
+            <wp:effectExtent l="0" t="0" r="0" b="8890"/>
+            <wp:docPr id="25" name="Picture 25"/>
+            <wp:cNvGraphicFramePr>
+              <a:graphicFrameLocks xmlns:a="http://schemas.openxmlformats.org/drawingml/2006/main" noChangeAspect="1"/>
+            </wp:cNvGraphicFramePr>
+            <a:graphic xmlns:a="http://schemas.openxmlformats.org/drawingml/2006/main">
+              <a:graphicData uri="http://schemas.openxmlformats.org/drawingml/2006/picture">
+                <pic:pic xmlns:pic="http://schemas.openxmlformats.org/drawingml/2006/picture">
+                  <pic:nvPicPr>
+                    <pic:cNvPr id="1" name=""/>
+                    <pic:cNvPicPr/>
+                  </pic:nvPicPr>
+                  <pic:blipFill>
+                    <a:blip r:embed="rId23"/>
+                    <a:stretch>
+                      <a:fillRect/>
+                    </a:stretch>
+                  </pic:blipFill>
+                  <pic:spPr>
+                    <a:xfrm>
+                      <a:off x="0" y="0"/>
+                      <a:ext cx="2596184" cy="4477629"/>
+                    </a:xfrm>
+                    <a:prstGeom prst="rect">
+                      <a:avLst/>
+                    </a:prstGeom>
+                  </pic:spPr>
+                </pic:pic>
+              </a:graphicData>
+            </a:graphic>
+          </wp:inline>
+        </w:drawing>
+      </w:r>
+    </w:p>
+    <w:p>
+      <w:pPr>
+        <w:pStyle w:val="Caption"/>
+        <w:jc w:val="center"/>
+      </w:pPr>
+      <w:r>
+        <w:t xml:space="preserve">Figure </w:t>
+      </w:r>
+      <w:fldSimple w:instr=" SEQ Figure \* ARABIC ">
+        <w:r>
+          <w:rPr>
+            <w:noProof/>
+          </w:rPr>
+          <w:t>9</w:t>
+        </w:r>
+      </w:fldSimple>
+      <w:r>
+        <w:t>. Editing an Item</w:t>
+      </w:r>
+    </w:p>
     <w:p>
       <w:pPr>
         <w:pStyle w:val="Heading3"/>
@@ -4693,16 +4932,255 @@
           <w:numId w:val="3"/>
         </w:numPr>
       </w:pPr>
-      <w:bookmarkStart w:id="20" w:name="_Toc495365883"/>
-      <w:r>
-        <w:t>Moving????</w:t>
-      </w:r>
-      <w:r>
-        <w:t>wth is this too?</w:t>
-      </w:r>
-      <w:bookmarkEnd w:id="20"/>
-    </w:p>
-    <w:p/>
+      <w:bookmarkStart w:id="22" w:name="_Toc496977155"/>
+      <w:r>
+        <w:t>Creating Box Labels</w:t>
+      </w:r>
+      <w:bookmarkEnd w:id="22"/>
+    </w:p>
+    <w:p>
+      <w:pPr>
+        <w:jc w:val="both"/>
+      </w:pPr>
+      <w:r>
+        <w:t>The application was made to allow users to generate a simple text file which they can print to apply to a box.</w:t>
+      </w:r>
+      <w:r>
+        <w:t xml:space="preserve"> This is accomplished by clicking “Print Label” button </w:t>
+      </w:r>
+      <w:r>
+        <w:t xml:space="preserve">on the “Edit Box” page. </w:t>
+      </w:r>
+      <w:r>
+        <w:t xml:space="preserve">When clicked, a message will appear asking the user if they would like to print the label that is shown. Printing however cannot be completed unless the user’s device </w:t>
+      </w:r>
+      <w:r>
+        <w:t>can send</w:t>
+      </w:r>
+      <w:r>
+        <w:t xml:space="preserve"> the file to a printer. In any case, the label text file is generated and saved to the device’s </w:t>
+      </w:r>
+      <w:r>
+        <w:t>file</w:t>
+      </w:r>
+      <w:r>
+        <w:t xml:space="preserve"> directory if they which to retrieve it to print elsewhere. </w:t>
+      </w:r>
+      <w:r>
+        <w:t>This process is illustrated in the screenshots below.</w:t>
+      </w:r>
+    </w:p>
+    <w:p>
+      <w:pPr>
+        <w:jc w:val="center"/>
+      </w:pPr>
+      <w:r>
+        <w:rPr>
+          <w:noProof/>
+        </w:rPr>
+        <w:lastRenderedPageBreak/>
+        <w:drawing>
+          <wp:inline distT="0" distB="0" distL="0" distR="0" wp14:anchorId="5CE370D0" wp14:editId="6F14944E">
+            <wp:extent cx="2391334" cy="4124325"/>
+            <wp:effectExtent l="0" t="0" r="9525" b="0"/>
+            <wp:docPr id="11" name="Picture 11"/>
+            <wp:cNvGraphicFramePr>
+              <a:graphicFrameLocks xmlns:a="http://schemas.openxmlformats.org/drawingml/2006/main" noChangeAspect="1"/>
+            </wp:cNvGraphicFramePr>
+            <a:graphic xmlns:a="http://schemas.openxmlformats.org/drawingml/2006/main">
+              <a:graphicData uri="http://schemas.openxmlformats.org/drawingml/2006/picture">
+                <pic:pic xmlns:pic="http://schemas.openxmlformats.org/drawingml/2006/picture">
+                  <pic:nvPicPr>
+                    <pic:cNvPr id="1" name=""/>
+                    <pic:cNvPicPr/>
+                  </pic:nvPicPr>
+                  <pic:blipFill>
+                    <a:blip r:embed="rId24"/>
+                    <a:stretch>
+                      <a:fillRect/>
+                    </a:stretch>
+                  </pic:blipFill>
+                  <pic:spPr>
+                    <a:xfrm>
+                      <a:off x="0" y="0"/>
+                      <a:ext cx="2403621" cy="4145516"/>
+                    </a:xfrm>
+                    <a:prstGeom prst="rect">
+                      <a:avLst/>
+                    </a:prstGeom>
+                  </pic:spPr>
+                </pic:pic>
+              </a:graphicData>
+            </a:graphic>
+          </wp:inline>
+        </w:drawing>
+      </w:r>
+    </w:p>
+    <w:p>
+      <w:pPr>
+        <w:pStyle w:val="Caption"/>
+        <w:jc w:val="center"/>
+      </w:pPr>
+      <w:r>
+        <w:t xml:space="preserve">Figure </w:t>
+      </w:r>
+      <w:fldSimple w:instr=" SEQ Figure \* ARABIC ">
+        <w:r>
+          <w:rPr>
+            <w:noProof/>
+          </w:rPr>
+          <w:t>10</w:t>
+        </w:r>
+      </w:fldSimple>
+      <w:r>
+        <w:t>. Screenshot of When User Prints Label</w:t>
+      </w:r>
+    </w:p>
+    <w:p>
+      <w:pPr>
+        <w:jc w:val="center"/>
+      </w:pPr>
+      <w:r>
+        <w:rPr>
+          <w:noProof/>
+        </w:rPr>
+        <w:drawing>
+          <wp:inline distT="0" distB="0" distL="0" distR="0" wp14:anchorId="5B3CE2E5" wp14:editId="331032C4">
+            <wp:extent cx="5210175" cy="3508469"/>
+            <wp:effectExtent l="0" t="0" r="0" b="0"/>
+            <wp:docPr id="15" name="Picture 15"/>
+            <wp:cNvGraphicFramePr>
+              <a:graphicFrameLocks xmlns:a="http://schemas.openxmlformats.org/drawingml/2006/main" noChangeAspect="1"/>
+            </wp:cNvGraphicFramePr>
+            <a:graphic xmlns:a="http://schemas.openxmlformats.org/drawingml/2006/main">
+              <a:graphicData uri="http://schemas.openxmlformats.org/drawingml/2006/picture">
+                <pic:pic xmlns:pic="http://schemas.openxmlformats.org/drawingml/2006/picture">
+                  <pic:nvPicPr>
+                    <pic:cNvPr id="1" name=""/>
+                    <pic:cNvPicPr/>
+                  </pic:nvPicPr>
+                  <pic:blipFill>
+                    <a:blip r:embed="rId25"/>
+                    <a:stretch>
+                      <a:fillRect/>
+                    </a:stretch>
+                  </pic:blipFill>
+                  <pic:spPr>
+                    <a:xfrm>
+                      <a:off x="0" y="0"/>
+                      <a:ext cx="5220634" cy="3515512"/>
+                    </a:xfrm>
+                    <a:prstGeom prst="rect">
+                      <a:avLst/>
+                    </a:prstGeom>
+                  </pic:spPr>
+                </pic:pic>
+              </a:graphicData>
+            </a:graphic>
+          </wp:inline>
+        </w:drawing>
+      </w:r>
+    </w:p>
+    <w:p>
+      <w:pPr>
+        <w:pStyle w:val="Caption"/>
+        <w:jc w:val="center"/>
+      </w:pPr>
+      <w:r>
+        <w:t xml:space="preserve">Figure </w:t>
+      </w:r>
+      <w:fldSimple w:instr=" SEQ Figure \* ARABIC ">
+        <w:r>
+          <w:rPr>
+            <w:noProof/>
+          </w:rPr>
+          <w:t>11</w:t>
+        </w:r>
+      </w:fldSimple>
+      <w:r>
+        <w:t>. Screenshot of Device's File Explorer showing Label Generated</w:t>
+      </w:r>
+    </w:p>
+    <w:p>
+      <w:pPr>
+        <w:jc w:val="center"/>
+      </w:pPr>
+      <w:r>
+        <w:rPr>
+          <w:noProof/>
+        </w:rPr>
+        <w:lastRenderedPageBreak/>
+        <w:drawing>
+          <wp:inline distT="0" distB="0" distL="0" distR="0" wp14:anchorId="185DDFAA" wp14:editId="757A42A0">
+            <wp:extent cx="4686300" cy="2533650"/>
+            <wp:effectExtent l="0" t="0" r="0" b="0"/>
+            <wp:docPr id="14" name="Picture 14"/>
+            <wp:cNvGraphicFramePr>
+              <a:graphicFrameLocks xmlns:a="http://schemas.openxmlformats.org/drawingml/2006/main" noChangeAspect="1"/>
+            </wp:cNvGraphicFramePr>
+            <a:graphic xmlns:a="http://schemas.openxmlformats.org/drawingml/2006/main">
+              <a:graphicData uri="http://schemas.openxmlformats.org/drawingml/2006/picture">
+                <pic:pic xmlns:pic="http://schemas.openxmlformats.org/drawingml/2006/picture">
+                  <pic:nvPicPr>
+                    <pic:cNvPr id="1" name=""/>
+                    <pic:cNvPicPr/>
+                  </pic:nvPicPr>
+                  <pic:blipFill>
+                    <a:blip r:embed="rId26"/>
+                    <a:stretch>
+                      <a:fillRect/>
+                    </a:stretch>
+                  </pic:blipFill>
+                  <pic:spPr>
+                    <a:xfrm>
+                      <a:off x="0" y="0"/>
+                      <a:ext cx="4686300" cy="2533650"/>
+                    </a:xfrm>
+                    <a:prstGeom prst="rect">
+                      <a:avLst/>
+                    </a:prstGeom>
+                  </pic:spPr>
+                </pic:pic>
+              </a:graphicData>
+            </a:graphic>
+          </wp:inline>
+        </w:drawing>
+      </w:r>
+    </w:p>
+    <w:p>
+      <w:pPr>
+        <w:pStyle w:val="Caption"/>
+        <w:jc w:val="center"/>
+      </w:pPr>
+      <w:r>
+        <w:t xml:space="preserve">Figure </w:t>
+      </w:r>
+      <w:fldSimple w:instr=" SEQ Figure \* ARABIC ">
+        <w:r>
+          <w:rPr>
+            <w:noProof/>
+          </w:rPr>
+          <w:t>12</w:t>
+        </w:r>
+      </w:fldSimple>
+      <w:r>
+        <w:t>. Screenshot of Label Text File</w:t>
+      </w:r>
+    </w:p>
+    <w:p>
+      <w:pPr>
+        <w:pStyle w:val="Heading2"/>
+        <w:numPr>
+          <w:ilvl w:val="1"/>
+          <w:numId w:val="3"/>
+        </w:numPr>
+      </w:pPr>
+      <w:bookmarkStart w:id="23" w:name="_Toc496977156"/>
+      <w:r>
+        <w:t>Nice-To-Have Features</w:t>
+      </w:r>
+      <w:bookmarkEnd w:id="23"/>
+    </w:p>
     <w:p>
       <w:pPr>
         <w:pStyle w:val="Heading3"/>
@@ -4711,34 +5189,292 @@
           <w:numId w:val="3"/>
         </w:numPr>
       </w:pPr>
-      <w:bookmarkStart w:id="21" w:name="_Toc495365884"/>
-      <w:r>
-        <w:t>Move Items Between Boxes</w:t>
-      </w:r>
-      <w:bookmarkEnd w:id="21"/>
-    </w:p>
-    <w:p/>
-    <w:p>
-      <w:pPr>
-        <w:pStyle w:val="Heading3"/>
+      <w:bookmarkStart w:id="24" w:name="_Toc496977157"/>
+      <w:r>
+        <w:t>Data Export</w:t>
+      </w:r>
+      <w:bookmarkEnd w:id="24"/>
+    </w:p>
+    <w:p>
+      <w:pPr>
+        <w:jc w:val="both"/>
+      </w:pPr>
+      <w:r>
+        <w:t>The application can export the list of items into a text file. From this text file, users can import it into an excel spreadsheet to generate a table that can be sorted and organized. The following screenshots illustrates this process.</w:t>
+      </w:r>
+    </w:p>
+    <w:p>
+      <w:pPr>
+        <w:jc w:val="center"/>
+      </w:pPr>
+      <w:r>
+        <w:rPr>
+          <w:noProof/>
+        </w:rPr>
+        <w:drawing>
+          <wp:inline distT="0" distB="0" distL="0" distR="0" wp14:anchorId="1758E88A" wp14:editId="7E4FCE58">
+            <wp:extent cx="2447925" cy="4221926"/>
+            <wp:effectExtent l="0" t="0" r="0" b="7620"/>
+            <wp:docPr id="16" name="Picture 16"/>
+            <wp:cNvGraphicFramePr>
+              <a:graphicFrameLocks xmlns:a="http://schemas.openxmlformats.org/drawingml/2006/main" noChangeAspect="1"/>
+            </wp:cNvGraphicFramePr>
+            <a:graphic xmlns:a="http://schemas.openxmlformats.org/drawingml/2006/main">
+              <a:graphicData uri="http://schemas.openxmlformats.org/drawingml/2006/picture">
+                <pic:pic xmlns:pic="http://schemas.openxmlformats.org/drawingml/2006/picture">
+                  <pic:nvPicPr>
+                    <pic:cNvPr id="1" name=""/>
+                    <pic:cNvPicPr/>
+                  </pic:nvPicPr>
+                  <pic:blipFill>
+                    <a:blip r:embed="rId27"/>
+                    <a:stretch>
+                      <a:fillRect/>
+                    </a:stretch>
+                  </pic:blipFill>
+                  <pic:spPr>
+                    <a:xfrm>
+                      <a:off x="0" y="0"/>
+                      <a:ext cx="2456027" cy="4235899"/>
+                    </a:xfrm>
+                    <a:prstGeom prst="rect">
+                      <a:avLst/>
+                    </a:prstGeom>
+                  </pic:spPr>
+                </pic:pic>
+              </a:graphicData>
+            </a:graphic>
+          </wp:inline>
+        </w:drawing>
+      </w:r>
+    </w:p>
+    <w:p>
+      <w:pPr>
+        <w:pStyle w:val="Caption"/>
+        <w:jc w:val="center"/>
+      </w:pPr>
+      <w:r>
+        <w:t xml:space="preserve">Figure </w:t>
+      </w:r>
+      <w:fldSimple w:instr=" SEQ Figure \* ARABIC ">
+        <w:r>
+          <w:rPr>
+            <w:noProof/>
+          </w:rPr>
+          <w:t>13</w:t>
+        </w:r>
+      </w:fldSimple>
+      <w:r>
+        <w:t>. Screenshot Showing Data Export Completed Successfully</w:t>
+      </w:r>
+    </w:p>
+    <w:p>
+      <w:pPr>
+        <w:jc w:val="center"/>
+      </w:pPr>
+      <w:r>
+        <w:rPr>
+          <w:noProof/>
+        </w:rPr>
+        <w:lastRenderedPageBreak/>
+        <w:drawing>
+          <wp:inline distT="0" distB="0" distL="0" distR="0" wp14:anchorId="5A941664" wp14:editId="6985DFB4">
+            <wp:extent cx="5731510" cy="3859530"/>
+            <wp:effectExtent l="0" t="0" r="2540" b="7620"/>
+            <wp:docPr id="17" name="Picture 17"/>
+            <wp:cNvGraphicFramePr>
+              <a:graphicFrameLocks xmlns:a="http://schemas.openxmlformats.org/drawingml/2006/main" noChangeAspect="1"/>
+            </wp:cNvGraphicFramePr>
+            <a:graphic xmlns:a="http://schemas.openxmlformats.org/drawingml/2006/main">
+              <a:graphicData uri="http://schemas.openxmlformats.org/drawingml/2006/picture">
+                <pic:pic xmlns:pic="http://schemas.openxmlformats.org/drawingml/2006/picture">
+                  <pic:nvPicPr>
+                    <pic:cNvPr id="1" name=""/>
+                    <pic:cNvPicPr/>
+                  </pic:nvPicPr>
+                  <pic:blipFill>
+                    <a:blip r:embed="rId28"/>
+                    <a:stretch>
+                      <a:fillRect/>
+                    </a:stretch>
+                  </pic:blipFill>
+                  <pic:spPr>
+                    <a:xfrm>
+                      <a:off x="0" y="0"/>
+                      <a:ext cx="5731510" cy="3859530"/>
+                    </a:xfrm>
+                    <a:prstGeom prst="rect">
+                      <a:avLst/>
+                    </a:prstGeom>
+                  </pic:spPr>
+                </pic:pic>
+              </a:graphicData>
+            </a:graphic>
+          </wp:inline>
+        </w:drawing>
+      </w:r>
+    </w:p>
+    <w:p>
+      <w:pPr>
+        <w:pStyle w:val="Caption"/>
+        <w:jc w:val="center"/>
+      </w:pPr>
+      <w:r>
+        <w:t xml:space="preserve">Figure </w:t>
+      </w:r>
+      <w:fldSimple w:instr=" SEQ Figure \* ARABIC ">
+        <w:r>
+          <w:rPr>
+            <w:noProof/>
+          </w:rPr>
+          <w:t>14</w:t>
+        </w:r>
+      </w:fldSimple>
+      <w:r>
+        <w:t>. Screenshot Showing List is Generated</w:t>
+      </w:r>
+    </w:p>
+    <w:p>
+      <w:pPr>
+        <w:jc w:val="center"/>
+      </w:pPr>
+      <w:r>
+        <w:rPr>
+          <w:noProof/>
+        </w:rPr>
+        <w:drawing>
+          <wp:inline distT="0" distB="0" distL="0" distR="0" wp14:anchorId="39256A38" wp14:editId="2B93F88F">
+            <wp:extent cx="4724400" cy="2733675"/>
+            <wp:effectExtent l="0" t="0" r="0" b="9525"/>
+            <wp:docPr id="18" name="Picture 18"/>
+            <wp:cNvGraphicFramePr>
+              <a:graphicFrameLocks xmlns:a="http://schemas.openxmlformats.org/drawingml/2006/main" noChangeAspect="1"/>
+            </wp:cNvGraphicFramePr>
+            <a:graphic xmlns:a="http://schemas.openxmlformats.org/drawingml/2006/main">
+              <a:graphicData uri="http://schemas.openxmlformats.org/drawingml/2006/picture">
+                <pic:pic xmlns:pic="http://schemas.openxmlformats.org/drawingml/2006/picture">
+                  <pic:nvPicPr>
+                    <pic:cNvPr id="1" name=""/>
+                    <pic:cNvPicPr/>
+                  </pic:nvPicPr>
+                  <pic:blipFill>
+                    <a:blip r:embed="rId29"/>
+                    <a:stretch>
+                      <a:fillRect/>
+                    </a:stretch>
+                  </pic:blipFill>
+                  <pic:spPr>
+                    <a:xfrm>
+                      <a:off x="0" y="0"/>
+                      <a:ext cx="4724400" cy="2733675"/>
+                    </a:xfrm>
+                    <a:prstGeom prst="rect">
+                      <a:avLst/>
+                    </a:prstGeom>
+                  </pic:spPr>
+                </pic:pic>
+              </a:graphicData>
+            </a:graphic>
+          </wp:inline>
+        </w:drawing>
+      </w:r>
+    </w:p>
+    <w:p>
+      <w:pPr>
+        <w:pStyle w:val="Caption"/>
+        <w:jc w:val="center"/>
+      </w:pPr>
+      <w:r>
+        <w:t xml:space="preserve">Figure </w:t>
+      </w:r>
+      <w:fldSimple w:instr=" SEQ Figure \* ARABIC ">
+        <w:r>
+          <w:rPr>
+            <w:noProof/>
+          </w:rPr>
+          <w:t>15</w:t>
+        </w:r>
+      </w:fldSimple>
+      <w:r>
+        <w:t>. Screenshot of List Generated</w:t>
+      </w:r>
+    </w:p>
+    <w:p>
+      <w:r>
+        <w:rPr>
+          <w:noProof/>
+        </w:rPr>
+        <w:lastRenderedPageBreak/>
+        <w:drawing>
+          <wp:inline distT="0" distB="0" distL="0" distR="0" wp14:anchorId="59CC4E73" wp14:editId="1E1A40F9">
+            <wp:extent cx="5731510" cy="3606800"/>
+            <wp:effectExtent l="0" t="0" r="2540" b="0"/>
+            <wp:docPr id="21" name="Picture 21"/>
+            <wp:cNvGraphicFramePr>
+              <a:graphicFrameLocks xmlns:a="http://schemas.openxmlformats.org/drawingml/2006/main" noChangeAspect="1"/>
+            </wp:cNvGraphicFramePr>
+            <a:graphic xmlns:a="http://schemas.openxmlformats.org/drawingml/2006/main">
+              <a:graphicData uri="http://schemas.openxmlformats.org/drawingml/2006/picture">
+                <pic:pic xmlns:pic="http://schemas.openxmlformats.org/drawingml/2006/picture">
+                  <pic:nvPicPr>
+                    <pic:cNvPr id="1" name=""/>
+                    <pic:cNvPicPr/>
+                  </pic:nvPicPr>
+                  <pic:blipFill>
+                    <a:blip r:embed="rId30"/>
+                    <a:stretch>
+                      <a:fillRect/>
+                    </a:stretch>
+                  </pic:blipFill>
+                  <pic:spPr>
+                    <a:xfrm>
+                      <a:off x="0" y="0"/>
+                      <a:ext cx="5731510" cy="3606800"/>
+                    </a:xfrm>
+                    <a:prstGeom prst="rect">
+                      <a:avLst/>
+                    </a:prstGeom>
+                  </pic:spPr>
+                </pic:pic>
+              </a:graphicData>
+            </a:graphic>
+          </wp:inline>
+        </w:drawing>
+      </w:r>
+    </w:p>
+    <w:p>
+      <w:pPr>
+        <w:pStyle w:val="Caption"/>
+        <w:jc w:val="center"/>
+      </w:pPr>
+      <w:r>
+        <w:t xml:space="preserve">Figure </w:t>
+      </w:r>
+      <w:fldSimple w:instr=" SEQ Figure \* ARABIC ">
+        <w:r>
+          <w:rPr>
+            <w:noProof/>
+          </w:rPr>
+          <w:t>16</w:t>
+        </w:r>
+      </w:fldSimple>
+      <w:r>
+        <w:t>. Importing File into Excel</w:t>
+      </w:r>
+    </w:p>
+    <w:p>
+      <w:pPr>
+        <w:pStyle w:val="Heading1"/>
         <w:numPr>
-          <w:ilvl w:val="2"/>
+          <w:ilvl w:val="0"/>
           <w:numId w:val="3"/>
         </w:numPr>
       </w:pPr>
-      <w:bookmarkStart w:id="22" w:name="_Toc495365885"/>
-      <w:r>
-        <w:lastRenderedPageBreak/>
-        <w:t>Creating Box Labels</w:t>
-      </w:r>
-      <w:bookmarkEnd w:id="22"/>
-    </w:p>
-    <w:p>
-      <w:r>
-        <w:t>The application was made to allow users to generate a simple text file which they can print to apply to a box.</w:t>
-      </w:r>
-      <w:bookmarkStart w:id="23" w:name="_GoBack"/>
-      <w:bookmarkEnd w:id="23"/>
+      <w:bookmarkStart w:id="25" w:name="_Toc496977158"/>
+      <w:r>
+        <w:t>Software Architecture</w:t>
+      </w:r>
+      <w:bookmarkEnd w:id="25"/>
     </w:p>
     <w:p>
       <w:pPr>
@@ -4748,25 +5484,56 @@
           <w:numId w:val="3"/>
         </w:numPr>
       </w:pPr>
-      <w:bookmarkStart w:id="24" w:name="_Toc495365886"/>
-      <w:r>
-        <w:t>Nice-To-Have Features</w:t>
-      </w:r>
-      <w:bookmarkEnd w:id="24"/>
-    </w:p>
-    <w:p>
-      <w:pPr>
-        <w:pStyle w:val="Heading3"/>
+      <w:bookmarkStart w:id="26" w:name="_Toc496977159"/>
+      <w:r>
+        <w:t>Discussion of Software Architecture Adopted</w:t>
+      </w:r>
+      <w:bookmarkEnd w:id="26"/>
+    </w:p>
+    <w:p/>
+    <w:p>
+      <w:pPr>
+        <w:pStyle w:val="Heading2"/>
         <w:numPr>
-          <w:ilvl w:val="2"/>
+          <w:ilvl w:val="1"/>
           <w:numId w:val="3"/>
         </w:numPr>
       </w:pPr>
-      <w:r>
-        <w:t>Data Export</w:t>
-      </w:r>
+      <w:bookmarkStart w:id="27" w:name="_Toc496977160"/>
+      <w:r>
+        <w:t>Discussion of Applied Software Architectural Patterns</w:t>
+      </w:r>
+      <w:bookmarkEnd w:id="27"/>
     </w:p>
     <w:p/>
+    <w:p>
+      <w:pPr>
+        <w:pStyle w:val="Heading2"/>
+        <w:numPr>
+          <w:ilvl w:val="1"/>
+          <w:numId w:val="3"/>
+        </w:numPr>
+      </w:pPr>
+      <w:bookmarkStart w:id="28" w:name="_Toc496977161"/>
+      <w:r>
+        <w:t>Implementation of</w:t>
+      </w:r>
+      <w:r>
+        <w:t xml:space="preserve"> Functionality of </w:t>
+      </w:r>
+      <w:r>
+        <w:t>E</w:t>
+      </w:r>
+      <w:r>
+        <w:t>ach Component and Class</w:t>
+      </w:r>
+      <w:bookmarkEnd w:id="28"/>
+    </w:p>
+    <w:p>
+      <w:r>
+        <w:t>(Should mention the packages used for this application if applicable)</w:t>
+      </w:r>
+    </w:p>
     <w:p>
       <w:pPr>
         <w:pStyle w:val="Heading1"/>
@@ -4775,11 +5542,11 @@
           <w:numId w:val="3"/>
         </w:numPr>
       </w:pPr>
-      <w:bookmarkStart w:id="25" w:name="_Toc495365887"/>
-      <w:r>
-        <w:t>Software Architecture</w:t>
-      </w:r>
-      <w:bookmarkEnd w:id="25"/>
+      <w:bookmarkStart w:id="29" w:name="_Toc496977162"/>
+      <w:r>
+        <w:t>Testing and Quality Assurance Strategy</w:t>
+      </w:r>
+      <w:bookmarkEnd w:id="29"/>
     </w:p>
     <w:p>
       <w:pPr>
@@ -4789,11 +5556,14 @@
           <w:numId w:val="3"/>
         </w:numPr>
       </w:pPr>
-      <w:bookmarkStart w:id="26" w:name="_Toc495365888"/>
-      <w:r>
-        <w:t>Discussion of Software Architecture Adopted</w:t>
-      </w:r>
-      <w:bookmarkEnd w:id="26"/>
+      <w:bookmarkStart w:id="30" w:name="_Toc496977163"/>
+      <w:r>
+        <w:t>Discussion of Quality Assurance</w:t>
+      </w:r>
+      <w:bookmarkEnd w:id="30"/>
+      <w:r>
+        <w:t xml:space="preserve"> </w:t>
+      </w:r>
     </w:p>
     <w:p/>
     <w:p>
@@ -4804,41 +5574,13 @@
           <w:numId w:val="3"/>
         </w:numPr>
       </w:pPr>
-      <w:bookmarkStart w:id="27" w:name="_Toc495365889"/>
-      <w:r>
-        <w:t>Discussion of Applied Software Architectural Patterns</w:t>
-      </w:r>
-      <w:bookmarkEnd w:id="27"/>
+      <w:bookmarkStart w:id="31" w:name="_Toc496977164"/>
+      <w:r>
+        <w:t>Discussion of Testing Methodology</w:t>
+      </w:r>
+      <w:bookmarkEnd w:id="31"/>
     </w:p>
     <w:p/>
-    <w:p>
-      <w:pPr>
-        <w:pStyle w:val="Heading2"/>
-        <w:numPr>
-          <w:ilvl w:val="1"/>
-          <w:numId w:val="3"/>
-        </w:numPr>
-      </w:pPr>
-      <w:bookmarkStart w:id="28" w:name="_Toc495365890"/>
-      <w:r>
-        <w:t>Implementation of</w:t>
-      </w:r>
-      <w:r>
-        <w:t xml:space="preserve"> Functionality of </w:t>
-      </w:r>
-      <w:r>
-        <w:t>E</w:t>
-      </w:r>
-      <w:r>
-        <w:t>ach Component and Class</w:t>
-      </w:r>
-      <w:bookmarkEnd w:id="28"/>
-    </w:p>
-    <w:p>
-      <w:r>
-        <w:t>(Should mention the packages used for this application if applicable)</w:t>
-      </w:r>
-    </w:p>
     <w:p>
       <w:pPr>
         <w:pStyle w:val="Heading1"/>
@@ -4847,54 +5589,7 @@
           <w:numId w:val="3"/>
         </w:numPr>
       </w:pPr>
-      <w:bookmarkStart w:id="29" w:name="_Toc495365891"/>
-      <w:r>
-        <w:t>Testing and Quality Assurance Strategy</w:t>
-      </w:r>
-      <w:bookmarkEnd w:id="29"/>
-    </w:p>
-    <w:p>
-      <w:pPr>
-        <w:pStyle w:val="Heading2"/>
-        <w:numPr>
-          <w:ilvl w:val="1"/>
-          <w:numId w:val="3"/>
-        </w:numPr>
-      </w:pPr>
-      <w:bookmarkStart w:id="30" w:name="_Toc495365892"/>
-      <w:r>
-        <w:t>Discussion of Quality Assurance</w:t>
-      </w:r>
-      <w:bookmarkEnd w:id="30"/>
-      <w:r>
-        <w:t xml:space="preserve"> </w:t>
-      </w:r>
-    </w:p>
-    <w:p/>
-    <w:p>
-      <w:pPr>
-        <w:pStyle w:val="Heading2"/>
-        <w:numPr>
-          <w:ilvl w:val="1"/>
-          <w:numId w:val="3"/>
-        </w:numPr>
-      </w:pPr>
-      <w:bookmarkStart w:id="31" w:name="_Toc495365893"/>
-      <w:r>
-        <w:t>Discussion of Testing Methodology</w:t>
-      </w:r>
-      <w:bookmarkEnd w:id="31"/>
-    </w:p>
-    <w:p/>
-    <w:p>
-      <w:pPr>
-        <w:pStyle w:val="Heading1"/>
-        <w:numPr>
-          <w:ilvl w:val="0"/>
-          <w:numId w:val="3"/>
-        </w:numPr>
-      </w:pPr>
-      <w:bookmarkStart w:id="32" w:name="_Toc495365894"/>
+      <w:bookmarkStart w:id="32" w:name="_Toc496977165"/>
       <w:r>
         <w:t>Reflection on Learning</w:t>
       </w:r>
@@ -4902,7 +5597,7 @@
     </w:p>
     <w:p/>
     <w:sectPr>
-      <w:footerReference w:type="default" r:id="rId21"/>
+      <w:footerReference w:type="default" r:id="rId31"/>
       <w:pgSz w:w="11906" w:h="16838"/>
       <w:pgMar w:top="1440" w:right="1440" w:bottom="1440" w:left="1440" w:header="708" w:footer="708" w:gutter="0"/>
       <w:cols w:space="708"/>
@@ -4947,7 +5642,6 @@
         <w:docPartUnique/>
       </w:docPartObj>
     </w:sdtPr>
-    <w:sdtEndPr/>
     <w:sdtContent>
       <w:p>
         <w:pPr>
@@ -6483,7 +7177,7 @@
 </file>
 
 <file path=customXml/itemProps1.xml><?xml version="1.0" encoding="utf-8"?>
-<ds:datastoreItem xmlns:ds="http://schemas.openxmlformats.org/officeDocument/2006/customXml" ds:itemID="{784D04FE-4865-44B8-8798-01AE4EF0F85D}">
+<ds:datastoreItem xmlns:ds="http://schemas.openxmlformats.org/officeDocument/2006/customXml" ds:itemID="{AC007EFE-793B-4E08-9404-664604DEF322}">
   <ds:schemaRefs>
     <ds:schemaRef ds:uri="http://schemas.openxmlformats.org/officeDocument/2006/bibliography"/>
   </ds:schemaRefs>

</xml_diff>

<commit_message>
Final report system architecture done
</commit_message>
<xml_diff>
--- a/IAB330 Final Project.docx
+++ b/IAB330 Final Project.docx
@@ -1,6 +1,6 @@
 
 <file path=word/document.xml><?xml version="1.0" encoding="utf-8"?>
-<w:document xmlns:wpc="http://schemas.microsoft.com/office/word/2010/wordprocessingCanvas" xmlns:cx="http://schemas.microsoft.com/office/drawing/2014/chartex" xmlns:cx1="http://schemas.microsoft.com/office/drawing/2015/9/8/chartex" xmlns:cx2="http://schemas.microsoft.com/office/drawing/2015/10/21/chartex" xmlns:cx3="http://schemas.microsoft.com/office/drawing/2016/5/9/chartex" xmlns:cx4="http://schemas.microsoft.com/office/drawing/2016/5/10/chartex" xmlns:cx5="http://schemas.microsoft.com/office/drawing/2016/5/11/chartex" xmlns:cx6="http://schemas.microsoft.com/office/drawing/2016/5/12/chartex" xmlns:cx7="http://schemas.microsoft.com/office/drawing/2016/5/13/chartex" xmlns:cx8="http://schemas.microsoft.com/office/drawing/2016/5/14/chartex" xmlns:mc="http://schemas.openxmlformats.org/markup-compatibility/2006" xmlns:aink="http://schemas.microsoft.com/office/drawing/2016/ink" xmlns:am3d="http://schemas.microsoft.com/office/drawing/2017/model3d" xmlns:o="urn:schemas-microsoft-com:office:office" xmlns:r="http://schemas.openxmlformats.org/officeDocument/2006/relationships" xmlns:m="http://schemas.openxmlformats.org/officeDocument/2006/math" xmlns:v="urn:schemas-microsoft-com:vml" xmlns:wp14="http://schemas.microsoft.com/office/word/2010/wordprocessingDrawing" xmlns:wp="http://schemas.openxmlformats.org/drawingml/2006/wordprocessingDrawing" xmlns:w10="urn:schemas-microsoft-com:office:word" xmlns:w="http://schemas.openxmlformats.org/wordprocessingml/2006/main" xmlns:w14="http://schemas.microsoft.com/office/word/2010/wordml" xmlns:w15="http://schemas.microsoft.com/office/word/2012/wordml" xmlns:w16cid="http://schemas.microsoft.com/office/word/2016/wordml/cid" xmlns:w16se="http://schemas.microsoft.com/office/word/2015/wordml/symex" xmlns:wpg="http://schemas.microsoft.com/office/word/2010/wordprocessingGroup" xmlns:wpi="http://schemas.microsoft.com/office/word/2010/wordprocessingInk" xmlns:wne="http://schemas.microsoft.com/office/word/2006/wordml" xmlns:wps="http://schemas.microsoft.com/office/word/2010/wordprocessingShape" mc:Ignorable="w14 w15 w16se w16cid wp14">
+<w:document xmlns:wpc="http://schemas.microsoft.com/office/word/2010/wordprocessingCanvas" xmlns:cx="http://schemas.microsoft.com/office/drawing/2014/chartex" xmlns:cx1="http://schemas.microsoft.com/office/drawing/2015/9/8/chartex" xmlns:cx2="http://schemas.microsoft.com/office/drawing/2015/10/21/chartex" xmlns:cx3="http://schemas.microsoft.com/office/drawing/2016/5/9/chartex" xmlns:cx4="http://schemas.microsoft.com/office/drawing/2016/5/10/chartex" xmlns:cx5="http://schemas.microsoft.com/office/drawing/2016/5/11/chartex" xmlns:cx6="http://schemas.microsoft.com/office/drawing/2016/5/12/chartex" xmlns:cx7="http://schemas.microsoft.com/office/drawing/2016/5/13/chartex" xmlns:cx8="http://schemas.microsoft.com/office/drawing/2016/5/14/chartex" xmlns:mc="http://schemas.openxmlformats.org/markup-compatibility/2006" xmlns:aink="http://schemas.microsoft.com/office/drawing/2016/ink" xmlns:am3d="http://schemas.microsoft.com/office/drawing/2017/model3d" xmlns:o="urn:schemas-microsoft-com:office:office" xmlns:r="http://schemas.openxmlformats.org/officeDocument/2006/relationships" xmlns:m="http://schemas.openxmlformats.org/officeDocument/2006/math" xmlns:v="urn:schemas-microsoft-com:vml" xmlns:wp14="http://schemas.microsoft.com/office/word/2010/wordprocessingDrawing" xmlns:wp="http://schemas.openxmlformats.org/drawingml/2006/wordprocessingDrawing" xmlns:w10="urn:schemas-microsoft-com:office:word" xmlns:w="http://schemas.openxmlformats.org/wordprocessingml/2006/main" xmlns:w14="http://schemas.microsoft.com/office/word/2010/wordml" xmlns:w15="http://schemas.microsoft.com/office/word/2012/wordml" xmlns:w16se="http://schemas.microsoft.com/office/word/2015/wordml/symex" xmlns:wpg="http://schemas.microsoft.com/office/word/2010/wordprocessingGroup" xmlns:wpi="http://schemas.microsoft.com/office/word/2010/wordprocessingInk" xmlns:wne="http://schemas.microsoft.com/office/word/2006/wordml" xmlns:wps="http://schemas.microsoft.com/office/word/2010/wordprocessingShape" mc:Ignorable="w14 w15 w16se wp14">
   <w:body>
     <w:p>
       <w:pPr>
@@ -177,18 +177,7 @@
           <w:sz w:val="24"/>
           <w:szCs w:val="24"/>
         </w:rPr>
-        <w:t>The assignment shall be conducted in a team of 4 students, each team member must sign as it is a formal agreemen</w:t>
-      </w:r>
-      <w:bookmarkStart w:id="0" w:name="_GoBack"/>
-      <w:bookmarkEnd w:id="0"/>
-      <w:r>
-        <w:rPr>
-          <w:rFonts w:cstheme="minorHAnsi"/>
-          <w:color w:val="000000"/>
-          <w:sz w:val="24"/>
-          <w:szCs w:val="24"/>
-        </w:rPr>
-        <w:t xml:space="preserve">t that represents that everyone is contributing to the whole assignment.  </w:t>
+        <w:t xml:space="preserve">The assignment shall be conducted in a team of 4 students, each team member must sign as it is a formal agreement that represents that everyone is contributing to the whole assignment.  </w:t>
       </w:r>
     </w:p>
     <w:p>
@@ -441,7 +430,6 @@
                 <w:lang w:eastAsia="en-AU"/>
               </w:rPr>
             </w:pPr>
-            <w:proofErr w:type="spellStart"/>
             <w:r>
               <w:rPr>
                 <w:rFonts w:cstheme="minorHAnsi"/>
@@ -449,29 +437,8 @@
                 <w:color w:val="000000"/>
                 <w:lang w:eastAsia="en-AU"/>
               </w:rPr>
-              <w:t>Gyeongmin</w:t>
-            </w:r>
-            <w:proofErr w:type="spellEnd"/>
-            <w:r>
-              <w:rPr>
-                <w:rFonts w:cstheme="minorHAnsi"/>
-                <w:bCs/>
-                <w:color w:val="000000"/>
-                <w:lang w:eastAsia="en-AU"/>
-              </w:rPr>
-              <w:t xml:space="preserve"> </w:t>
-            </w:r>
-            <w:proofErr w:type="spellStart"/>
-            <w:r>
-              <w:rPr>
-                <w:rFonts w:cstheme="minorHAnsi"/>
-                <w:bCs/>
-                <w:color w:val="000000"/>
-                <w:lang w:eastAsia="en-AU"/>
-              </w:rPr>
-              <w:t>Jee</w:t>
-            </w:r>
-            <w:proofErr w:type="spellEnd"/>
+              <w:t>Gyeongmin Jee</w:t>
+            </w:r>
           </w:p>
         </w:tc>
         <w:tc>
@@ -780,17 +747,8 @@
                 <w:rFonts w:cstheme="minorHAnsi"/>
                 <w:lang w:eastAsia="en-AU"/>
               </w:rPr>
-              <w:t xml:space="preserve">Quang-Cheng </w:t>
-            </w:r>
-            <w:proofErr w:type="spellStart"/>
-            <w:r>
-              <w:rPr>
-                <w:rFonts w:cstheme="minorHAnsi"/>
-                <w:lang w:eastAsia="en-AU"/>
-              </w:rPr>
-              <w:t>Tsui</w:t>
-            </w:r>
-            <w:proofErr w:type="spellEnd"/>
+              <w:t>Quang-Cheng Tsui</w:t>
+            </w:r>
           </w:p>
         </w:tc>
         <w:tc>
@@ -908,13 +866,8 @@
           </w:tcPr>
           <w:p>
             <w:r>
-              <w:t xml:space="preserve">Yusef </w:t>
-            </w:r>
-            <w:proofErr w:type="spellStart"/>
-            <w:r>
-              <w:t>Acabani</w:t>
-            </w:r>
-            <w:proofErr w:type="spellEnd"/>
+              <w:t>Yusef Acabani</w:t>
+            </w:r>
           </w:p>
         </w:tc>
         <w:tc>
@@ -3547,7 +3500,7 @@
           <w:numId w:val="3"/>
         </w:numPr>
       </w:pPr>
-      <w:bookmarkStart w:id="1" w:name="_Toc496977138"/>
+      <w:bookmarkStart w:id="0" w:name="_Toc496977138"/>
       <w:r>
         <w:lastRenderedPageBreak/>
         <w:t>Introduction</w:t>
@@ -3555,7 +3508,7 @@
       <w:r>
         <w:t xml:space="preserve"> to “Where’s My Stuff?”</w:t>
       </w:r>
-      <w:bookmarkEnd w:id="1"/>
+      <w:bookmarkEnd w:id="0"/>
     </w:p>
     <w:p>
       <w:pPr>
@@ -3627,11 +3580,11 @@
           <w:numId w:val="3"/>
         </w:numPr>
       </w:pPr>
-      <w:bookmarkStart w:id="2" w:name="_Toc496977139"/>
+      <w:bookmarkStart w:id="1" w:name="_Toc496977139"/>
       <w:r>
         <w:t>User Interface</w:t>
       </w:r>
-      <w:bookmarkEnd w:id="2"/>
+      <w:bookmarkEnd w:id="1"/>
     </w:p>
     <w:p>
       <w:pPr>
@@ -3641,14 +3594,14 @@
           <w:numId w:val="3"/>
         </w:numPr>
       </w:pPr>
-      <w:bookmarkStart w:id="3" w:name="_Toc496977140"/>
+      <w:bookmarkStart w:id="2" w:name="_Toc496977140"/>
       <w:r>
         <w:t xml:space="preserve">UI Patterns and </w:t>
       </w:r>
       <w:r>
         <w:t>Design Considerations</w:t>
       </w:r>
-      <w:bookmarkEnd w:id="3"/>
+      <w:bookmarkEnd w:id="2"/>
     </w:p>
     <w:p>
       <w:pPr>
@@ -3658,14 +3611,14 @@
           <w:numId w:val="3"/>
         </w:numPr>
       </w:pPr>
-      <w:bookmarkStart w:id="4" w:name="_Toc496977141"/>
+      <w:bookmarkStart w:id="3" w:name="_Toc496977141"/>
       <w:r>
         <w:t>Updated</w:t>
       </w:r>
       <w:r>
         <w:t xml:space="preserve"> UI</w:t>
       </w:r>
-      <w:bookmarkEnd w:id="4"/>
+      <w:bookmarkEnd w:id="3"/>
     </w:p>
     <w:p>
       <w:pPr>
@@ -3683,11 +3636,11 @@
           <w:numId w:val="3"/>
         </w:numPr>
       </w:pPr>
-      <w:bookmarkStart w:id="5" w:name="_Toc496977142"/>
+      <w:bookmarkStart w:id="4" w:name="_Toc496977142"/>
       <w:r>
         <w:t>Page Navigation</w:t>
       </w:r>
-      <w:bookmarkEnd w:id="5"/>
+      <w:bookmarkEnd w:id="4"/>
       <w:r>
         <w:t xml:space="preserve"> </w:t>
       </w:r>
@@ -3774,19 +3727,32 @@
         <w:pStyle w:val="Caption"/>
         <w:jc w:val="center"/>
       </w:pPr>
-      <w:bookmarkStart w:id="6" w:name="_Ref495363311"/>
+      <w:bookmarkStart w:id="5" w:name="_Ref495363311"/>
       <w:r>
         <w:t xml:space="preserve">Figure </w:t>
       </w:r>
-      <w:fldSimple w:instr=" SEQ Figure \* ARABIC ">
-        <w:r>
-          <w:rPr>
-            <w:noProof/>
-          </w:rPr>
-          <w:t>1</w:t>
-        </w:r>
-      </w:fldSimple>
-      <w:bookmarkEnd w:id="6"/>
+      <w:r>
+        <w:fldChar w:fldCharType="begin"/>
+      </w:r>
+      <w:r>
+        <w:instrText xml:space="preserve"> SEQ Figure \* ARABIC </w:instrText>
+      </w:r>
+      <w:r>
+        <w:fldChar w:fldCharType="separate"/>
+      </w:r>
+      <w:r>
+        <w:rPr>
+          <w:noProof/>
+        </w:rPr>
+        <w:t>1</w:t>
+      </w:r>
+      <w:r>
+        <w:rPr>
+          <w:noProof/>
+        </w:rPr>
+        <w:fldChar w:fldCharType="end"/>
+      </w:r>
+      <w:bookmarkEnd w:id="5"/>
       <w:r>
         <w:t>. Updated Page Navigation Hierarchy</w:t>
       </w:r>
@@ -3799,12 +3765,12 @@
           <w:numId w:val="3"/>
         </w:numPr>
       </w:pPr>
-      <w:bookmarkStart w:id="7" w:name="_Toc496977143"/>
+      <w:bookmarkStart w:id="6" w:name="_Toc496977143"/>
       <w:r>
         <w:lastRenderedPageBreak/>
         <w:t>Colour Scheme/Theme</w:t>
       </w:r>
-      <w:bookmarkEnd w:id="7"/>
+      <w:bookmarkEnd w:id="6"/>
     </w:p>
     <w:p>
       <w:pPr>
@@ -3846,11 +3812,11 @@
           <w:numId w:val="3"/>
         </w:numPr>
       </w:pPr>
-      <w:bookmarkStart w:id="8" w:name="_Toc496977144"/>
+      <w:bookmarkStart w:id="7" w:name="_Toc496977144"/>
       <w:r>
         <w:t>Form Patterns</w:t>
       </w:r>
-      <w:bookmarkEnd w:id="8"/>
+      <w:bookmarkEnd w:id="7"/>
     </w:p>
     <w:p>
       <w:pPr>
@@ -3886,11 +3852,11 @@
           <w:numId w:val="3"/>
         </w:numPr>
       </w:pPr>
-      <w:bookmarkStart w:id="9" w:name="_Toc496977145"/>
+      <w:bookmarkStart w:id="8" w:name="_Toc496977145"/>
       <w:r>
         <w:t>Home Page</w:t>
       </w:r>
-      <w:bookmarkEnd w:id="9"/>
+      <w:bookmarkEnd w:id="8"/>
     </w:p>
     <w:p>
       <w:pPr>
@@ -3945,14 +3911,27 @@
       <w:r>
         <w:t xml:space="preserve">Figure </w:t>
       </w:r>
-      <w:fldSimple w:instr=" SEQ Figure \* ARABIC ">
-        <w:r>
-          <w:rPr>
-            <w:noProof/>
-          </w:rPr>
-          <w:t>2</w:t>
-        </w:r>
-      </w:fldSimple>
+      <w:r>
+        <w:fldChar w:fldCharType="begin"/>
+      </w:r>
+      <w:r>
+        <w:instrText xml:space="preserve"> SEQ Figure \* ARABIC </w:instrText>
+      </w:r>
+      <w:r>
+        <w:fldChar w:fldCharType="separate"/>
+      </w:r>
+      <w:r>
+        <w:rPr>
+          <w:noProof/>
+        </w:rPr>
+        <w:t>2</w:t>
+      </w:r>
+      <w:r>
+        <w:rPr>
+          <w:noProof/>
+        </w:rPr>
+        <w:fldChar w:fldCharType="end"/>
+      </w:r>
       <w:r>
         <w:t>. Screenshot of Home Page</w:t>
       </w:r>
@@ -3979,12 +3958,12 @@
           <w:numId w:val="3"/>
         </w:numPr>
       </w:pPr>
-      <w:bookmarkStart w:id="10" w:name="_Toc496977146"/>
+      <w:bookmarkStart w:id="9" w:name="_Toc496977146"/>
       <w:r>
         <w:lastRenderedPageBreak/>
         <w:t>Add Room</w:t>
       </w:r>
-      <w:bookmarkEnd w:id="10"/>
+      <w:bookmarkEnd w:id="9"/>
       <w:r>
         <w:t xml:space="preserve"> </w:t>
       </w:r>
@@ -4046,19 +4025,32 @@
         <w:pStyle w:val="Caption"/>
         <w:jc w:val="center"/>
       </w:pPr>
-      <w:bookmarkStart w:id="11" w:name="_Ref495364724"/>
+      <w:bookmarkStart w:id="10" w:name="_Ref495364724"/>
       <w:r>
         <w:t xml:space="preserve">Figure </w:t>
       </w:r>
-      <w:fldSimple w:instr=" SEQ Figure \* ARABIC ">
-        <w:r>
-          <w:rPr>
-            <w:noProof/>
-          </w:rPr>
-          <w:t>3</w:t>
-        </w:r>
-      </w:fldSimple>
-      <w:bookmarkEnd w:id="11"/>
+      <w:r>
+        <w:fldChar w:fldCharType="begin"/>
+      </w:r>
+      <w:r>
+        <w:instrText xml:space="preserve"> SEQ Figure \* ARABIC </w:instrText>
+      </w:r>
+      <w:r>
+        <w:fldChar w:fldCharType="separate"/>
+      </w:r>
+      <w:r>
+        <w:rPr>
+          <w:noProof/>
+        </w:rPr>
+        <w:t>3</w:t>
+      </w:r>
+      <w:r>
+        <w:rPr>
+          <w:noProof/>
+        </w:rPr>
+        <w:fldChar w:fldCharType="end"/>
+      </w:r>
+      <w:bookmarkEnd w:id="10"/>
       <w:r>
         <w:t>. Screenshot of Add Room Page</w:t>
       </w:r>
@@ -4115,12 +4107,12 @@
           <w:numId w:val="3"/>
         </w:numPr>
       </w:pPr>
-      <w:bookmarkStart w:id="12" w:name="_Toc496977147"/>
+      <w:bookmarkStart w:id="11" w:name="_Toc496977147"/>
       <w:r>
         <w:lastRenderedPageBreak/>
         <w:t>Box Management</w:t>
       </w:r>
-      <w:bookmarkEnd w:id="12"/>
+      <w:bookmarkEnd w:id="11"/>
     </w:p>
     <w:p>
       <w:pPr>
@@ -4218,19 +4210,32 @@
         <w:pStyle w:val="Caption"/>
         <w:jc w:val="center"/>
       </w:pPr>
-      <w:bookmarkStart w:id="13" w:name="_Ref495364968"/>
+      <w:bookmarkStart w:id="12" w:name="_Ref495364968"/>
       <w:r>
         <w:t xml:space="preserve">Figure </w:t>
       </w:r>
-      <w:fldSimple w:instr=" SEQ Figure \* ARABIC ">
-        <w:r>
-          <w:rPr>
-            <w:noProof/>
-          </w:rPr>
-          <w:t>4</w:t>
-        </w:r>
-      </w:fldSimple>
-      <w:bookmarkEnd w:id="13"/>
+      <w:r>
+        <w:fldChar w:fldCharType="begin"/>
+      </w:r>
+      <w:r>
+        <w:instrText xml:space="preserve"> SEQ Figure \* ARABIC </w:instrText>
+      </w:r>
+      <w:r>
+        <w:fldChar w:fldCharType="separate"/>
+      </w:r>
+      <w:r>
+        <w:rPr>
+          <w:noProof/>
+        </w:rPr>
+        <w:t>4</w:t>
+      </w:r>
+      <w:r>
+        <w:rPr>
+          <w:noProof/>
+        </w:rPr>
+        <w:fldChar w:fldCharType="end"/>
+      </w:r>
+      <w:bookmarkEnd w:id="12"/>
       <w:r>
         <w:t>. Screenshot of (Left to Right) Manage Box Page and Edit Box Page</w:t>
       </w:r>
@@ -4287,7 +4292,7 @@
           <w:numId w:val="3"/>
         </w:numPr>
       </w:pPr>
-      <w:bookmarkStart w:id="14" w:name="_Toc496977148"/>
+      <w:bookmarkStart w:id="13" w:name="_Toc496977148"/>
       <w:r>
         <w:lastRenderedPageBreak/>
         <w:t xml:space="preserve">Searching </w:t>
@@ -4295,7 +4300,7 @@
       <w:r>
         <w:t>and Adding Items</w:t>
       </w:r>
-      <w:bookmarkEnd w:id="14"/>
+      <w:bookmarkEnd w:id="13"/>
     </w:p>
     <w:p>
       <w:pPr>
@@ -4391,14 +4396,27 @@
       <w:r>
         <w:t xml:space="preserve">Figure </w:t>
       </w:r>
-      <w:fldSimple w:instr=" SEQ Figure \* ARABIC ">
-        <w:r>
-          <w:rPr>
-            <w:noProof/>
-          </w:rPr>
-          <w:t>5</w:t>
-        </w:r>
-      </w:fldSimple>
+      <w:r>
+        <w:fldChar w:fldCharType="begin"/>
+      </w:r>
+      <w:r>
+        <w:instrText xml:space="preserve"> SEQ Figure \* ARABIC </w:instrText>
+      </w:r>
+      <w:r>
+        <w:fldChar w:fldCharType="separate"/>
+      </w:r>
+      <w:r>
+        <w:rPr>
+          <w:noProof/>
+        </w:rPr>
+        <w:t>5</w:t>
+      </w:r>
+      <w:r>
+        <w:rPr>
+          <w:noProof/>
+        </w:rPr>
+        <w:fldChar w:fldCharType="end"/>
+      </w:r>
       <w:r>
         <w:t>. Screenshot of (Left to Right) Search Page and Add Items Page</w:t>
       </w:r>
@@ -4422,11 +4440,11 @@
           <w:numId w:val="3"/>
         </w:numPr>
       </w:pPr>
-      <w:bookmarkStart w:id="15" w:name="_Toc496977149"/>
+      <w:bookmarkStart w:id="14" w:name="_Toc496977149"/>
       <w:r>
         <w:t>Help Section</w:t>
       </w:r>
-      <w:bookmarkEnd w:id="15"/>
+      <w:bookmarkEnd w:id="14"/>
     </w:p>
     <w:p>
       <w:pPr>
@@ -4490,14 +4508,27 @@
       <w:r>
         <w:t xml:space="preserve">Figure </w:t>
       </w:r>
-      <w:fldSimple w:instr=" SEQ Figure \* ARABIC ">
-        <w:r>
-          <w:rPr>
-            <w:noProof/>
-          </w:rPr>
-          <w:t>6</w:t>
-        </w:r>
-      </w:fldSimple>
+      <w:r>
+        <w:fldChar w:fldCharType="begin"/>
+      </w:r>
+      <w:r>
+        <w:instrText xml:space="preserve"> SEQ Figure \* ARABIC </w:instrText>
+      </w:r>
+      <w:r>
+        <w:fldChar w:fldCharType="separate"/>
+      </w:r>
+      <w:r>
+        <w:rPr>
+          <w:noProof/>
+        </w:rPr>
+        <w:t>6</w:t>
+      </w:r>
+      <w:r>
+        <w:rPr>
+          <w:noProof/>
+        </w:rPr>
+        <w:fldChar w:fldCharType="end"/>
+      </w:r>
       <w:r>
         <w:t>. Screenshot of Help Page</w:t>
       </w:r>
@@ -4510,11 +4541,11 @@
           <w:numId w:val="3"/>
         </w:numPr>
       </w:pPr>
-      <w:bookmarkStart w:id="16" w:name="_Toc496977150"/>
+      <w:bookmarkStart w:id="15" w:name="_Toc496977150"/>
       <w:r>
         <w:t>List of Required Features</w:t>
       </w:r>
-      <w:bookmarkEnd w:id="16"/>
+      <w:bookmarkEnd w:id="15"/>
     </w:p>
     <w:p>
       <w:pPr>
@@ -4524,14 +4555,14 @@
           <w:numId w:val="3"/>
         </w:numPr>
       </w:pPr>
-      <w:bookmarkStart w:id="17" w:name="_Toc496977151"/>
+      <w:bookmarkStart w:id="16" w:name="_Toc496977151"/>
       <w:r>
         <w:t>Adding</w:t>
       </w:r>
       <w:r>
         <w:t xml:space="preserve"> Items into Boxes</w:t>
       </w:r>
-      <w:bookmarkEnd w:id="17"/>
+      <w:bookmarkEnd w:id="16"/>
     </w:p>
     <w:p>
       <w:pPr>
@@ -4561,11 +4592,11 @@
           <w:numId w:val="3"/>
         </w:numPr>
       </w:pPr>
-      <w:bookmarkStart w:id="18" w:name="_Toc496977152"/>
+      <w:bookmarkStart w:id="17" w:name="_Toc496977152"/>
       <w:r>
         <w:t>Searchable Database</w:t>
       </w:r>
-      <w:bookmarkEnd w:id="18"/>
+      <w:bookmarkEnd w:id="17"/>
     </w:p>
     <w:p>
       <w:pPr>
@@ -4578,10 +4609,7 @@
         <w:fldChar w:fldCharType="begin"/>
       </w:r>
       <w:r>
-        <w:instrText xml:space="preserve"> REF _Ref496976072 \h </w:instrText>
-      </w:r>
-      <w:r>
-        <w:instrText xml:space="preserve"> \* MERGEFORMAT </w:instrText>
+        <w:instrText xml:space="preserve"> REF _Ref496976072 \h  \* MERGEFORMAT </w:instrText>
       </w:r>
       <w:r>
         <w:fldChar w:fldCharType="separate"/>
@@ -4608,13 +4636,8 @@
         <w:t xml:space="preserve"> Once category is selected, users can enter their search text parameter and then submitting. The list of items will update with the appropriate items relevant to the search.</w:t>
       </w:r>
       <w:r>
-        <w:t xml:space="preserve"> An example of searching via room category is demonstrated </w:t>
-      </w:r>
-      <w:proofErr w:type="gramStart"/>
-      <w:r>
-        <w:t>in .</w:t>
-      </w:r>
-      <w:proofErr w:type="gramEnd"/>
+        <w:t xml:space="preserve"> An example of searching via room category is demonstrated in .</w:t>
+      </w:r>
     </w:p>
     <w:p>
       <w:pPr>
@@ -4667,19 +4690,32 @@
         <w:pStyle w:val="Caption"/>
         <w:jc w:val="center"/>
       </w:pPr>
-      <w:bookmarkStart w:id="19" w:name="_Ref496976072"/>
+      <w:bookmarkStart w:id="18" w:name="_Ref496976072"/>
       <w:r>
         <w:t xml:space="preserve">Figure </w:t>
       </w:r>
-      <w:fldSimple w:instr=" SEQ Figure \* ARABIC ">
-        <w:r>
-          <w:rPr>
-            <w:noProof/>
-          </w:rPr>
-          <w:t>7</w:t>
-        </w:r>
-      </w:fldSimple>
-      <w:bookmarkEnd w:id="19"/>
+      <w:r>
+        <w:fldChar w:fldCharType="begin"/>
+      </w:r>
+      <w:r>
+        <w:instrText xml:space="preserve"> SEQ Figure \* ARABIC </w:instrText>
+      </w:r>
+      <w:r>
+        <w:fldChar w:fldCharType="separate"/>
+      </w:r>
+      <w:r>
+        <w:rPr>
+          <w:noProof/>
+        </w:rPr>
+        <w:t>7</w:t>
+      </w:r>
+      <w:r>
+        <w:rPr>
+          <w:noProof/>
+        </w:rPr>
+        <w:fldChar w:fldCharType="end"/>
+      </w:r>
+      <w:bookmarkEnd w:id="18"/>
       <w:r>
         <w:t>. Search Options</w:t>
       </w:r>
@@ -4737,14 +4773,27 @@
       <w:r>
         <w:t xml:space="preserve">Figure </w:t>
       </w:r>
-      <w:fldSimple w:instr=" SEQ Figure \* ARABIC ">
-        <w:r>
-          <w:rPr>
-            <w:noProof/>
-          </w:rPr>
-          <w:t>8</w:t>
-        </w:r>
-      </w:fldSimple>
+      <w:r>
+        <w:fldChar w:fldCharType="begin"/>
+      </w:r>
+      <w:r>
+        <w:instrText xml:space="preserve"> SEQ Figure \* ARABIC </w:instrText>
+      </w:r>
+      <w:r>
+        <w:fldChar w:fldCharType="separate"/>
+      </w:r>
+      <w:r>
+        <w:rPr>
+          <w:noProof/>
+        </w:rPr>
+        <w:t>8</w:t>
+      </w:r>
+      <w:r>
+        <w:rPr>
+          <w:noProof/>
+        </w:rPr>
+        <w:fldChar w:fldCharType="end"/>
+      </w:r>
       <w:r>
         <w:t>. Example of Searching by Room Function</w:t>
       </w:r>
@@ -4757,12 +4806,12 @@
           <w:numId w:val="3"/>
         </w:numPr>
       </w:pPr>
-      <w:bookmarkStart w:id="20" w:name="_Toc496977153"/>
+      <w:bookmarkStart w:id="19" w:name="_Toc496977153"/>
       <w:r>
         <w:lastRenderedPageBreak/>
         <w:t>Listing Boxes and its Contents</w:t>
       </w:r>
-      <w:bookmarkEnd w:id="20"/>
+      <w:bookmarkEnd w:id="19"/>
     </w:p>
     <w:p>
       <w:pPr>
@@ -4790,12 +4839,12 @@
         <w:rPr>
           <w:noProof/>
         </w:rPr>
+        <w:instrText xml:space="preserve"> \* MERGEFORMAT </w:instrText>
       </w:r>
       <w:r>
         <w:rPr>
           <w:noProof/>
         </w:rPr>
-        <w:instrText xml:space="preserve"> \* MERGEFORMAT </w:instrText>
       </w:r>
       <w:r>
         <w:rPr>
@@ -4833,14 +4882,14 @@
           <w:numId w:val="3"/>
         </w:numPr>
       </w:pPr>
-      <w:bookmarkStart w:id="21" w:name="_Toc496977154"/>
+      <w:bookmarkStart w:id="20" w:name="_Toc496977154"/>
       <w:r>
         <w:t xml:space="preserve">Editing Items or </w:t>
       </w:r>
       <w:r>
         <w:t>Move Items Between Boxes</w:t>
       </w:r>
-      <w:bookmarkEnd w:id="21"/>
+      <w:bookmarkEnd w:id="20"/>
     </w:p>
     <w:p>
       <w:pPr>
@@ -4912,14 +4961,27 @@
       <w:r>
         <w:t xml:space="preserve">Figure </w:t>
       </w:r>
-      <w:fldSimple w:instr=" SEQ Figure \* ARABIC ">
-        <w:r>
-          <w:rPr>
-            <w:noProof/>
-          </w:rPr>
-          <w:t>9</w:t>
-        </w:r>
-      </w:fldSimple>
+      <w:r>
+        <w:fldChar w:fldCharType="begin"/>
+      </w:r>
+      <w:r>
+        <w:instrText xml:space="preserve"> SEQ Figure \* ARABIC </w:instrText>
+      </w:r>
+      <w:r>
+        <w:fldChar w:fldCharType="separate"/>
+      </w:r>
+      <w:r>
+        <w:rPr>
+          <w:noProof/>
+        </w:rPr>
+        <w:t>9</w:t>
+      </w:r>
+      <w:r>
+        <w:rPr>
+          <w:noProof/>
+        </w:rPr>
+        <w:fldChar w:fldCharType="end"/>
+      </w:r>
       <w:r>
         <w:t>. Editing an Item</w:t>
       </w:r>
@@ -4932,11 +4994,11 @@
           <w:numId w:val="3"/>
         </w:numPr>
       </w:pPr>
-      <w:bookmarkStart w:id="22" w:name="_Toc496977155"/>
+      <w:bookmarkStart w:id="21" w:name="_Toc496977155"/>
       <w:r>
         <w:t>Creating Box Labels</w:t>
       </w:r>
-      <w:bookmarkEnd w:id="22"/>
+      <w:bookmarkEnd w:id="21"/>
     </w:p>
     <w:p>
       <w:pPr>
@@ -5024,14 +5086,27 @@
       <w:r>
         <w:t xml:space="preserve">Figure </w:t>
       </w:r>
-      <w:fldSimple w:instr=" SEQ Figure \* ARABIC ">
-        <w:r>
-          <w:rPr>
-            <w:noProof/>
-          </w:rPr>
-          <w:t>10</w:t>
-        </w:r>
-      </w:fldSimple>
+      <w:r>
+        <w:fldChar w:fldCharType="begin"/>
+      </w:r>
+      <w:r>
+        <w:instrText xml:space="preserve"> SEQ Figure \* ARABIC </w:instrText>
+      </w:r>
+      <w:r>
+        <w:fldChar w:fldCharType="separate"/>
+      </w:r>
+      <w:r>
+        <w:rPr>
+          <w:noProof/>
+        </w:rPr>
+        <w:t>10</w:t>
+      </w:r>
+      <w:r>
+        <w:rPr>
+          <w:noProof/>
+        </w:rPr>
+        <w:fldChar w:fldCharType="end"/>
+      </w:r>
       <w:r>
         <w:t>. Screenshot of When User Prints Label</w:t>
       </w:r>
@@ -5089,14 +5164,27 @@
       <w:r>
         <w:t xml:space="preserve">Figure </w:t>
       </w:r>
-      <w:fldSimple w:instr=" SEQ Figure \* ARABIC ">
-        <w:r>
-          <w:rPr>
-            <w:noProof/>
-          </w:rPr>
-          <w:t>11</w:t>
-        </w:r>
-      </w:fldSimple>
+      <w:r>
+        <w:fldChar w:fldCharType="begin"/>
+      </w:r>
+      <w:r>
+        <w:instrText xml:space="preserve"> SEQ Figure \* ARABIC </w:instrText>
+      </w:r>
+      <w:r>
+        <w:fldChar w:fldCharType="separate"/>
+      </w:r>
+      <w:r>
+        <w:rPr>
+          <w:noProof/>
+        </w:rPr>
+        <w:t>11</w:t>
+      </w:r>
+      <w:r>
+        <w:rPr>
+          <w:noProof/>
+        </w:rPr>
+        <w:fldChar w:fldCharType="end"/>
+      </w:r>
       <w:r>
         <w:t>. Screenshot of Device's File Explorer showing Label Generated</w:t>
       </w:r>
@@ -5155,14 +5243,27 @@
       <w:r>
         <w:t xml:space="preserve">Figure </w:t>
       </w:r>
-      <w:fldSimple w:instr=" SEQ Figure \* ARABIC ">
-        <w:r>
-          <w:rPr>
-            <w:noProof/>
-          </w:rPr>
-          <w:t>12</w:t>
-        </w:r>
-      </w:fldSimple>
+      <w:r>
+        <w:fldChar w:fldCharType="begin"/>
+      </w:r>
+      <w:r>
+        <w:instrText xml:space="preserve"> SEQ Figure \* ARABIC </w:instrText>
+      </w:r>
+      <w:r>
+        <w:fldChar w:fldCharType="separate"/>
+      </w:r>
+      <w:r>
+        <w:rPr>
+          <w:noProof/>
+        </w:rPr>
+        <w:t>12</w:t>
+      </w:r>
+      <w:r>
+        <w:rPr>
+          <w:noProof/>
+        </w:rPr>
+        <w:fldChar w:fldCharType="end"/>
+      </w:r>
       <w:r>
         <w:t>. Screenshot of Label Text File</w:t>
       </w:r>
@@ -5175,11 +5276,11 @@
           <w:numId w:val="3"/>
         </w:numPr>
       </w:pPr>
-      <w:bookmarkStart w:id="23" w:name="_Toc496977156"/>
+      <w:bookmarkStart w:id="22" w:name="_Toc496977156"/>
       <w:r>
         <w:t>Nice-To-Have Features</w:t>
       </w:r>
-      <w:bookmarkEnd w:id="23"/>
+      <w:bookmarkEnd w:id="22"/>
     </w:p>
     <w:p>
       <w:pPr>
@@ -5189,11 +5290,11 @@
           <w:numId w:val="3"/>
         </w:numPr>
       </w:pPr>
-      <w:bookmarkStart w:id="24" w:name="_Toc496977157"/>
+      <w:bookmarkStart w:id="23" w:name="_Toc496977157"/>
       <w:r>
         <w:t>Data Export</w:t>
       </w:r>
-      <w:bookmarkEnd w:id="24"/>
+      <w:bookmarkEnd w:id="23"/>
     </w:p>
     <w:p>
       <w:pPr>
@@ -5256,14 +5357,27 @@
       <w:r>
         <w:t xml:space="preserve">Figure </w:t>
       </w:r>
-      <w:fldSimple w:instr=" SEQ Figure \* ARABIC ">
-        <w:r>
-          <w:rPr>
-            <w:noProof/>
-          </w:rPr>
-          <w:t>13</w:t>
-        </w:r>
-      </w:fldSimple>
+      <w:r>
+        <w:fldChar w:fldCharType="begin"/>
+      </w:r>
+      <w:r>
+        <w:instrText xml:space="preserve"> SEQ Figure \* ARABIC </w:instrText>
+      </w:r>
+      <w:r>
+        <w:fldChar w:fldCharType="separate"/>
+      </w:r>
+      <w:r>
+        <w:rPr>
+          <w:noProof/>
+        </w:rPr>
+        <w:t>13</w:t>
+      </w:r>
+      <w:r>
+        <w:rPr>
+          <w:noProof/>
+        </w:rPr>
+        <w:fldChar w:fldCharType="end"/>
+      </w:r>
       <w:r>
         <w:t>. Screenshot Showing Data Export Completed Successfully</w:t>
       </w:r>
@@ -5322,14 +5436,27 @@
       <w:r>
         <w:t xml:space="preserve">Figure </w:t>
       </w:r>
-      <w:fldSimple w:instr=" SEQ Figure \* ARABIC ">
-        <w:r>
-          <w:rPr>
-            <w:noProof/>
-          </w:rPr>
-          <w:t>14</w:t>
-        </w:r>
-      </w:fldSimple>
+      <w:r>
+        <w:fldChar w:fldCharType="begin"/>
+      </w:r>
+      <w:r>
+        <w:instrText xml:space="preserve"> SEQ Figure \* ARABIC </w:instrText>
+      </w:r>
+      <w:r>
+        <w:fldChar w:fldCharType="separate"/>
+      </w:r>
+      <w:r>
+        <w:rPr>
+          <w:noProof/>
+        </w:rPr>
+        <w:t>14</w:t>
+      </w:r>
+      <w:r>
+        <w:rPr>
+          <w:noProof/>
+        </w:rPr>
+        <w:fldChar w:fldCharType="end"/>
+      </w:r>
       <w:r>
         <w:t>. Screenshot Showing List is Generated</w:t>
       </w:r>
@@ -5387,14 +5514,27 @@
       <w:r>
         <w:t xml:space="preserve">Figure </w:t>
       </w:r>
-      <w:fldSimple w:instr=" SEQ Figure \* ARABIC ">
-        <w:r>
-          <w:rPr>
-            <w:noProof/>
-          </w:rPr>
-          <w:t>15</w:t>
-        </w:r>
-      </w:fldSimple>
+      <w:r>
+        <w:fldChar w:fldCharType="begin"/>
+      </w:r>
+      <w:r>
+        <w:instrText xml:space="preserve"> SEQ Figure \* ARABIC </w:instrText>
+      </w:r>
+      <w:r>
+        <w:fldChar w:fldCharType="separate"/>
+      </w:r>
+      <w:r>
+        <w:rPr>
+          <w:noProof/>
+        </w:rPr>
+        <w:t>15</w:t>
+      </w:r>
+      <w:r>
+        <w:rPr>
+          <w:noProof/>
+        </w:rPr>
+        <w:fldChar w:fldCharType="end"/>
+      </w:r>
       <w:r>
         <w:t>. Screenshot of List Generated</w:t>
       </w:r>
@@ -5450,14 +5590,27 @@
       <w:r>
         <w:t xml:space="preserve">Figure </w:t>
       </w:r>
-      <w:fldSimple w:instr=" SEQ Figure \* ARABIC ">
-        <w:r>
-          <w:rPr>
-            <w:noProof/>
-          </w:rPr>
-          <w:t>16</w:t>
-        </w:r>
-      </w:fldSimple>
+      <w:r>
+        <w:fldChar w:fldCharType="begin"/>
+      </w:r>
+      <w:r>
+        <w:instrText xml:space="preserve"> SEQ Figure \* ARABIC </w:instrText>
+      </w:r>
+      <w:r>
+        <w:fldChar w:fldCharType="separate"/>
+      </w:r>
+      <w:r>
+        <w:rPr>
+          <w:noProof/>
+        </w:rPr>
+        <w:t>16</w:t>
+      </w:r>
+      <w:r>
+        <w:rPr>
+          <w:noProof/>
+        </w:rPr>
+        <w:fldChar w:fldCharType="end"/>
+      </w:r>
       <w:r>
         <w:t>. Importing File into Excel</w:t>
       </w:r>
@@ -5470,11 +5623,11 @@
           <w:numId w:val="3"/>
         </w:numPr>
       </w:pPr>
-      <w:bookmarkStart w:id="25" w:name="_Toc496977158"/>
+      <w:bookmarkStart w:id="24" w:name="_Toc496977158"/>
       <w:r>
         <w:t>Software Architecture</w:t>
       </w:r>
-      <w:bookmarkEnd w:id="25"/>
+      <w:bookmarkEnd w:id="24"/>
     </w:p>
     <w:p>
       <w:pPr>
@@ -5484,19 +5637,27 @@
           <w:numId w:val="3"/>
         </w:numPr>
       </w:pPr>
-      <w:bookmarkStart w:id="26" w:name="_Toc496977159"/>
+      <w:bookmarkStart w:id="25" w:name="_Toc496977159"/>
       <w:r>
         <w:t>Discussion of Software Architecture Adopted</w:t>
       </w:r>
-      <w:bookmarkEnd w:id="26"/>
-    </w:p>
-    <w:p/>
+      <w:bookmarkEnd w:id="25"/>
+    </w:p>
+    <w:p>
+      <w:pPr>
+        <w:ind w:left="720"/>
+      </w:pPr>
+      <w:bookmarkStart w:id="26" w:name="_Toc496977162"/>
+      <w:r>
+        <w:t xml:space="preserve">Our application consists of three logical layers: Presentation (UI) layer, Service (Application) layer, and Data layer. This means that the entire application separates its functionality into logical (not physical) levels. The presentation layer is constructed using Xaml and Code behind. It is what is displayed to the users. Its main purpose is to display data to users and receive their inputs. The service layer is responsible for handling business logic, which means that it deals with real-world business rules. For example, it determines how data can be created and changed, how data should be validated, and how input should be parsed (E.g. how input should be used to query the database). Data layer provides an abstraction to access the database with ease. It provides an API that will be used by the service layer to store and query data. In our application, Sqlite-net ORM library was used to provide access to the local database. </w:t>
+      </w:r>
+    </w:p>
     <w:p>
       <w:pPr>
         <w:pStyle w:val="Heading2"/>
         <w:numPr>
           <w:ilvl w:val="1"/>
-          <w:numId w:val="3"/>
+          <w:numId w:val="6"/>
         </w:numPr>
       </w:pPr>
       <w:bookmarkStart w:id="27" w:name="_Toc496977160"/>
@@ -5505,33 +5666,54 @@
       </w:r>
       <w:bookmarkEnd w:id="27"/>
     </w:p>
-    <w:p/>
+    <w:p>
+      <w:pPr>
+        <w:pStyle w:val="ListParagraph"/>
+      </w:pPr>
+      <w:r>
+        <w:t xml:space="preserve">The software architectural pattern applied in our application is a Model-View-ViewModel (MVVM) pattern. MVVM provides a separation of concern in each layer, especially between the UI layer and service layer. This is mainly because the UI (view) has no knowledge of model, and it interacts with the ViewModel via databinding and commands instead of calling methods directly from the view. This is different from MVC because in MVC, the controllers are tightly coupled to the views. The controllers must know what to render to the view and how to render the view. For such reason, changing the view will often require changes in the controller. In MVVM, the controller is replaced by ViewModel. ViewModel provides observable variables to which the view must bind. Input from the user invokes an action (or </w:t>
+      </w:r>
+      <w:r>
+        <w:lastRenderedPageBreak/>
+        <w:t xml:space="preserve">command). The ViewModel will change the observable variables and the view will reflect on the changes. </w:t>
+      </w:r>
+    </w:p>
     <w:p>
       <w:pPr>
         <w:pStyle w:val="Heading2"/>
         <w:numPr>
           <w:ilvl w:val="1"/>
-          <w:numId w:val="3"/>
+          <w:numId w:val="6"/>
         </w:numPr>
       </w:pPr>
       <w:bookmarkStart w:id="28" w:name="_Toc496977161"/>
       <w:r>
-        <w:t>Implementation of</w:t>
-      </w:r>
-      <w:r>
-        <w:t xml:space="preserve"> Functionality of </w:t>
-      </w:r>
-      <w:r>
-        <w:t>E</w:t>
-      </w:r>
-      <w:r>
-        <w:t>ach Component and Class</w:t>
+        <w:t>Implementation of Functionality of Each Component and Class</w:t>
       </w:r>
       <w:bookmarkEnd w:id="28"/>
     </w:p>
     <w:p>
-      <w:r>
-        <w:t>(Should mention the packages used for this application if applicable)</w:t>
+      <w:pPr>
+        <w:ind w:left="720"/>
+      </w:pPr>
+      <w:r>
+        <w:t xml:space="preserve">The model classes (Item.cs, Box.cs, and Room.cs) are the objects that represent instances of each model. It specifies the relationship and columns (properties) of each row in the Sqlite database table. The classes in the Services directory implements access to the database via SQLiteConnection object which implements platform specific connection to the database (which is made possible through a dependency injection service). ItemDataAccess.cs, BoxDataAccess.cs, and RoomDataAccess.cs classes implement methods for CRUD operations on Item, Box, and Room tables respectively. DataAccessLocator.cs uses singleton design pattern that provide access to only a single instance of each DataAccess class. </w:t>
+      </w:r>
+    </w:p>
+    <w:p>
+      <w:pPr>
+        <w:ind w:left="720"/>
+      </w:pPr>
+      <w:r>
+        <w:t xml:space="preserve">The ViewModel classes in ViewModels directory are the actual implementation of the ViewModels in MVVM. These classes extend BaseViewModel which extends InotifyPropertyChanged interface to override OnPropertyChanged method. These classes hold variables (setters and getters) which calls OnPropertyChanged() to notify the views that binds to these variables of changes. ViewModelLocator.cs class performs the same role as DataAccessLocator.cs. </w:t>
+      </w:r>
+    </w:p>
+    <w:p>
+      <w:pPr>
+        <w:ind w:left="720"/>
+      </w:pPr>
+      <w:r>
+        <w:t xml:space="preserve">The xaml files and cs files in the Views directory are implementations of the view layer. The cs files are the code-behind that initializes the components as well as assigning binding context for the components of the page. The code-behind is responsible for handling view related events such as clicks of buttons and navigation. The xaml file defines the looks structure of the UI. </w:t>
       </w:r>
     </w:p>
     <w:p>
@@ -5542,11 +5724,12 @@
           <w:numId w:val="3"/>
         </w:numPr>
       </w:pPr>
-      <w:bookmarkStart w:id="29" w:name="_Toc496977162"/>
+      <w:bookmarkStart w:id="29" w:name="_GoBack"/>
+      <w:bookmarkEnd w:id="29"/>
       <w:r>
         <w:t>Testing and Quality Assurance Strategy</w:t>
       </w:r>
-      <w:bookmarkEnd w:id="29"/>
+      <w:bookmarkEnd w:id="26"/>
     </w:p>
     <w:p>
       <w:pPr>
@@ -5608,7 +5791,7 @@
 </file>
 
 <file path=word/endnotes.xml><?xml version="1.0" encoding="utf-8"?>
-<w:endnotes xmlns:wpc="http://schemas.microsoft.com/office/word/2010/wordprocessingCanvas" xmlns:cx="http://schemas.microsoft.com/office/drawing/2014/chartex" xmlns:cx1="http://schemas.microsoft.com/office/drawing/2015/9/8/chartex" xmlns:cx2="http://schemas.microsoft.com/office/drawing/2015/10/21/chartex" xmlns:cx3="http://schemas.microsoft.com/office/drawing/2016/5/9/chartex" xmlns:cx4="http://schemas.microsoft.com/office/drawing/2016/5/10/chartex" xmlns:cx5="http://schemas.microsoft.com/office/drawing/2016/5/11/chartex" xmlns:cx6="http://schemas.microsoft.com/office/drawing/2016/5/12/chartex" xmlns:cx7="http://schemas.microsoft.com/office/drawing/2016/5/13/chartex" xmlns:cx8="http://schemas.microsoft.com/office/drawing/2016/5/14/chartex" xmlns:mc="http://schemas.openxmlformats.org/markup-compatibility/2006" xmlns:aink="http://schemas.microsoft.com/office/drawing/2016/ink" xmlns:am3d="http://schemas.microsoft.com/office/drawing/2017/model3d" xmlns:o="urn:schemas-microsoft-com:office:office" xmlns:r="http://schemas.openxmlformats.org/officeDocument/2006/relationships" xmlns:m="http://schemas.openxmlformats.org/officeDocument/2006/math" xmlns:v="urn:schemas-microsoft-com:vml" xmlns:wp14="http://schemas.microsoft.com/office/word/2010/wordprocessingDrawing" xmlns:wp="http://schemas.openxmlformats.org/drawingml/2006/wordprocessingDrawing" xmlns:w10="urn:schemas-microsoft-com:office:word" xmlns:w="http://schemas.openxmlformats.org/wordprocessingml/2006/main" xmlns:w14="http://schemas.microsoft.com/office/word/2010/wordml" xmlns:w15="http://schemas.microsoft.com/office/word/2012/wordml" xmlns:w16cid="http://schemas.microsoft.com/office/word/2016/wordml/cid" xmlns:w16se="http://schemas.microsoft.com/office/word/2015/wordml/symex" xmlns:wpg="http://schemas.microsoft.com/office/word/2010/wordprocessingGroup" xmlns:wpi="http://schemas.microsoft.com/office/word/2010/wordprocessingInk" xmlns:wne="http://schemas.microsoft.com/office/word/2006/wordml" xmlns:wps="http://schemas.microsoft.com/office/word/2010/wordprocessingShape" mc:Ignorable="w14 w15 w16se w16cid wp14">
+<w:endnotes xmlns:wpc="http://schemas.microsoft.com/office/word/2010/wordprocessingCanvas" xmlns:cx="http://schemas.microsoft.com/office/drawing/2014/chartex" xmlns:cx1="http://schemas.microsoft.com/office/drawing/2015/9/8/chartex" xmlns:cx2="http://schemas.microsoft.com/office/drawing/2015/10/21/chartex" xmlns:cx3="http://schemas.microsoft.com/office/drawing/2016/5/9/chartex" xmlns:cx4="http://schemas.microsoft.com/office/drawing/2016/5/10/chartex" xmlns:cx5="http://schemas.microsoft.com/office/drawing/2016/5/11/chartex" xmlns:cx6="http://schemas.microsoft.com/office/drawing/2016/5/12/chartex" xmlns:cx7="http://schemas.microsoft.com/office/drawing/2016/5/13/chartex" xmlns:cx8="http://schemas.microsoft.com/office/drawing/2016/5/14/chartex" xmlns:mc="http://schemas.openxmlformats.org/markup-compatibility/2006" xmlns:aink="http://schemas.microsoft.com/office/drawing/2016/ink" xmlns:am3d="http://schemas.microsoft.com/office/drawing/2017/model3d" xmlns:o="urn:schemas-microsoft-com:office:office" xmlns:r="http://schemas.openxmlformats.org/officeDocument/2006/relationships" xmlns:m="http://schemas.openxmlformats.org/officeDocument/2006/math" xmlns:v="urn:schemas-microsoft-com:vml" xmlns:wp14="http://schemas.microsoft.com/office/word/2010/wordprocessingDrawing" xmlns:wp="http://schemas.openxmlformats.org/drawingml/2006/wordprocessingDrawing" xmlns:w10="urn:schemas-microsoft-com:office:word" xmlns:w="http://schemas.openxmlformats.org/wordprocessingml/2006/main" xmlns:w14="http://schemas.microsoft.com/office/word/2010/wordml" xmlns:w15="http://schemas.microsoft.com/office/word/2012/wordml" xmlns:w16se="http://schemas.microsoft.com/office/word/2015/wordml/symex" xmlns:wpg="http://schemas.microsoft.com/office/word/2010/wordprocessingGroup" xmlns:wpi="http://schemas.microsoft.com/office/word/2010/wordprocessingInk" xmlns:wne="http://schemas.microsoft.com/office/word/2006/wordml" xmlns:wps="http://schemas.microsoft.com/office/word/2010/wordprocessingShape" mc:Ignorable="w14 w15 w16se wp14">
   <w:endnote w:type="separator" w:id="-1">
     <w:p>
       <w:pPr>
@@ -5633,7 +5816,7 @@
 </file>
 
 <file path=word/footer1.xml><?xml version="1.0" encoding="utf-8"?>
-<w:ftr xmlns:wpc="http://schemas.microsoft.com/office/word/2010/wordprocessingCanvas" xmlns:cx="http://schemas.microsoft.com/office/drawing/2014/chartex" xmlns:cx1="http://schemas.microsoft.com/office/drawing/2015/9/8/chartex" xmlns:cx2="http://schemas.microsoft.com/office/drawing/2015/10/21/chartex" xmlns:cx3="http://schemas.microsoft.com/office/drawing/2016/5/9/chartex" xmlns:cx4="http://schemas.microsoft.com/office/drawing/2016/5/10/chartex" xmlns:cx5="http://schemas.microsoft.com/office/drawing/2016/5/11/chartex" xmlns:cx6="http://schemas.microsoft.com/office/drawing/2016/5/12/chartex" xmlns:cx7="http://schemas.microsoft.com/office/drawing/2016/5/13/chartex" xmlns:cx8="http://schemas.microsoft.com/office/drawing/2016/5/14/chartex" xmlns:mc="http://schemas.openxmlformats.org/markup-compatibility/2006" xmlns:aink="http://schemas.microsoft.com/office/drawing/2016/ink" xmlns:am3d="http://schemas.microsoft.com/office/drawing/2017/model3d" xmlns:o="urn:schemas-microsoft-com:office:office" xmlns:r="http://schemas.openxmlformats.org/officeDocument/2006/relationships" xmlns:m="http://schemas.openxmlformats.org/officeDocument/2006/math" xmlns:v="urn:schemas-microsoft-com:vml" xmlns:wp14="http://schemas.microsoft.com/office/word/2010/wordprocessingDrawing" xmlns:wp="http://schemas.openxmlformats.org/drawingml/2006/wordprocessingDrawing" xmlns:w10="urn:schemas-microsoft-com:office:word" xmlns:w="http://schemas.openxmlformats.org/wordprocessingml/2006/main" xmlns:w14="http://schemas.microsoft.com/office/word/2010/wordml" xmlns:w15="http://schemas.microsoft.com/office/word/2012/wordml" xmlns:w16cid="http://schemas.microsoft.com/office/word/2016/wordml/cid" xmlns:w16se="http://schemas.microsoft.com/office/word/2015/wordml/symex" xmlns:wpg="http://schemas.microsoft.com/office/word/2010/wordprocessingGroup" xmlns:wpi="http://schemas.microsoft.com/office/word/2010/wordprocessingInk" xmlns:wne="http://schemas.microsoft.com/office/word/2006/wordml" xmlns:wps="http://schemas.microsoft.com/office/word/2010/wordprocessingShape" mc:Ignorable="w14 w15 w16se w16cid wp14">
+<w:ftr xmlns:wpc="http://schemas.microsoft.com/office/word/2010/wordprocessingCanvas" xmlns:cx="http://schemas.microsoft.com/office/drawing/2014/chartex" xmlns:cx1="http://schemas.microsoft.com/office/drawing/2015/9/8/chartex" xmlns:cx2="http://schemas.microsoft.com/office/drawing/2015/10/21/chartex" xmlns:cx3="http://schemas.microsoft.com/office/drawing/2016/5/9/chartex" xmlns:cx4="http://schemas.microsoft.com/office/drawing/2016/5/10/chartex" xmlns:cx5="http://schemas.microsoft.com/office/drawing/2016/5/11/chartex" xmlns:cx6="http://schemas.microsoft.com/office/drawing/2016/5/12/chartex" xmlns:cx7="http://schemas.microsoft.com/office/drawing/2016/5/13/chartex" xmlns:cx8="http://schemas.microsoft.com/office/drawing/2016/5/14/chartex" xmlns:mc="http://schemas.openxmlformats.org/markup-compatibility/2006" xmlns:aink="http://schemas.microsoft.com/office/drawing/2016/ink" xmlns:am3d="http://schemas.microsoft.com/office/drawing/2017/model3d" xmlns:o="urn:schemas-microsoft-com:office:office" xmlns:r="http://schemas.openxmlformats.org/officeDocument/2006/relationships" xmlns:m="http://schemas.openxmlformats.org/officeDocument/2006/math" xmlns:v="urn:schemas-microsoft-com:vml" xmlns:wp14="http://schemas.microsoft.com/office/word/2010/wordprocessingDrawing" xmlns:wp="http://schemas.openxmlformats.org/drawingml/2006/wordprocessingDrawing" xmlns:w10="urn:schemas-microsoft-com:office:word" xmlns:w="http://schemas.openxmlformats.org/wordprocessingml/2006/main" xmlns:w14="http://schemas.microsoft.com/office/word/2010/wordml" xmlns:w15="http://schemas.microsoft.com/office/word/2012/wordml" xmlns:w16se="http://schemas.microsoft.com/office/word/2015/wordml/symex" xmlns:wpg="http://schemas.microsoft.com/office/word/2010/wordprocessingGroup" xmlns:wpi="http://schemas.microsoft.com/office/word/2010/wordprocessingInk" xmlns:wne="http://schemas.microsoft.com/office/word/2006/wordml" xmlns:wps="http://schemas.microsoft.com/office/word/2010/wordprocessingShape" mc:Ignorable="w14 w15 w16se wp14">
   <w:sdt>
     <w:sdtPr>
       <w:id w:val="-248961124"/>
@@ -5642,6 +5825,7 @@
         <w:docPartUnique/>
       </w:docPartObj>
     </w:sdtPr>
+    <w:sdtEndPr/>
     <w:sdtContent>
       <w:p>
         <w:pPr>
@@ -5664,7 +5848,7 @@
           <w:rPr>
             <w:noProof/>
           </w:rPr>
-          <w:t>5</w:t>
+          <w:t>14</w:t>
         </w:r>
         <w:r>
           <w:rPr>
@@ -5687,7 +5871,7 @@
 </file>
 
 <file path=word/footnotes.xml><?xml version="1.0" encoding="utf-8"?>
-<w:footnotes xmlns:wpc="http://schemas.microsoft.com/office/word/2010/wordprocessingCanvas" xmlns:cx="http://schemas.microsoft.com/office/drawing/2014/chartex" xmlns:cx1="http://schemas.microsoft.com/office/drawing/2015/9/8/chartex" xmlns:cx2="http://schemas.microsoft.com/office/drawing/2015/10/21/chartex" xmlns:cx3="http://schemas.microsoft.com/office/drawing/2016/5/9/chartex" xmlns:cx4="http://schemas.microsoft.com/office/drawing/2016/5/10/chartex" xmlns:cx5="http://schemas.microsoft.com/office/drawing/2016/5/11/chartex" xmlns:cx6="http://schemas.microsoft.com/office/drawing/2016/5/12/chartex" xmlns:cx7="http://schemas.microsoft.com/office/drawing/2016/5/13/chartex" xmlns:cx8="http://schemas.microsoft.com/office/drawing/2016/5/14/chartex" xmlns:mc="http://schemas.openxmlformats.org/markup-compatibility/2006" xmlns:aink="http://schemas.microsoft.com/office/drawing/2016/ink" xmlns:am3d="http://schemas.microsoft.com/office/drawing/2017/model3d" xmlns:o="urn:schemas-microsoft-com:office:office" xmlns:r="http://schemas.openxmlformats.org/officeDocument/2006/relationships" xmlns:m="http://schemas.openxmlformats.org/officeDocument/2006/math" xmlns:v="urn:schemas-microsoft-com:vml" xmlns:wp14="http://schemas.microsoft.com/office/word/2010/wordprocessingDrawing" xmlns:wp="http://schemas.openxmlformats.org/drawingml/2006/wordprocessingDrawing" xmlns:w10="urn:schemas-microsoft-com:office:word" xmlns:w="http://schemas.openxmlformats.org/wordprocessingml/2006/main" xmlns:w14="http://schemas.microsoft.com/office/word/2010/wordml" xmlns:w15="http://schemas.microsoft.com/office/word/2012/wordml" xmlns:w16cid="http://schemas.microsoft.com/office/word/2016/wordml/cid" xmlns:w16se="http://schemas.microsoft.com/office/word/2015/wordml/symex" xmlns:wpg="http://schemas.microsoft.com/office/word/2010/wordprocessingGroup" xmlns:wpi="http://schemas.microsoft.com/office/word/2010/wordprocessingInk" xmlns:wne="http://schemas.microsoft.com/office/word/2006/wordml" xmlns:wps="http://schemas.microsoft.com/office/word/2010/wordprocessingShape" mc:Ignorable="w14 w15 w16se w16cid wp14">
+<w:footnotes xmlns:wpc="http://schemas.microsoft.com/office/word/2010/wordprocessingCanvas" xmlns:cx="http://schemas.microsoft.com/office/drawing/2014/chartex" xmlns:cx1="http://schemas.microsoft.com/office/drawing/2015/9/8/chartex" xmlns:cx2="http://schemas.microsoft.com/office/drawing/2015/10/21/chartex" xmlns:cx3="http://schemas.microsoft.com/office/drawing/2016/5/9/chartex" xmlns:cx4="http://schemas.microsoft.com/office/drawing/2016/5/10/chartex" xmlns:cx5="http://schemas.microsoft.com/office/drawing/2016/5/11/chartex" xmlns:cx6="http://schemas.microsoft.com/office/drawing/2016/5/12/chartex" xmlns:cx7="http://schemas.microsoft.com/office/drawing/2016/5/13/chartex" xmlns:cx8="http://schemas.microsoft.com/office/drawing/2016/5/14/chartex" xmlns:mc="http://schemas.openxmlformats.org/markup-compatibility/2006" xmlns:aink="http://schemas.microsoft.com/office/drawing/2016/ink" xmlns:am3d="http://schemas.microsoft.com/office/drawing/2017/model3d" xmlns:o="urn:schemas-microsoft-com:office:office" xmlns:r="http://schemas.openxmlformats.org/officeDocument/2006/relationships" xmlns:m="http://schemas.openxmlformats.org/officeDocument/2006/math" xmlns:v="urn:schemas-microsoft-com:vml" xmlns:wp14="http://schemas.microsoft.com/office/word/2010/wordprocessingDrawing" xmlns:wp="http://schemas.openxmlformats.org/drawingml/2006/wordprocessingDrawing" xmlns:w10="urn:schemas-microsoft-com:office:word" xmlns:w="http://schemas.openxmlformats.org/wordprocessingml/2006/main" xmlns:w14="http://schemas.microsoft.com/office/word/2010/wordml" xmlns:w15="http://schemas.microsoft.com/office/word/2012/wordml" xmlns:w16se="http://schemas.microsoft.com/office/word/2015/wordml/symex" xmlns:wpg="http://schemas.microsoft.com/office/word/2010/wordprocessingGroup" xmlns:wpi="http://schemas.microsoft.com/office/word/2010/wordprocessingInk" xmlns:wne="http://schemas.microsoft.com/office/word/2006/wordml" xmlns:wps="http://schemas.microsoft.com/office/word/2010/wordprocessingShape" mc:Ignorable="w14 w15 w16se wp14">
   <w:footnote w:type="separator" w:id="-1">
     <w:p>
       <w:pPr>
@@ -5712,7 +5896,7 @@
 </file>
 
 <file path=word/numbering.xml><?xml version="1.0" encoding="utf-8"?>
-<w:numbering xmlns:wpc="http://schemas.microsoft.com/office/word/2010/wordprocessingCanvas" xmlns:cx="http://schemas.microsoft.com/office/drawing/2014/chartex" xmlns:cx1="http://schemas.microsoft.com/office/drawing/2015/9/8/chartex" xmlns:cx2="http://schemas.microsoft.com/office/drawing/2015/10/21/chartex" xmlns:cx3="http://schemas.microsoft.com/office/drawing/2016/5/9/chartex" xmlns:cx4="http://schemas.microsoft.com/office/drawing/2016/5/10/chartex" xmlns:cx5="http://schemas.microsoft.com/office/drawing/2016/5/11/chartex" xmlns:cx6="http://schemas.microsoft.com/office/drawing/2016/5/12/chartex" xmlns:cx7="http://schemas.microsoft.com/office/drawing/2016/5/13/chartex" xmlns:cx8="http://schemas.microsoft.com/office/drawing/2016/5/14/chartex" xmlns:mc="http://schemas.openxmlformats.org/markup-compatibility/2006" xmlns:aink="http://schemas.microsoft.com/office/drawing/2016/ink" xmlns:am3d="http://schemas.microsoft.com/office/drawing/2017/model3d" xmlns:o="urn:schemas-microsoft-com:office:office" xmlns:r="http://schemas.openxmlformats.org/officeDocument/2006/relationships" xmlns:m="http://schemas.openxmlformats.org/officeDocument/2006/math" xmlns:v="urn:schemas-microsoft-com:vml" xmlns:wp14="http://schemas.microsoft.com/office/word/2010/wordprocessingDrawing" xmlns:wp="http://schemas.openxmlformats.org/drawingml/2006/wordprocessingDrawing" xmlns:w10="urn:schemas-microsoft-com:office:word" xmlns:w="http://schemas.openxmlformats.org/wordprocessingml/2006/main" xmlns:w14="http://schemas.microsoft.com/office/word/2010/wordml" xmlns:w15="http://schemas.microsoft.com/office/word/2012/wordml" xmlns:w16cid="http://schemas.microsoft.com/office/word/2016/wordml/cid" xmlns:w16se="http://schemas.microsoft.com/office/word/2015/wordml/symex" xmlns:wpg="http://schemas.microsoft.com/office/word/2010/wordprocessingGroup" xmlns:wpi="http://schemas.microsoft.com/office/word/2010/wordprocessingInk" xmlns:wne="http://schemas.microsoft.com/office/word/2006/wordml" xmlns:wps="http://schemas.microsoft.com/office/word/2010/wordprocessingShape" mc:Ignorable="w14 w15 w16se w16cid wp14">
+<w:numbering xmlns:wpc="http://schemas.microsoft.com/office/word/2010/wordprocessingCanvas" xmlns:cx="http://schemas.microsoft.com/office/drawing/2014/chartex" xmlns:cx1="http://schemas.microsoft.com/office/drawing/2015/9/8/chartex" xmlns:cx2="http://schemas.microsoft.com/office/drawing/2015/10/21/chartex" xmlns:cx3="http://schemas.microsoft.com/office/drawing/2016/5/9/chartex" xmlns:cx4="http://schemas.microsoft.com/office/drawing/2016/5/10/chartex" xmlns:cx5="http://schemas.microsoft.com/office/drawing/2016/5/11/chartex" xmlns:cx6="http://schemas.microsoft.com/office/drawing/2016/5/12/chartex" xmlns:cx7="http://schemas.microsoft.com/office/drawing/2016/5/13/chartex" xmlns:cx8="http://schemas.microsoft.com/office/drawing/2016/5/14/chartex" xmlns:mc="http://schemas.openxmlformats.org/markup-compatibility/2006" xmlns:aink="http://schemas.microsoft.com/office/drawing/2016/ink" xmlns:am3d="http://schemas.microsoft.com/office/drawing/2017/model3d" xmlns:o="urn:schemas-microsoft-com:office:office" xmlns:r="http://schemas.openxmlformats.org/officeDocument/2006/relationships" xmlns:m="http://schemas.openxmlformats.org/officeDocument/2006/math" xmlns:v="urn:schemas-microsoft-com:vml" xmlns:wp14="http://schemas.microsoft.com/office/word/2010/wordprocessingDrawing" xmlns:wp="http://schemas.openxmlformats.org/drawingml/2006/wordprocessingDrawing" xmlns:w10="urn:schemas-microsoft-com:office:word" xmlns:w="http://schemas.openxmlformats.org/wordprocessingml/2006/main" xmlns:w14="http://schemas.microsoft.com/office/word/2010/wordml" xmlns:w15="http://schemas.microsoft.com/office/word/2012/wordml" xmlns:w16se="http://schemas.microsoft.com/office/word/2015/wordml/symex" xmlns:wpg="http://schemas.microsoft.com/office/word/2010/wordprocessingGroup" xmlns:wpi="http://schemas.microsoft.com/office/word/2010/wordprocessingInk" xmlns:wne="http://schemas.microsoft.com/office/word/2006/wordml" xmlns:wps="http://schemas.microsoft.com/office/word/2010/wordprocessingShape" mc:Ignorable="w14 w15 w16se wp14">
   <w:abstractNum w:abstractNumId="0" w15:restartNumberingAfterBreak="0">
     <w:nsid w:val="02477E72"/>
     <w:multiLevelType w:val="hybridMultilevel"/>
@@ -6212,11 +6396,41 @@
   <w:num w:numId="5">
     <w:abstractNumId w:val="3"/>
   </w:num>
+  <w:num w:numId="6">
+    <w:abstractNumId w:val="4"/>
+    <w:lvlOverride w:ilvl="0">
+      <w:startOverride w:val="1"/>
+    </w:lvlOverride>
+    <w:lvlOverride w:ilvl="1">
+      <w:startOverride w:val="1"/>
+    </w:lvlOverride>
+    <w:lvlOverride w:ilvl="2">
+      <w:startOverride w:val="1"/>
+    </w:lvlOverride>
+    <w:lvlOverride w:ilvl="3">
+      <w:startOverride w:val="1"/>
+    </w:lvlOverride>
+    <w:lvlOverride w:ilvl="4">
+      <w:startOverride w:val="1"/>
+    </w:lvlOverride>
+    <w:lvlOverride w:ilvl="5">
+      <w:startOverride w:val="1"/>
+    </w:lvlOverride>
+    <w:lvlOverride w:ilvl="6">
+      <w:startOverride w:val="1"/>
+    </w:lvlOverride>
+    <w:lvlOverride w:ilvl="7">
+      <w:startOverride w:val="1"/>
+    </w:lvlOverride>
+    <w:lvlOverride w:ilvl="8">
+      <w:startOverride w:val="1"/>
+    </w:lvlOverride>
+  </w:num>
 </w:numbering>
 </file>
 
 <file path=word/styles.xml><?xml version="1.0" encoding="utf-8"?>
-<w:styles xmlns:mc="http://schemas.openxmlformats.org/markup-compatibility/2006" xmlns:r="http://schemas.openxmlformats.org/officeDocument/2006/relationships" xmlns:w="http://schemas.openxmlformats.org/wordprocessingml/2006/main" xmlns:w14="http://schemas.microsoft.com/office/word/2010/wordml" xmlns:w15="http://schemas.microsoft.com/office/word/2012/wordml" xmlns:w16cid="http://schemas.microsoft.com/office/word/2016/wordml/cid" xmlns:w16se="http://schemas.microsoft.com/office/word/2015/wordml/symex" mc:Ignorable="w14 w15 w16se w16cid">
+<w:styles xmlns:mc="http://schemas.openxmlformats.org/markup-compatibility/2006" xmlns:r="http://schemas.openxmlformats.org/officeDocument/2006/relationships" xmlns:w="http://schemas.openxmlformats.org/wordprocessingml/2006/main" xmlns:w14="http://schemas.microsoft.com/office/word/2010/wordml" xmlns:w15="http://schemas.microsoft.com/office/word/2012/wordml" xmlns:w16se="http://schemas.microsoft.com/office/word/2015/wordml/symex" mc:Ignorable="w14 w15 w16se">
   <w:docDefaults>
     <w:rPrDefault>
       <w:rPr>
@@ -7177,7 +7391,7 @@
 </file>
 
 <file path=customXml/itemProps1.xml><?xml version="1.0" encoding="utf-8"?>
-<ds:datastoreItem xmlns:ds="http://schemas.openxmlformats.org/officeDocument/2006/customXml" ds:itemID="{AC007EFE-793B-4E08-9404-664604DEF322}">
+<ds:datastoreItem xmlns:ds="http://schemas.openxmlformats.org/officeDocument/2006/customXml" ds:itemID="{A7C8DE88-C11D-4996-924F-7FCC77CCE9B5}">
   <ds:schemaRefs>
     <ds:schemaRef ds:uri="http://schemas.openxmlformats.org/officeDocument/2006/bibliography"/>
   </ds:schemaRefs>

</xml_diff>

<commit_message>
Updated report and added more comments in code
</commit_message>
<xml_diff>
--- a/IAB330 Final Project.docx
+++ b/IAB330 Final Project.docx
@@ -1,6 +1,6 @@
 
 <file path=word/document.xml><?xml version="1.0" encoding="utf-8"?>
-<w:document xmlns:wpc="http://schemas.microsoft.com/office/word/2010/wordprocessingCanvas" xmlns:cx="http://schemas.microsoft.com/office/drawing/2014/chartex" xmlns:cx1="http://schemas.microsoft.com/office/drawing/2015/9/8/chartex" xmlns:cx2="http://schemas.microsoft.com/office/drawing/2015/10/21/chartex" xmlns:cx3="http://schemas.microsoft.com/office/drawing/2016/5/9/chartex" xmlns:cx4="http://schemas.microsoft.com/office/drawing/2016/5/10/chartex" xmlns:cx5="http://schemas.microsoft.com/office/drawing/2016/5/11/chartex" xmlns:cx6="http://schemas.microsoft.com/office/drawing/2016/5/12/chartex" xmlns:cx7="http://schemas.microsoft.com/office/drawing/2016/5/13/chartex" xmlns:cx8="http://schemas.microsoft.com/office/drawing/2016/5/14/chartex" xmlns:mc="http://schemas.openxmlformats.org/markup-compatibility/2006" xmlns:aink="http://schemas.microsoft.com/office/drawing/2016/ink" xmlns:am3d="http://schemas.microsoft.com/office/drawing/2017/model3d" xmlns:o="urn:schemas-microsoft-com:office:office" xmlns:r="http://schemas.openxmlformats.org/officeDocument/2006/relationships" xmlns:m="http://schemas.openxmlformats.org/officeDocument/2006/math" xmlns:v="urn:schemas-microsoft-com:vml" xmlns:wp14="http://schemas.microsoft.com/office/word/2010/wordprocessingDrawing" xmlns:wp="http://schemas.openxmlformats.org/drawingml/2006/wordprocessingDrawing" xmlns:w10="urn:schemas-microsoft-com:office:word" xmlns:w="http://schemas.openxmlformats.org/wordprocessingml/2006/main" xmlns:w14="http://schemas.microsoft.com/office/word/2010/wordml" xmlns:w15="http://schemas.microsoft.com/office/word/2012/wordml" xmlns:w16se="http://schemas.microsoft.com/office/word/2015/wordml/symex" xmlns:wpg="http://schemas.microsoft.com/office/word/2010/wordprocessingGroup" xmlns:wpi="http://schemas.microsoft.com/office/word/2010/wordprocessingInk" xmlns:wne="http://schemas.microsoft.com/office/word/2006/wordml" xmlns:wps="http://schemas.microsoft.com/office/word/2010/wordprocessingShape" mc:Ignorable="w14 w15 w16se wp14">
+<w:document xmlns:wpc="http://schemas.microsoft.com/office/word/2010/wordprocessingCanvas" xmlns:cx="http://schemas.microsoft.com/office/drawing/2014/chartex" xmlns:cx1="http://schemas.microsoft.com/office/drawing/2015/9/8/chartex" xmlns:cx2="http://schemas.microsoft.com/office/drawing/2015/10/21/chartex" xmlns:cx3="http://schemas.microsoft.com/office/drawing/2016/5/9/chartex" xmlns:cx4="http://schemas.microsoft.com/office/drawing/2016/5/10/chartex" xmlns:cx5="http://schemas.microsoft.com/office/drawing/2016/5/11/chartex" xmlns:cx6="http://schemas.microsoft.com/office/drawing/2016/5/12/chartex" xmlns:cx7="http://schemas.microsoft.com/office/drawing/2016/5/13/chartex" xmlns:cx8="http://schemas.microsoft.com/office/drawing/2016/5/14/chartex" xmlns:mc="http://schemas.openxmlformats.org/markup-compatibility/2006" xmlns:aink="http://schemas.microsoft.com/office/drawing/2016/ink" xmlns:am3d="http://schemas.microsoft.com/office/drawing/2017/model3d" xmlns:o="urn:schemas-microsoft-com:office:office" xmlns:r="http://schemas.openxmlformats.org/officeDocument/2006/relationships" xmlns:m="http://schemas.openxmlformats.org/officeDocument/2006/math" xmlns:v="urn:schemas-microsoft-com:vml" xmlns:wp14="http://schemas.microsoft.com/office/word/2010/wordprocessingDrawing" xmlns:wp="http://schemas.openxmlformats.org/drawingml/2006/wordprocessingDrawing" xmlns:w10="urn:schemas-microsoft-com:office:word" xmlns:w="http://schemas.openxmlformats.org/wordprocessingml/2006/main" xmlns:w14="http://schemas.microsoft.com/office/word/2010/wordml" xmlns:w15="http://schemas.microsoft.com/office/word/2012/wordml" xmlns:w16cid="http://schemas.microsoft.com/office/word/2016/wordml/cid" xmlns:w16se="http://schemas.microsoft.com/office/word/2015/wordml/symex" xmlns:wpg="http://schemas.microsoft.com/office/word/2010/wordprocessingGroup" xmlns:wpi="http://schemas.microsoft.com/office/word/2010/wordprocessingInk" xmlns:wne="http://schemas.microsoft.com/office/word/2006/wordml" xmlns:wps="http://schemas.microsoft.com/office/word/2010/wordprocessingShape" mc:Ignorable="w14 w15 w16se w16cid wp14">
   <w:body>
     <w:p>
       <w:pPr>
@@ -23,8 +23,8 @@
         </w:rPr>
         <w:drawing>
           <wp:inline distT="0" distB="0" distL="0" distR="0" wp14:anchorId="1E699C05" wp14:editId="59FF41E3">
-            <wp:extent cx="5731510" cy="2930525"/>
-            <wp:effectExtent l="0" t="0" r="2540" b="3175"/>
+            <wp:extent cx="5731510" cy="2714625"/>
+            <wp:effectExtent l="0" t="0" r="2540" b="9525"/>
             <wp:docPr id="1" name="Picture 1"/>
             <wp:cNvGraphicFramePr>
               <a:graphicFrameLocks xmlns:a="http://schemas.openxmlformats.org/drawingml/2006/main" noChangeAspect="1"/>
@@ -36,20 +36,27 @@
                     <pic:cNvPr id="1" name=""/>
                     <pic:cNvPicPr/>
                   </pic:nvPicPr>
-                  <pic:blipFill>
+                  <pic:blipFill rotWithShape="1">
                     <a:blip r:embed="rId8"/>
-                    <a:stretch>
-                      <a:fillRect/>
-                    </a:stretch>
+                    <a:srcRect b="7368"/>
+                    <a:stretch/>
                   </pic:blipFill>
-                  <pic:spPr>
+                  <pic:spPr bwMode="auto">
                     <a:xfrm>
                       <a:off x="0" y="0"/>
-                      <a:ext cx="5731510" cy="2930525"/>
+                      <a:ext cx="5731510" cy="2714625"/>
                     </a:xfrm>
                     <a:prstGeom prst="rect">
                       <a:avLst/>
                     </a:prstGeom>
+                    <a:ln>
+                      <a:noFill/>
+                    </a:ln>
+                    <a:extLst>
+                      <a:ext uri="{53640926-AAD7-44D8-BBD7-CCE9431645EC}">
+                        <a14:shadowObscured xmlns:a14="http://schemas.microsoft.com/office/drawing/2010/main"/>
+                      </a:ext>
+                    </a:extLst>
                   </pic:spPr>
                 </pic:pic>
               </a:graphicData>
@@ -226,9 +233,9 @@
         <w:tblLook w:val="04A0" w:firstRow="1" w:lastRow="0" w:firstColumn="1" w:lastColumn="0" w:noHBand="0" w:noVBand="1"/>
       </w:tblPr>
       <w:tblGrid>
-        <w:gridCol w:w="2699"/>
-        <w:gridCol w:w="2865"/>
-        <w:gridCol w:w="3796"/>
+        <w:gridCol w:w="2479"/>
+        <w:gridCol w:w="2661"/>
+        <w:gridCol w:w="4220"/>
       </w:tblGrid>
       <w:tr>
         <w:trPr>
@@ -450,6 +457,7 @@
                 <w:lang w:eastAsia="en-AU"/>
               </w:rPr>
             </w:pPr>
+            <w:proofErr w:type="spellStart"/>
             <w:r>
               <w:rPr>
                 <w:rFonts w:cstheme="minorHAnsi"/>
@@ -457,8 +465,29 @@
                 <w:color w:val="000000"/>
                 <w:lang w:eastAsia="en-AU"/>
               </w:rPr>
-              <w:t>Gyeongmin Jee</w:t>
-            </w:r>
+              <w:t>Gyeongmin</w:t>
+            </w:r>
+            <w:proofErr w:type="spellEnd"/>
+            <w:r>
+              <w:rPr>
+                <w:rFonts w:cstheme="minorHAnsi"/>
+                <w:bCs/>
+                <w:color w:val="000000"/>
+                <w:lang w:eastAsia="en-AU"/>
+              </w:rPr>
+              <w:t xml:space="preserve"> </w:t>
+            </w:r>
+            <w:proofErr w:type="spellStart"/>
+            <w:r>
+              <w:rPr>
+                <w:rFonts w:cstheme="minorHAnsi"/>
+                <w:bCs/>
+                <w:color w:val="000000"/>
+                <w:lang w:eastAsia="en-AU"/>
+              </w:rPr>
+              <w:t>Jee</w:t>
+            </w:r>
+            <w:proofErr w:type="spellEnd"/>
           </w:p>
         </w:tc>
         <w:tc>
@@ -767,8 +796,17 @@
                 <w:rFonts w:cstheme="minorHAnsi"/>
                 <w:lang w:eastAsia="en-AU"/>
               </w:rPr>
-              <w:t>Quang-Cheng Tsui</w:t>
-            </w:r>
+              <w:t xml:space="preserve">Quang-Cheng </w:t>
+            </w:r>
+            <w:proofErr w:type="spellStart"/>
+            <w:r>
+              <w:rPr>
+                <w:rFonts w:cstheme="minorHAnsi"/>
+                <w:lang w:eastAsia="en-AU"/>
+              </w:rPr>
+              <w:t>Tsui</w:t>
+            </w:r>
+            <w:proofErr w:type="spellEnd"/>
           </w:p>
         </w:tc>
         <w:tc>
@@ -886,8 +924,13 @@
           </w:tcPr>
           <w:p>
             <w:r>
-              <w:t>Yusef Acabani</w:t>
-            </w:r>
+              <w:t xml:space="preserve">Yusef </w:t>
+            </w:r>
+            <w:proofErr w:type="spellStart"/>
+            <w:r>
+              <w:t>Acabani</w:t>
+            </w:r>
+            <w:proofErr w:type="spellEnd"/>
           </w:p>
         </w:tc>
         <w:tc>
@@ -1018,29 +1061,21 @@
               </w:rPr>
               <w:t xml:space="preserve">: </w:t>
             </w:r>
+            <w:hyperlink r:id="rId13" w:history="1">
+              <w:r>
+                <w:rPr>
+                  <w:rStyle w:val="Hyperlink"/>
+                  <w:noProof/>
+                </w:rPr>
+                <w:t>https://drive.google.com/open?id=0B4q7rcvvB2czZ25MQ1hPbUd3RDQ</w:t>
+              </w:r>
+            </w:hyperlink>
             <w:r>
               <w:rPr>
                 <w:b/>
                 <w:noProof/>
-                <w:highlight w:val="yellow"/>
-              </w:rPr>
-              <w:t xml:space="preserve">can make a </w:t>
-            </w:r>
-            <w:r>
-              <w:rPr>
-                <w:b/>
-                <w:noProof/>
-                <w:highlight w:val="yellow"/>
-              </w:rPr>
-              <w:t>shareable</w:t>
-            </w:r>
-            <w:r>
-              <w:rPr>
-                <w:b/>
-                <w:noProof/>
-                <w:highlight w:val="yellow"/>
-              </w:rPr>
-              <w:t xml:space="preserve"> google drive link?</w:t>
+              </w:rPr>
+              <w:t xml:space="preserve"> </w:t>
             </w:r>
           </w:p>
         </w:tc>
@@ -1100,7 +1135,7 @@
           <w:r>
             <w:fldChar w:fldCharType="separate"/>
           </w:r>
-          <w:hyperlink w:anchor="_Toc496977138" w:history="1">
+          <w:hyperlink w:anchor="_Toc497129357" w:history="1">
             <w:r>
               <w:rPr>
                 <w:rStyle w:val="Hyperlink"/>
@@ -1142,7 +1177,7 @@
                 <w:noProof/>
                 <w:webHidden/>
               </w:rPr>
-              <w:instrText xml:space="preserve"> PAGEREF _Toc496977138 \h </w:instrText>
+              <w:instrText xml:space="preserve"> PAGEREF _Toc497129357 \h </w:instrText>
             </w:r>
             <w:r>
               <w:rPr>
@@ -1186,7 +1221,7 @@
               <w:lang w:eastAsia="en-AU"/>
             </w:rPr>
           </w:pPr>
-          <w:hyperlink w:anchor="_Toc496977139" w:history="1">
+          <w:hyperlink w:anchor="_Toc497129358" w:history="1">
             <w:r>
               <w:rPr>
                 <w:rStyle w:val="Hyperlink"/>
@@ -1228,7 +1263,7 @@
                 <w:noProof/>
                 <w:webHidden/>
               </w:rPr>
-              <w:instrText xml:space="preserve"> PAGEREF _Toc496977139 \h </w:instrText>
+              <w:instrText xml:space="preserve"> PAGEREF _Toc497129358 \h </w:instrText>
             </w:r>
             <w:r>
               <w:rPr>
@@ -1272,7 +1307,7 @@
               <w:lang w:eastAsia="en-AU"/>
             </w:rPr>
           </w:pPr>
-          <w:hyperlink w:anchor="_Toc496977140" w:history="1">
+          <w:hyperlink w:anchor="_Toc497129359" w:history="1">
             <w:r>
               <w:rPr>
                 <w:rStyle w:val="Hyperlink"/>
@@ -1314,7 +1349,7 @@
                 <w:noProof/>
                 <w:webHidden/>
               </w:rPr>
-              <w:instrText xml:space="preserve"> PAGEREF _Toc496977140 \h </w:instrText>
+              <w:instrText xml:space="preserve"> PAGEREF _Toc497129359 \h </w:instrText>
             </w:r>
             <w:r>
               <w:rPr>
@@ -1358,7 +1393,7 @@
               <w:lang w:eastAsia="en-AU"/>
             </w:rPr>
           </w:pPr>
-          <w:hyperlink w:anchor="_Toc496977141" w:history="1">
+          <w:hyperlink w:anchor="_Toc497129360" w:history="1">
             <w:r>
               <w:rPr>
                 <w:rStyle w:val="Hyperlink"/>
@@ -1400,7 +1435,7 @@
                 <w:noProof/>
                 <w:webHidden/>
               </w:rPr>
-              <w:instrText xml:space="preserve"> PAGEREF _Toc496977141 \h </w:instrText>
+              <w:instrText xml:space="preserve"> PAGEREF _Toc497129360 \h </w:instrText>
             </w:r>
             <w:r>
               <w:rPr>
@@ -1444,7 +1479,7 @@
               <w:lang w:eastAsia="en-AU"/>
             </w:rPr>
           </w:pPr>
-          <w:hyperlink w:anchor="_Toc496977142" w:history="1">
+          <w:hyperlink w:anchor="_Toc497129361" w:history="1">
             <w:r>
               <w:rPr>
                 <w:rStyle w:val="Hyperlink"/>
@@ -1486,7 +1521,7 @@
                 <w:noProof/>
                 <w:webHidden/>
               </w:rPr>
-              <w:instrText xml:space="preserve"> PAGEREF _Toc496977142 \h </w:instrText>
+              <w:instrText xml:space="preserve"> PAGEREF _Toc497129361 \h </w:instrText>
             </w:r>
             <w:r>
               <w:rPr>
@@ -1530,7 +1565,7 @@
               <w:lang w:eastAsia="en-AU"/>
             </w:rPr>
           </w:pPr>
-          <w:hyperlink w:anchor="_Toc496977143" w:history="1">
+          <w:hyperlink w:anchor="_Toc497129362" w:history="1">
             <w:r>
               <w:rPr>
                 <w:rStyle w:val="Hyperlink"/>
@@ -1572,7 +1607,7 @@
                 <w:noProof/>
                 <w:webHidden/>
               </w:rPr>
-              <w:instrText xml:space="preserve"> PAGEREF _Toc496977143 \h </w:instrText>
+              <w:instrText xml:space="preserve"> PAGEREF _Toc497129362 \h </w:instrText>
             </w:r>
             <w:r>
               <w:rPr>
@@ -1616,7 +1651,7 @@
               <w:lang w:eastAsia="en-AU"/>
             </w:rPr>
           </w:pPr>
-          <w:hyperlink w:anchor="_Toc496977144" w:history="1">
+          <w:hyperlink w:anchor="_Toc497129363" w:history="1">
             <w:r>
               <w:rPr>
                 <w:rStyle w:val="Hyperlink"/>
@@ -1658,7 +1693,7 @@
                 <w:noProof/>
                 <w:webHidden/>
               </w:rPr>
-              <w:instrText xml:space="preserve"> PAGEREF _Toc496977144 \h </w:instrText>
+              <w:instrText xml:space="preserve"> PAGEREF _Toc497129363 \h </w:instrText>
             </w:r>
             <w:r>
               <w:rPr>
@@ -1702,7 +1737,7 @@
               <w:lang w:eastAsia="en-AU"/>
             </w:rPr>
           </w:pPr>
-          <w:hyperlink w:anchor="_Toc496977145" w:history="1">
+          <w:hyperlink w:anchor="_Toc497129364" w:history="1">
             <w:r>
               <w:rPr>
                 <w:rStyle w:val="Hyperlink"/>
@@ -1744,7 +1779,7 @@
                 <w:noProof/>
                 <w:webHidden/>
               </w:rPr>
-              <w:instrText xml:space="preserve"> PAGEREF _Toc496977145 \h </w:instrText>
+              <w:instrText xml:space="preserve"> PAGEREF _Toc497129364 \h </w:instrText>
             </w:r>
             <w:r>
               <w:rPr>
@@ -1788,7 +1823,7 @@
               <w:lang w:eastAsia="en-AU"/>
             </w:rPr>
           </w:pPr>
-          <w:hyperlink w:anchor="_Toc496977146" w:history="1">
+          <w:hyperlink w:anchor="_Toc497129365" w:history="1">
             <w:r>
               <w:rPr>
                 <w:rStyle w:val="Hyperlink"/>
@@ -1830,7 +1865,7 @@
                 <w:noProof/>
                 <w:webHidden/>
               </w:rPr>
-              <w:instrText xml:space="preserve"> PAGEREF _Toc496977146 \h </w:instrText>
+              <w:instrText xml:space="preserve"> PAGEREF _Toc497129365 \h </w:instrText>
             </w:r>
             <w:r>
               <w:rPr>
@@ -1874,7 +1909,7 @@
               <w:lang w:eastAsia="en-AU"/>
             </w:rPr>
           </w:pPr>
-          <w:hyperlink w:anchor="_Toc496977147" w:history="1">
+          <w:hyperlink w:anchor="_Toc497129366" w:history="1">
             <w:r>
               <w:rPr>
                 <w:rStyle w:val="Hyperlink"/>
@@ -1916,7 +1951,7 @@
                 <w:noProof/>
                 <w:webHidden/>
               </w:rPr>
-              <w:instrText xml:space="preserve"> PAGEREF _Toc496977147 \h </w:instrText>
+              <w:instrText xml:space="preserve"> PAGEREF _Toc497129366 \h </w:instrText>
             </w:r>
             <w:r>
               <w:rPr>
@@ -1960,7 +1995,7 @@
               <w:lang w:eastAsia="en-AU"/>
             </w:rPr>
           </w:pPr>
-          <w:hyperlink w:anchor="_Toc496977148" w:history="1">
+          <w:hyperlink w:anchor="_Toc497129367" w:history="1">
             <w:r>
               <w:rPr>
                 <w:rStyle w:val="Hyperlink"/>
@@ -2002,7 +2037,7 @@
                 <w:noProof/>
                 <w:webHidden/>
               </w:rPr>
-              <w:instrText xml:space="preserve"> PAGEREF _Toc496977148 \h </w:instrText>
+              <w:instrText xml:space="preserve"> PAGEREF _Toc497129367 \h </w:instrText>
             </w:r>
             <w:r>
               <w:rPr>
@@ -2046,7 +2081,7 @@
               <w:lang w:eastAsia="en-AU"/>
             </w:rPr>
           </w:pPr>
-          <w:hyperlink w:anchor="_Toc496977149" w:history="1">
+          <w:hyperlink w:anchor="_Toc497129368" w:history="1">
             <w:r>
               <w:rPr>
                 <w:rStyle w:val="Hyperlink"/>
@@ -2088,7 +2123,7 @@
                 <w:noProof/>
                 <w:webHidden/>
               </w:rPr>
-              <w:instrText xml:space="preserve"> PAGEREF _Toc496977149 \h </w:instrText>
+              <w:instrText xml:space="preserve"> PAGEREF _Toc497129368 \h </w:instrText>
             </w:r>
             <w:r>
               <w:rPr>
@@ -2132,7 +2167,7 @@
               <w:lang w:eastAsia="en-AU"/>
             </w:rPr>
           </w:pPr>
-          <w:hyperlink w:anchor="_Toc496977150" w:history="1">
+          <w:hyperlink w:anchor="_Toc497129369" w:history="1">
             <w:r>
               <w:rPr>
                 <w:rStyle w:val="Hyperlink"/>
@@ -2174,7 +2209,7 @@
                 <w:noProof/>
                 <w:webHidden/>
               </w:rPr>
-              <w:instrText xml:space="preserve"> PAGEREF _Toc496977150 \h </w:instrText>
+              <w:instrText xml:space="preserve"> PAGEREF _Toc497129369 \h </w:instrText>
             </w:r>
             <w:r>
               <w:rPr>
@@ -2218,7 +2253,7 @@
               <w:lang w:eastAsia="en-AU"/>
             </w:rPr>
           </w:pPr>
-          <w:hyperlink w:anchor="_Toc496977151" w:history="1">
+          <w:hyperlink w:anchor="_Toc497129370" w:history="1">
             <w:r>
               <w:rPr>
                 <w:rStyle w:val="Hyperlink"/>
@@ -2260,7 +2295,7 @@
                 <w:noProof/>
                 <w:webHidden/>
               </w:rPr>
-              <w:instrText xml:space="preserve"> PAGEREF _Toc496977151 \h </w:instrText>
+              <w:instrText xml:space="preserve"> PAGEREF _Toc497129370 \h </w:instrText>
             </w:r>
             <w:r>
               <w:rPr>
@@ -2304,7 +2339,7 @@
               <w:lang w:eastAsia="en-AU"/>
             </w:rPr>
           </w:pPr>
-          <w:hyperlink w:anchor="_Toc496977152" w:history="1">
+          <w:hyperlink w:anchor="_Toc497129371" w:history="1">
             <w:r>
               <w:rPr>
                 <w:rStyle w:val="Hyperlink"/>
@@ -2346,7 +2381,7 @@
                 <w:noProof/>
                 <w:webHidden/>
               </w:rPr>
-              <w:instrText xml:space="preserve"> PAGEREF _Toc496977152 \h </w:instrText>
+              <w:instrText xml:space="preserve"> PAGEREF _Toc497129371 \h </w:instrText>
             </w:r>
             <w:r>
               <w:rPr>
@@ -2390,7 +2425,7 @@
               <w:lang w:eastAsia="en-AU"/>
             </w:rPr>
           </w:pPr>
-          <w:hyperlink w:anchor="_Toc496977153" w:history="1">
+          <w:hyperlink w:anchor="_Toc497129372" w:history="1">
             <w:r>
               <w:rPr>
                 <w:rStyle w:val="Hyperlink"/>
@@ -2432,7 +2467,7 @@
                 <w:noProof/>
                 <w:webHidden/>
               </w:rPr>
-              <w:instrText xml:space="preserve"> PAGEREF _Toc496977153 \h </w:instrText>
+              <w:instrText xml:space="preserve"> PAGEREF _Toc497129372 \h </w:instrText>
             </w:r>
             <w:r>
               <w:rPr>
@@ -2476,7 +2511,7 @@
               <w:lang w:eastAsia="en-AU"/>
             </w:rPr>
           </w:pPr>
-          <w:hyperlink w:anchor="_Toc496977154" w:history="1">
+          <w:hyperlink w:anchor="_Toc497129373" w:history="1">
             <w:r>
               <w:rPr>
                 <w:rStyle w:val="Hyperlink"/>
@@ -2518,7 +2553,7 @@
                 <w:noProof/>
                 <w:webHidden/>
               </w:rPr>
-              <w:instrText xml:space="preserve"> PAGEREF _Toc496977154 \h </w:instrText>
+              <w:instrText xml:space="preserve"> PAGEREF _Toc497129373 \h </w:instrText>
             </w:r>
             <w:r>
               <w:rPr>
@@ -2562,7 +2597,7 @@
               <w:lang w:eastAsia="en-AU"/>
             </w:rPr>
           </w:pPr>
-          <w:hyperlink w:anchor="_Toc496977155" w:history="1">
+          <w:hyperlink w:anchor="_Toc497129374" w:history="1">
             <w:r>
               <w:rPr>
                 <w:rStyle w:val="Hyperlink"/>
@@ -2604,7 +2639,7 @@
                 <w:noProof/>
                 <w:webHidden/>
               </w:rPr>
-              <w:instrText xml:space="preserve"> PAGEREF _Toc496977155 \h </w:instrText>
+              <w:instrText xml:space="preserve"> PAGEREF _Toc497129374 \h </w:instrText>
             </w:r>
             <w:r>
               <w:rPr>
@@ -2648,7 +2683,7 @@
               <w:lang w:eastAsia="en-AU"/>
             </w:rPr>
           </w:pPr>
-          <w:hyperlink w:anchor="_Toc496977156" w:history="1">
+          <w:hyperlink w:anchor="_Toc497129375" w:history="1">
             <w:r>
               <w:rPr>
                 <w:rStyle w:val="Hyperlink"/>
@@ -2690,7 +2725,7 @@
                 <w:noProof/>
                 <w:webHidden/>
               </w:rPr>
-              <w:instrText xml:space="preserve"> PAGEREF _Toc496977156 \h </w:instrText>
+              <w:instrText xml:space="preserve"> PAGEREF _Toc497129375 \h </w:instrText>
             </w:r>
             <w:r>
               <w:rPr>
@@ -2734,7 +2769,7 @@
               <w:lang w:eastAsia="en-AU"/>
             </w:rPr>
           </w:pPr>
-          <w:hyperlink w:anchor="_Toc496977157" w:history="1">
+          <w:hyperlink w:anchor="_Toc497129376" w:history="1">
             <w:r>
               <w:rPr>
                 <w:rStyle w:val="Hyperlink"/>
@@ -2776,7 +2811,7 @@
                 <w:noProof/>
                 <w:webHidden/>
               </w:rPr>
-              <w:instrText xml:space="preserve"> PAGEREF _Toc496977157 \h </w:instrText>
+              <w:instrText xml:space="preserve"> PAGEREF _Toc497129376 \h </w:instrText>
             </w:r>
             <w:r>
               <w:rPr>
@@ -2820,7 +2855,7 @@
               <w:lang w:eastAsia="en-AU"/>
             </w:rPr>
           </w:pPr>
-          <w:hyperlink w:anchor="_Toc496977158" w:history="1">
+          <w:hyperlink w:anchor="_Toc497129377" w:history="1">
             <w:r>
               <w:rPr>
                 <w:rStyle w:val="Hyperlink"/>
@@ -2862,7 +2897,7 @@
                 <w:noProof/>
                 <w:webHidden/>
               </w:rPr>
-              <w:instrText xml:space="preserve"> PAGEREF _Toc496977158 \h </w:instrText>
+              <w:instrText xml:space="preserve"> PAGEREF _Toc497129377 \h </w:instrText>
             </w:r>
             <w:r>
               <w:rPr>
@@ -2906,7 +2941,7 @@
               <w:lang w:eastAsia="en-AU"/>
             </w:rPr>
           </w:pPr>
-          <w:hyperlink w:anchor="_Toc496977159" w:history="1">
+          <w:hyperlink w:anchor="_Toc497129378" w:history="1">
             <w:r>
               <w:rPr>
                 <w:rStyle w:val="Hyperlink"/>
@@ -2948,7 +2983,7 @@
                 <w:noProof/>
                 <w:webHidden/>
               </w:rPr>
-              <w:instrText xml:space="preserve"> PAGEREF _Toc496977159 \h </w:instrText>
+              <w:instrText xml:space="preserve"> PAGEREF _Toc497129378 \h </w:instrText>
             </w:r>
             <w:r>
               <w:rPr>
@@ -2992,13 +3027,13 @@
               <w:lang w:eastAsia="en-AU"/>
             </w:rPr>
           </w:pPr>
-          <w:hyperlink w:anchor="_Toc496977160" w:history="1">
+          <w:hyperlink w:anchor="_Toc497129379" w:history="1">
             <w:r>
               <w:rPr>
                 <w:rStyle w:val="Hyperlink"/>
                 <w:noProof/>
               </w:rPr>
-              <w:t>3.2.</w:t>
+              <w:t>3.1.</w:t>
             </w:r>
             <w:r>
               <w:rPr>
@@ -3034,7 +3069,7 @@
                 <w:noProof/>
                 <w:webHidden/>
               </w:rPr>
-              <w:instrText xml:space="preserve"> PAGEREF _Toc496977160 \h </w:instrText>
+              <w:instrText xml:space="preserve"> PAGEREF _Toc497129379 \h </w:instrText>
             </w:r>
             <w:r>
               <w:rPr>
@@ -3078,13 +3113,13 @@
               <w:lang w:eastAsia="en-AU"/>
             </w:rPr>
           </w:pPr>
-          <w:hyperlink w:anchor="_Toc496977161" w:history="1">
+          <w:hyperlink w:anchor="_Toc497129380" w:history="1">
             <w:r>
               <w:rPr>
                 <w:rStyle w:val="Hyperlink"/>
                 <w:noProof/>
               </w:rPr>
-              <w:t>3.3.</w:t>
+              <w:t>3.2.</w:t>
             </w:r>
             <w:r>
               <w:rPr>
@@ -3120,7 +3155,7 @@
                 <w:noProof/>
                 <w:webHidden/>
               </w:rPr>
-              <w:instrText xml:space="preserve"> PAGEREF _Toc496977161 \h </w:instrText>
+              <w:instrText xml:space="preserve"> PAGEREF _Toc497129380 \h </w:instrText>
             </w:r>
             <w:r>
               <w:rPr>
@@ -3140,7 +3175,107 @@
                 <w:noProof/>
                 <w:webHidden/>
               </w:rPr>
-              <w:t>14</w:t>
+              <w:t>15</w:t>
+            </w:r>
+            <w:r>
+              <w:rPr>
+                <w:noProof/>
+                <w:webHidden/>
+              </w:rPr>
+              <w:fldChar w:fldCharType="end"/>
+            </w:r>
+          </w:hyperlink>
+        </w:p>
+        <w:p>
+          <w:pPr>
+            <w:pStyle w:val="TOC3"/>
+            <w:tabs>
+              <w:tab w:val="left" w:pos="1320"/>
+              <w:tab w:val="right" w:leader="dot" w:pos="9016"/>
+            </w:tabs>
+            <w:rPr>
+              <w:rFonts w:eastAsiaTheme="minorEastAsia"/>
+              <w:noProof/>
+              <w:lang w:eastAsia="en-AU"/>
+            </w:rPr>
+          </w:pPr>
+          <w:hyperlink w:anchor="_Toc497129381" w:history="1">
+            <w:r>
+              <w:rPr>
+                <w:rStyle w:val="Hyperlink"/>
+                <w:noProof/>
+              </w:rPr>
+              <w:t>3.2.1.</w:t>
+            </w:r>
+            <w:r>
+              <w:rPr>
+                <w:rFonts w:eastAsiaTheme="minorEastAsia"/>
+                <w:noProof/>
+                <w:lang w:eastAsia="en-AU"/>
+              </w:rPr>
+              <w:tab/>
+            </w:r>
+            <w:r>
+              <w:rPr>
+                <w:rStyle w:val="Hyperlink"/>
+                <w:noProof/>
+              </w:rPr>
+              <w:t>Application Requirem</w:t>
+            </w:r>
+            <w:r>
+              <w:rPr>
+                <w:rStyle w:val="Hyperlink"/>
+                <w:noProof/>
+              </w:rPr>
+              <w:t>e</w:t>
+            </w:r>
+            <w:r>
+              <w:rPr>
+                <w:rStyle w:val="Hyperlink"/>
+                <w:noProof/>
+              </w:rPr>
+              <w:t>nts</w:t>
+            </w:r>
+            <w:r>
+              <w:rPr>
+                <w:noProof/>
+                <w:webHidden/>
+              </w:rPr>
+              <w:tab/>
+            </w:r>
+            <w:r>
+              <w:rPr>
+                <w:noProof/>
+                <w:webHidden/>
+              </w:rPr>
+              <w:fldChar w:fldCharType="begin"/>
+            </w:r>
+            <w:r>
+              <w:rPr>
+                <w:noProof/>
+                <w:webHidden/>
+              </w:rPr>
+              <w:instrText xml:space="preserve"> PAGEREF _Toc497129381 \h </w:instrText>
+            </w:r>
+            <w:r>
+              <w:rPr>
+                <w:noProof/>
+                <w:webHidden/>
+              </w:rPr>
+            </w:r>
+            <w:r>
+              <w:rPr>
+                <w:noProof/>
+                <w:webHidden/>
+              </w:rPr>
+              <w:fldChar w:fldCharType="separate"/>
+            </w:r>
+            <w:r>
+              <w:rPr>
+                <w:noProof/>
+                <w:webHidden/>
+              </w:rPr>
+              <w:t>15</w:t>
             </w:r>
             <w:r>
               <w:rPr>
@@ -3164,7 +3299,7 @@
               <w:lang w:eastAsia="en-AU"/>
             </w:rPr>
           </w:pPr>
-          <w:hyperlink w:anchor="_Toc496977162" w:history="1">
+          <w:hyperlink w:anchor="_Toc497129382" w:history="1">
             <w:r>
               <w:rPr>
                 <w:rStyle w:val="Hyperlink"/>
@@ -3206,7 +3341,7 @@
                 <w:noProof/>
                 <w:webHidden/>
               </w:rPr>
-              <w:instrText xml:space="preserve"> PAGEREF _Toc496977162 \h </w:instrText>
+              <w:instrText xml:space="preserve"> PAGEREF _Toc497129382 \h </w:instrText>
             </w:r>
             <w:r>
               <w:rPr>
@@ -3226,7 +3361,7 @@
                 <w:noProof/>
                 <w:webHidden/>
               </w:rPr>
-              <w:t>14</w:t>
+              <w:t>16</w:t>
             </w:r>
             <w:r>
               <w:rPr>
@@ -3250,7 +3385,7 @@
               <w:lang w:eastAsia="en-AU"/>
             </w:rPr>
           </w:pPr>
-          <w:hyperlink w:anchor="_Toc496977163" w:history="1">
+          <w:hyperlink w:anchor="_Toc497129383" w:history="1">
             <w:r>
               <w:rPr>
                 <w:rStyle w:val="Hyperlink"/>
@@ -3292,7 +3427,7 @@
                 <w:noProof/>
                 <w:webHidden/>
               </w:rPr>
-              <w:instrText xml:space="preserve"> PAGEREF _Toc496977163 \h </w:instrText>
+              <w:instrText xml:space="preserve"> PAGEREF _Toc497129383 \h </w:instrText>
             </w:r>
             <w:r>
               <w:rPr>
@@ -3312,7 +3447,7 @@
                 <w:noProof/>
                 <w:webHidden/>
               </w:rPr>
-              <w:t>14</w:t>
+              <w:t>16</w:t>
             </w:r>
             <w:r>
               <w:rPr>
@@ -3336,7 +3471,7 @@
               <w:lang w:eastAsia="en-AU"/>
             </w:rPr>
           </w:pPr>
-          <w:hyperlink w:anchor="_Toc496977164" w:history="1">
+          <w:hyperlink w:anchor="_Toc497129384" w:history="1">
             <w:r>
               <w:rPr>
                 <w:rStyle w:val="Hyperlink"/>
@@ -3378,7 +3513,7 @@
                 <w:noProof/>
                 <w:webHidden/>
               </w:rPr>
-              <w:instrText xml:space="preserve"> PAGEREF _Toc496977164 \h </w:instrText>
+              <w:instrText xml:space="preserve"> PAGEREF _Toc497129384 \h </w:instrText>
             </w:r>
             <w:r>
               <w:rPr>
@@ -3398,7 +3533,7 @@
                 <w:noProof/>
                 <w:webHidden/>
               </w:rPr>
-              <w:t>14</w:t>
+              <w:t>16</w:t>
             </w:r>
             <w:r>
               <w:rPr>
@@ -3422,7 +3557,7 @@
               <w:lang w:eastAsia="en-AU"/>
             </w:rPr>
           </w:pPr>
-          <w:hyperlink w:anchor="_Toc496977165" w:history="1">
+          <w:hyperlink w:anchor="_Toc497129385" w:history="1">
             <w:r>
               <w:rPr>
                 <w:rStyle w:val="Hyperlink"/>
@@ -3464,7 +3599,7 @@
                 <w:noProof/>
                 <w:webHidden/>
               </w:rPr>
-              <w:instrText xml:space="preserve"> PAGEREF _Toc496977165 \h </w:instrText>
+              <w:instrText xml:space="preserve"> PAGEREF _Toc497129385 \h </w:instrText>
             </w:r>
             <w:r>
               <w:rPr>
@@ -3484,7 +3619,7 @@
                 <w:noProof/>
                 <w:webHidden/>
               </w:rPr>
-              <w:t>14</w:t>
+              <w:t>16</w:t>
             </w:r>
             <w:r>
               <w:rPr>
@@ -3520,7 +3655,7 @@
           <w:numId w:val="3"/>
         </w:numPr>
       </w:pPr>
-      <w:bookmarkStart w:id="0" w:name="_Toc496977138"/>
+      <w:bookmarkStart w:id="0" w:name="_Toc497129357"/>
       <w:r>
         <w:lastRenderedPageBreak/>
         <w:t>Introduction</w:t>
@@ -3598,6 +3733,9 @@
       </w:r>
       <w:r>
         <w:t xml:space="preserve">, testing methodologies and learning outcomes. </w:t>
+      </w:r>
+      <w:r>
+        <w:t xml:space="preserve"> </w:t>
       </w:r>
     </w:p>
     <w:p>
@@ -3608,7 +3746,7 @@
           <w:numId w:val="3"/>
         </w:numPr>
       </w:pPr>
-      <w:bookmarkStart w:id="1" w:name="_Toc496977139"/>
+      <w:bookmarkStart w:id="1" w:name="_Toc497129358"/>
       <w:r>
         <w:t>User Interface</w:t>
       </w:r>
@@ -3622,7 +3760,7 @@
           <w:numId w:val="3"/>
         </w:numPr>
       </w:pPr>
-      <w:bookmarkStart w:id="2" w:name="_Toc496977140"/>
+      <w:bookmarkStart w:id="2" w:name="_Toc497129359"/>
       <w:r>
         <w:t xml:space="preserve">UI Patterns and </w:t>
       </w:r>
@@ -3639,7 +3777,7 @@
           <w:numId w:val="3"/>
         </w:numPr>
       </w:pPr>
-      <w:bookmarkStart w:id="3" w:name="_Toc496977141"/>
+      <w:bookmarkStart w:id="3" w:name="_Toc497129360"/>
       <w:r>
         <w:t>Updated</w:t>
       </w:r>
@@ -3660,6 +3798,17 @@
       <w:r>
         <w:t xml:space="preserve"> conceptual designs (As submitted previously), the overall look of the application was kept relatively familiar. The Home Page acts as the primary navigation menu and utilises the list menu view. Some of the navigation buttons were however changed since conceptual design. The addition of the Add/Remove Room button now allows users to create their own rooms for which boxes will be stored. This feature will be explained further shortly. Additionally, there is a margin applied left and right and is uniform across all screen. This will assist in making the pages look neater and better presented.</w:t>
       </w:r>
+      <w:r>
+        <w:t xml:space="preserve"> To see the demonstration video of the application, refer to: </w:t>
+      </w:r>
+      <w:hyperlink r:id="rId14" w:history="1">
+        <w:r>
+          <w:rPr>
+            <w:rStyle w:val="Hyperlink"/>
+          </w:rPr>
+          <w:t>https://drive.google.com/open?id=0B4q7rcvvB2czZ25MQ1hPbUd3RDQ</w:t>
+        </w:r>
+      </w:hyperlink>
     </w:p>
     <w:p>
       <w:pPr>
@@ -3669,7 +3818,7 @@
           <w:numId w:val="3"/>
         </w:numPr>
       </w:pPr>
-      <w:bookmarkStart w:id="4" w:name="_Toc496977142"/>
+      <w:bookmarkStart w:id="4" w:name="_Toc497129361"/>
       <w:r>
         <w:t>Page Navigation</w:t>
       </w:r>
@@ -3734,7 +3883,7 @@
                     <pic:cNvPicPr/>
                   </pic:nvPicPr>
                   <pic:blipFill>
-                    <a:blip r:embed="rId13"/>
+                    <a:blip r:embed="rId15"/>
                     <a:stretch>
                       <a:fillRect/>
                     </a:stretch>
@@ -3785,7 +3934,7 @@
           <w:numId w:val="3"/>
         </w:numPr>
       </w:pPr>
-      <w:bookmarkStart w:id="6" w:name="_Toc496977143"/>
+      <w:bookmarkStart w:id="6" w:name="_Toc497129362"/>
       <w:r>
         <w:lastRenderedPageBreak/>
         <w:t>Colour Scheme/Theme</w:t>
@@ -3832,7 +3981,7 @@
           <w:numId w:val="3"/>
         </w:numPr>
       </w:pPr>
-      <w:bookmarkStart w:id="7" w:name="_Toc496977144"/>
+      <w:bookmarkStart w:id="7" w:name="_Toc497129363"/>
       <w:r>
         <w:t>Form Patterns</w:t>
       </w:r>
@@ -3872,7 +4021,7 @@
           <w:numId w:val="3"/>
         </w:numPr>
       </w:pPr>
-      <w:bookmarkStart w:id="8" w:name="_Toc496977145"/>
+      <w:bookmarkStart w:id="8" w:name="_Toc497129364"/>
       <w:r>
         <w:t>Home Page</w:t>
       </w:r>
@@ -3902,7 +4051,7 @@
                     <pic:cNvPicPr/>
                   </pic:nvPicPr>
                   <pic:blipFill>
-                    <a:blip r:embed="rId14"/>
+                    <a:blip r:embed="rId16"/>
                     <a:stretch>
                       <a:fillRect/>
                     </a:stretch>
@@ -3973,7 +4122,7 @@
           <w:numId w:val="3"/>
         </w:numPr>
       </w:pPr>
-      <w:bookmarkStart w:id="9" w:name="_Toc496977146"/>
+      <w:bookmarkStart w:id="9" w:name="_Toc497129365"/>
       <w:r>
         <w:lastRenderedPageBreak/>
         <w:t>Add Room</w:t>
@@ -4007,7 +4156,7 @@
                     <pic:cNvPicPr/>
                   </pic:nvPicPr>
                   <pic:blipFill rotWithShape="1">
-                    <a:blip r:embed="rId15"/>
+                    <a:blip r:embed="rId17"/>
                     <a:srcRect t="-1" b="-522"/>
                     <a:stretch/>
                   </pic:blipFill>
@@ -4109,7 +4258,7 @@
           <w:numId w:val="3"/>
         </w:numPr>
       </w:pPr>
-      <w:bookmarkStart w:id="11" w:name="_Toc496977147"/>
+      <w:bookmarkStart w:id="11" w:name="_Toc497129366"/>
       <w:r>
         <w:lastRenderedPageBreak/>
         <w:t>Box Management</w:t>
@@ -4140,7 +4289,7 @@
                     <pic:cNvPicPr/>
                   </pic:nvPicPr>
                   <pic:blipFill>
-                    <a:blip r:embed="rId16"/>
+                    <a:blip r:embed="rId18"/>
                     <a:stretch>
                       <a:fillRect/>
                     </a:stretch>
@@ -4186,7 +4335,7 @@
                     <pic:cNvPicPr/>
                   </pic:nvPicPr>
                   <pic:blipFill>
-                    <a:blip r:embed="rId17"/>
+                    <a:blip r:embed="rId19"/>
                     <a:stretch>
                       <a:fillRect/>
                     </a:stretch>
@@ -4281,7 +4430,7 @@
           <w:numId w:val="3"/>
         </w:numPr>
       </w:pPr>
-      <w:bookmarkStart w:id="13" w:name="_Toc496977148"/>
+      <w:bookmarkStart w:id="13" w:name="_Toc497129367"/>
       <w:r>
         <w:lastRenderedPageBreak/>
         <w:t xml:space="preserve">Searching </w:t>
@@ -4316,7 +4465,7 @@
                     <pic:cNvPicPr/>
                   </pic:nvPicPr>
                   <pic:blipFill>
-                    <a:blip r:embed="rId18"/>
+                    <a:blip r:embed="rId20"/>
                     <a:stretch>
                       <a:fillRect/>
                     </a:stretch>
@@ -4356,7 +4505,7 @@
                     <pic:cNvPicPr/>
                   </pic:nvPicPr>
                   <pic:blipFill>
-                    <a:blip r:embed="rId19"/>
+                    <a:blip r:embed="rId21"/>
                     <a:stretch>
                       <a:fillRect/>
                     </a:stretch>
@@ -4416,7 +4565,7 @@
           <w:numId w:val="3"/>
         </w:numPr>
       </w:pPr>
-      <w:bookmarkStart w:id="14" w:name="_Toc496977149"/>
+      <w:bookmarkStart w:id="14" w:name="_Toc497129368"/>
       <w:r>
         <w:t>Help Section</w:t>
       </w:r>
@@ -4455,7 +4604,7 @@
                     <pic:cNvPicPr/>
                   </pic:nvPicPr>
                   <pic:blipFill>
-                    <a:blip r:embed="rId20"/>
+                    <a:blip r:embed="rId22"/>
                     <a:stretch>
                       <a:fillRect/>
                     </a:stretch>
@@ -4504,7 +4653,7 @@
           <w:numId w:val="3"/>
         </w:numPr>
       </w:pPr>
-      <w:bookmarkStart w:id="15" w:name="_Toc496977150"/>
+      <w:bookmarkStart w:id="15" w:name="_Toc497129369"/>
       <w:r>
         <w:t>List of Required Features</w:t>
       </w:r>
@@ -4518,7 +4667,7 @@
           <w:numId w:val="3"/>
         </w:numPr>
       </w:pPr>
-      <w:bookmarkStart w:id="16" w:name="_Toc496977151"/>
+      <w:bookmarkStart w:id="16" w:name="_Toc497129370"/>
       <w:r>
         <w:t>Adding</w:t>
       </w:r>
@@ -4555,7 +4704,7 @@
           <w:numId w:val="3"/>
         </w:numPr>
       </w:pPr>
-      <w:bookmarkStart w:id="17" w:name="_Toc496977152"/>
+      <w:bookmarkStart w:id="17" w:name="_Toc497129371"/>
       <w:r>
         <w:t>Searchable Database</w:t>
       </w:r>
@@ -4632,7 +4781,7 @@
                     <pic:cNvPicPr/>
                   </pic:nvPicPr>
                   <pic:blipFill>
-                    <a:blip r:embed="rId21"/>
+                    <a:blip r:embed="rId23"/>
                     <a:stretch>
                       <a:fillRect/>
                     </a:stretch>
@@ -4699,7 +4848,7 @@
                     <pic:cNvPicPr/>
                   </pic:nvPicPr>
                   <pic:blipFill>
-                    <a:blip r:embed="rId22"/>
+                    <a:blip r:embed="rId24"/>
                     <a:stretch>
                       <a:fillRect/>
                     </a:stretch>
@@ -4748,7 +4897,7 @@
           <w:numId w:val="3"/>
         </w:numPr>
       </w:pPr>
-      <w:bookmarkStart w:id="19" w:name="_Toc496977153"/>
+      <w:bookmarkStart w:id="19" w:name="_Toc497129372"/>
       <w:r>
         <w:lastRenderedPageBreak/>
         <w:t>Listing Boxes and its Contents</w:t>
@@ -4824,7 +4973,7 @@
           <w:numId w:val="3"/>
         </w:numPr>
       </w:pPr>
-      <w:bookmarkStart w:id="20" w:name="_Toc496977154"/>
+      <w:bookmarkStart w:id="20" w:name="_Toc497129373"/>
       <w:r>
         <w:t xml:space="preserve">Editing Items or </w:t>
       </w:r>
@@ -4874,7 +5023,7 @@
                     <pic:cNvPicPr/>
                   </pic:nvPicPr>
                   <pic:blipFill>
-                    <a:blip r:embed="rId23"/>
+                    <a:blip r:embed="rId25"/>
                     <a:stretch>
                       <a:fillRect/>
                     </a:stretch>
@@ -4923,7 +5072,7 @@
           <w:numId w:val="3"/>
         </w:numPr>
       </w:pPr>
-      <w:bookmarkStart w:id="21" w:name="_Toc496977155"/>
+      <w:bookmarkStart w:id="21" w:name="_Toc497129374"/>
       <w:r>
         <w:t>Creating Box Labels</w:t>
       </w:r>
@@ -4986,7 +5135,7 @@
                     <pic:cNvPicPr/>
                   </pic:nvPicPr>
                   <pic:blipFill>
-                    <a:blip r:embed="rId24"/>
+                    <a:blip r:embed="rId26"/>
                     <a:stretch>
                       <a:fillRect/>
                     </a:stretch>
@@ -5051,7 +5200,7 @@
                     <pic:cNvPicPr/>
                   </pic:nvPicPr>
                   <pic:blipFill>
-                    <a:blip r:embed="rId25"/>
+                    <a:blip r:embed="rId27"/>
                     <a:stretch>
                       <a:fillRect/>
                     </a:stretch>
@@ -5117,7 +5266,7 @@
                     <pic:cNvPicPr/>
                   </pic:nvPicPr>
                   <pic:blipFill>
-                    <a:blip r:embed="rId26"/>
+                    <a:blip r:embed="rId28"/>
                     <a:stretch>
                       <a:fillRect/>
                     </a:stretch>
@@ -5166,7 +5315,7 @@
           <w:numId w:val="3"/>
         </w:numPr>
       </w:pPr>
-      <w:bookmarkStart w:id="22" w:name="_Toc496977156"/>
+      <w:bookmarkStart w:id="22" w:name="_Toc497129375"/>
       <w:r>
         <w:t>Nice-To-Have Features</w:t>
       </w:r>
@@ -5180,7 +5329,7 @@
           <w:numId w:val="3"/>
         </w:numPr>
       </w:pPr>
-      <w:bookmarkStart w:id="23" w:name="_Toc496977157"/>
+      <w:bookmarkStart w:id="23" w:name="_Toc497129376"/>
       <w:r>
         <w:t>Data Export</w:t>
       </w:r>
@@ -5218,7 +5367,7 @@
                     <pic:cNvPicPr/>
                   </pic:nvPicPr>
                   <pic:blipFill>
-                    <a:blip r:embed="rId27"/>
+                    <a:blip r:embed="rId29"/>
                     <a:stretch>
                       <a:fillRect/>
                     </a:stretch>
@@ -5284,7 +5433,7 @@
                     <pic:cNvPicPr/>
                   </pic:nvPicPr>
                   <pic:blipFill>
-                    <a:blip r:embed="rId28"/>
+                    <a:blip r:embed="rId30"/>
                     <a:stretch>
                       <a:fillRect/>
                     </a:stretch>
@@ -5349,7 +5498,7 @@
                     <pic:cNvPicPr/>
                   </pic:nvPicPr>
                   <pic:blipFill>
-                    <a:blip r:embed="rId29"/>
+                    <a:blip r:embed="rId31"/>
                     <a:stretch>
                       <a:fillRect/>
                     </a:stretch>
@@ -5412,7 +5561,7 @@
                     <pic:cNvPicPr/>
                   </pic:nvPicPr>
                   <pic:blipFill>
-                    <a:blip r:embed="rId30"/>
+                    <a:blip r:embed="rId32"/>
                     <a:stretch>
                       <a:fillRect/>
                     </a:stretch>
@@ -5461,7 +5610,7 @@
           <w:numId w:val="3"/>
         </w:numPr>
       </w:pPr>
-      <w:bookmarkStart w:id="24" w:name="_Toc496977158"/>
+      <w:bookmarkStart w:id="24" w:name="_Toc497129377"/>
       <w:r>
         <w:t>Software Architecture</w:t>
       </w:r>
@@ -5475,7 +5624,7 @@
           <w:numId w:val="3"/>
         </w:numPr>
       </w:pPr>
-      <w:bookmarkStart w:id="25" w:name="_Toc496977159"/>
+      <w:bookmarkStart w:id="25" w:name="_Toc497129378"/>
       <w:r>
         <w:t>Discussion of Software Architecture Adopted</w:t>
       </w:r>
@@ -5483,11 +5632,26 @@
     </w:p>
     <w:p>
       <w:pPr>
-        <w:ind w:left="720"/>
-      </w:pPr>
-      <w:bookmarkStart w:id="26" w:name="_Toc496977162"/>
-      <w:r>
-        <w:t xml:space="preserve">Our application consists of three logical layers: Presentation (UI) layer, Service (Application) layer, and Data layer. This means that the entire application separates its functionality into logical (not physical) levels. The presentation layer is constructed using Xaml and Code behind. It is what is displayed to the users. Its main purpose is to display data to users and receive their inputs. The service layer is responsible for handling business logic, which means that it deals with real-world business rules. For example, it determines how data can be created and changed, how data should be validated, and how input should be parsed (E.g. how input should be used to query the database). Data layer provides an abstraction to access the database with ease. It provides an API that will be used by the service layer to store and query data. In our application, Sqlite-net ORM library was used to provide access to the local database. </w:t>
+        <w:jc w:val="both"/>
+      </w:pPr>
+      <w:r>
+        <w:t xml:space="preserve">Our application consists of three logical layers: Presentation (UI) layer, Service (Application) layer, and Data layer. This means that the entire application separates its functionality into logical (not physical) levels. The presentation layer is constructed using </w:t>
+      </w:r>
+      <w:proofErr w:type="spellStart"/>
+      <w:r>
+        <w:t>Xaml</w:t>
+      </w:r>
+      <w:proofErr w:type="spellEnd"/>
+      <w:r>
+        <w:t xml:space="preserve"> and Code behind. It is what is displayed to the users. Its main purpose is to display data to users and receive their inputs. The service layer is responsible for handling business logic, which means that it deals with real-world business rules. For example, it determines how data can be created and changed, how data should be validated, and how input should be parsed (E.g. how input should be used to query the database). Data layer provides an abstraction to access the database with ease. It provides an API that will be used by the service layer to store and query data. In our application, </w:t>
+      </w:r>
+      <w:proofErr w:type="spellStart"/>
+      <w:r>
+        <w:t>Sqlite</w:t>
+      </w:r>
+      <w:proofErr w:type="spellEnd"/>
+      <w:r>
+        <w:t xml:space="preserve">-net ORM library was used to provide access to the local database. </w:t>
       </w:r>
     </w:p>
     <w:p>
@@ -5498,22 +5662,58 @@
           <w:numId w:val="6"/>
         </w:numPr>
       </w:pPr>
-      <w:bookmarkStart w:id="27" w:name="_Toc496977160"/>
+      <w:bookmarkStart w:id="26" w:name="_Toc497129379"/>
       <w:r>
         <w:t>Discussion of Applied Software Architectural Patterns</w:t>
       </w:r>
-      <w:bookmarkEnd w:id="27"/>
-    </w:p>
-    <w:p>
-      <w:pPr>
-        <w:pStyle w:val="ListParagraph"/>
-      </w:pPr>
-      <w:r>
-        <w:t xml:space="preserve">The software architectural pattern applied in our application is a Model-View-ViewModel (MVVM) pattern. MVVM provides a separation of concern in each layer, especially between the UI layer and service layer. This is mainly because the UI (view) has no knowledge of model, and it interacts with the ViewModel via databinding and commands instead of calling methods directly from the view. This is different from MVC because in MVC, the controllers are tightly coupled to the views. The controllers must know what to render to the view and how to render the view. For such reason, changing the view will often require changes in the controller. In MVVM, the controller is replaced by ViewModel. ViewModel provides observable variables to which the view must bind. Input from the user invokes an action (or </w:t>
-      </w:r>
-      <w:r>
-        <w:lastRenderedPageBreak/>
-        <w:t xml:space="preserve">command). The ViewModel will change the observable variables and the view will reflect on the changes. </w:t>
+      <w:bookmarkEnd w:id="26"/>
+    </w:p>
+    <w:p>
+      <w:pPr>
+        <w:jc w:val="both"/>
+      </w:pPr>
+      <w:r>
+        <w:t>The software architectural pattern applied in our application is a Model-View-</w:t>
+      </w:r>
+      <w:proofErr w:type="spellStart"/>
+      <w:r>
+        <w:t>ViewModel</w:t>
+      </w:r>
+      <w:proofErr w:type="spellEnd"/>
+      <w:r>
+        <w:t xml:space="preserve"> (MVVM) pattern. MVVM provides a separation of concern in each layer, especially between the UI layer and service layer. This is mainly because the UI (view) has no knowledge of model, and it interacts with the </w:t>
+      </w:r>
+      <w:proofErr w:type="spellStart"/>
+      <w:r>
+        <w:t>ViewModel</w:t>
+      </w:r>
+      <w:proofErr w:type="spellEnd"/>
+      <w:r>
+        <w:t xml:space="preserve"> via databinding and commands instead of calling methods directly from the view. This is different from MVC because in MVC, the controllers are tightly coupled to the views. The controllers must know what to render to the view and how to render the view. For such reason, changing the view will often require changes in the controller. In MVVM, the controller is replaced by </w:t>
+      </w:r>
+      <w:proofErr w:type="spellStart"/>
+      <w:r>
+        <w:t>ViewModel</w:t>
+      </w:r>
+      <w:proofErr w:type="spellEnd"/>
+      <w:r>
+        <w:t xml:space="preserve">. </w:t>
+      </w:r>
+      <w:proofErr w:type="spellStart"/>
+      <w:r>
+        <w:t>ViewModel</w:t>
+      </w:r>
+      <w:proofErr w:type="spellEnd"/>
+      <w:r>
+        <w:t xml:space="preserve"> provides observable variables to which the view must bind. Input from the user invokes an action (or command). The </w:t>
+      </w:r>
+      <w:proofErr w:type="spellStart"/>
+      <w:r>
+        <w:t>ViewModel</w:t>
+      </w:r>
+      <w:proofErr w:type="spellEnd"/>
+      <w:r>
+        <w:t xml:space="preserve"> will change the observable variables and the view will reflect on the changes. </w:t>
       </w:r>
     </w:p>
     <w:p>
@@ -5524,47 +5724,322 @@
           <w:numId w:val="6"/>
         </w:numPr>
       </w:pPr>
-      <w:bookmarkStart w:id="28" w:name="_Toc496977161"/>
-      <w:r>
+      <w:bookmarkStart w:id="27" w:name="_Toc497129380"/>
+      <w:r>
+        <w:lastRenderedPageBreak/>
         <w:t>Implementation of Functionality of Each Component and Class</w:t>
       </w:r>
+      <w:bookmarkEnd w:id="27"/>
+    </w:p>
+    <w:p>
+      <w:pPr>
+        <w:jc w:val="both"/>
+      </w:pPr>
+      <w:r>
+        <w:t>The model classes (</w:t>
+      </w:r>
+      <w:proofErr w:type="spellStart"/>
+      <w:r>
+        <w:t>Item.cs</w:t>
+      </w:r>
+      <w:proofErr w:type="spellEnd"/>
+      <w:r>
+        <w:t xml:space="preserve">, </w:t>
+      </w:r>
+      <w:proofErr w:type="spellStart"/>
+      <w:r>
+        <w:t>Box.cs</w:t>
+      </w:r>
+      <w:proofErr w:type="spellEnd"/>
+      <w:r>
+        <w:t xml:space="preserve">, and </w:t>
+      </w:r>
+      <w:proofErr w:type="spellStart"/>
+      <w:r>
+        <w:t>Room.cs</w:t>
+      </w:r>
+      <w:proofErr w:type="spellEnd"/>
+      <w:r>
+        <w:t xml:space="preserve">) are the objects that represent instances of each model. It specifies the relationship and columns (properties) of each row in the </w:t>
+      </w:r>
+      <w:proofErr w:type="spellStart"/>
+      <w:r>
+        <w:t>Sqlite</w:t>
+      </w:r>
+      <w:proofErr w:type="spellEnd"/>
+      <w:r>
+        <w:t xml:space="preserve"> database table. The classes in the Services directory implements access to the database via </w:t>
+      </w:r>
+      <w:proofErr w:type="spellStart"/>
+      <w:r>
+        <w:t>SQLiteConnection</w:t>
+      </w:r>
+      <w:proofErr w:type="spellEnd"/>
+      <w:r>
+        <w:t xml:space="preserve"> object which implements platform specific connection to the database (which is made possible through a dependency injection service). </w:t>
+      </w:r>
+      <w:proofErr w:type="spellStart"/>
+      <w:r>
+        <w:t>ItemDataAccess.cs</w:t>
+      </w:r>
+      <w:proofErr w:type="spellEnd"/>
+      <w:r>
+        <w:t xml:space="preserve">, </w:t>
+      </w:r>
+      <w:proofErr w:type="spellStart"/>
+      <w:r>
+        <w:t>BoxDataAccess.cs</w:t>
+      </w:r>
+      <w:proofErr w:type="spellEnd"/>
+      <w:r>
+        <w:t xml:space="preserve">, and </w:t>
+      </w:r>
+      <w:proofErr w:type="spellStart"/>
+      <w:r>
+        <w:t>RoomDataAccess.cs</w:t>
+      </w:r>
+      <w:proofErr w:type="spellEnd"/>
+      <w:r>
+        <w:t xml:space="preserve"> classes implement methods for CRUD operations on Item, Box, and Room tables respectively. </w:t>
+      </w:r>
+      <w:proofErr w:type="spellStart"/>
+      <w:r>
+        <w:t>DataAccessLocator.cs</w:t>
+      </w:r>
+      <w:proofErr w:type="spellEnd"/>
+      <w:r>
+        <w:t xml:space="preserve"> uses singleton design pattern that provide access to only a single instance of each </w:t>
+      </w:r>
+      <w:proofErr w:type="spellStart"/>
+      <w:r>
+        <w:t>DataAccess</w:t>
+      </w:r>
+      <w:proofErr w:type="spellEnd"/>
+      <w:r>
+        <w:t xml:space="preserve"> class. </w:t>
+      </w:r>
+    </w:p>
+    <w:p>
+      <w:pPr>
+        <w:jc w:val="both"/>
+      </w:pPr>
+      <w:r>
+        <w:t xml:space="preserve">The </w:t>
+      </w:r>
+      <w:proofErr w:type="spellStart"/>
+      <w:r>
+        <w:t>ViewModel</w:t>
+      </w:r>
+      <w:proofErr w:type="spellEnd"/>
+      <w:r>
+        <w:t xml:space="preserve"> classes in </w:t>
+      </w:r>
+      <w:proofErr w:type="spellStart"/>
+      <w:r>
+        <w:t>ViewModels</w:t>
+      </w:r>
+      <w:proofErr w:type="spellEnd"/>
+      <w:r>
+        <w:t xml:space="preserve"> directory are the actual implementation of the </w:t>
+      </w:r>
+      <w:proofErr w:type="spellStart"/>
+      <w:r>
+        <w:t>ViewModels</w:t>
+      </w:r>
+      <w:proofErr w:type="spellEnd"/>
+      <w:r>
+        <w:t xml:space="preserve"> in MVVM. These classes extend </w:t>
+      </w:r>
+      <w:proofErr w:type="spellStart"/>
+      <w:r>
+        <w:t>BaseViewModel</w:t>
+      </w:r>
+      <w:proofErr w:type="spellEnd"/>
+      <w:r>
+        <w:t xml:space="preserve"> which extends </w:t>
+      </w:r>
+      <w:proofErr w:type="spellStart"/>
+      <w:r>
+        <w:t>InotifyPropertyChanged</w:t>
+      </w:r>
+      <w:proofErr w:type="spellEnd"/>
+      <w:r>
+        <w:t xml:space="preserve"> interface to override </w:t>
+      </w:r>
+      <w:proofErr w:type="spellStart"/>
+      <w:r>
+        <w:t>OnPropertyChanged</w:t>
+      </w:r>
+      <w:proofErr w:type="spellEnd"/>
+      <w:r>
+        <w:t xml:space="preserve"> method. These classes hold variables (setters and getters) which calls </w:t>
+      </w:r>
+      <w:proofErr w:type="spellStart"/>
+      <w:proofErr w:type="gramStart"/>
+      <w:r>
+        <w:t>OnPropertyChanged</w:t>
+      </w:r>
+      <w:proofErr w:type="spellEnd"/>
+      <w:r>
+        <w:t>(</w:t>
+      </w:r>
+      <w:proofErr w:type="gramEnd"/>
+      <w:r>
+        <w:t xml:space="preserve">) to notify the views that binds to these variables of changes. </w:t>
+      </w:r>
+      <w:proofErr w:type="spellStart"/>
+      <w:r>
+        <w:t>ViewModelLocator.cs</w:t>
+      </w:r>
+      <w:proofErr w:type="spellEnd"/>
+      <w:r>
+        <w:t xml:space="preserve"> class performs the same role as </w:t>
+      </w:r>
+      <w:proofErr w:type="spellStart"/>
+      <w:r>
+        <w:t>DataAccessLocator.cs</w:t>
+      </w:r>
+      <w:proofErr w:type="spellEnd"/>
+      <w:r>
+        <w:t xml:space="preserve">. </w:t>
+      </w:r>
+    </w:p>
+    <w:p>
+      <w:pPr>
+        <w:jc w:val="both"/>
+      </w:pPr>
+      <w:r>
+        <w:t xml:space="preserve">The </w:t>
+      </w:r>
+      <w:proofErr w:type="spellStart"/>
+      <w:r>
+        <w:t>xaml</w:t>
+      </w:r>
+      <w:proofErr w:type="spellEnd"/>
+      <w:r>
+        <w:t xml:space="preserve"> files and </w:t>
+      </w:r>
+      <w:proofErr w:type="spellStart"/>
+      <w:r>
+        <w:t>cs</w:t>
+      </w:r>
+      <w:proofErr w:type="spellEnd"/>
+      <w:r>
+        <w:t xml:space="preserve"> files in the Views directory are implementations of the view layer. The </w:t>
+      </w:r>
+      <w:proofErr w:type="spellStart"/>
+      <w:r>
+        <w:t>cs</w:t>
+      </w:r>
+      <w:proofErr w:type="spellEnd"/>
+      <w:r>
+        <w:t xml:space="preserve"> files are the code-behind that initializes the components as well as assigning binding context for the components of the page. The code-behind is responsible for handling view related events such as clicks of buttons and navigation. The </w:t>
+      </w:r>
+      <w:proofErr w:type="spellStart"/>
+      <w:r>
+        <w:t>xaml</w:t>
+      </w:r>
+      <w:proofErr w:type="spellEnd"/>
+      <w:r>
+        <w:t xml:space="preserve"> file defines the looks structure of the UI. </w:t>
+      </w:r>
+    </w:p>
+    <w:p>
+      <w:pPr>
+        <w:pStyle w:val="Heading2"/>
+        <w:numPr>
+          <w:ilvl w:val="1"/>
+          <w:numId w:val="3"/>
+        </w:numPr>
+      </w:pPr>
+      <w:bookmarkStart w:id="28" w:name="_Toc497129381"/>
+      <w:r>
+        <w:t>Application Requirements</w:t>
+      </w:r>
       <w:bookmarkEnd w:id="28"/>
     </w:p>
     <w:p>
       <w:pPr>
-        <w:ind w:left="720"/>
-      </w:pPr>
-      <w:r>
-        <w:t xml:space="preserve">The model classes (Item.cs, Box.cs, and Room.cs) are the objects that represent instances of each model. It specifies the relationship and columns (properties) of each row in the Sqlite database table. The classes in the Services directory implements access to the database via SQLiteConnection object which implements platform specific connection to the database (which is made possible through a dependency injection service). ItemDataAccess.cs, BoxDataAccess.cs, and RoomDataAccess.cs classes implement methods for CRUD operations on Item, Box, and Room tables respectively. DataAccessLocator.cs uses singleton design pattern that provide access to only a single instance of each DataAccess class. </w:t>
-      </w:r>
-    </w:p>
-    <w:p>
-      <w:pPr>
-        <w:ind w:left="720"/>
-      </w:pPr>
-      <w:r>
-        <w:t xml:space="preserve">The ViewModel classes in ViewModels directory are the actual implementation of the ViewModels in MVVM. These classes extend BaseViewModel which extends InotifyPropertyChanged interface to override OnPropertyChanged method. These classes hold variables (setters and getters) which calls </w:t>
-      </w:r>
-      <w:proofErr w:type="gramStart"/>
-      <w:r>
-        <w:t>OnPropertyChanged(</w:t>
-      </w:r>
-      <w:proofErr w:type="gramEnd"/>
-      <w:r>
-        <w:t xml:space="preserve">) to notify the views that binds to these variables of changes. ViewModelLocator.cs class performs the same role as DataAccessLocator.cs. </w:t>
-      </w:r>
-    </w:p>
-    <w:p>
-      <w:pPr>
-        <w:ind w:left="720"/>
-      </w:pPr>
-      <w:r>
-        <w:t xml:space="preserve">The xaml files and cs files in the Views directory are implementations of the view layer. The cs files are the code-behind that initializes the components as well as assigning binding context for the components of the page. The code-behind is responsible for handling view related events such as clicks of buttons and navigation. The xaml file defines the looks structure of the UI. </w:t>
-      </w:r>
-    </w:p>
-    <w:p>
-      <w:pPr>
-        <w:ind w:left="720"/>
+        <w:pStyle w:val="Heading3"/>
+        <w:numPr>
+          <w:ilvl w:val="2"/>
+          <w:numId w:val="3"/>
+        </w:numPr>
+      </w:pPr>
+      <w:r>
+        <w:t>Packages Required</w:t>
+      </w:r>
+    </w:p>
+    <w:p>
+      <w:pPr>
+        <w:jc w:val="center"/>
+      </w:pPr>
+      <w:r>
+        <w:rPr>
+          <w:noProof/>
+        </w:rPr>
+        <w:drawing>
+          <wp:inline distT="0" distB="0" distL="0" distR="0" wp14:anchorId="2262531C" wp14:editId="311B2C1E">
+            <wp:extent cx="4953000" cy="3154752"/>
+            <wp:effectExtent l="0" t="0" r="0" b="7620"/>
+            <wp:docPr id="6" name="Picture 6"/>
+            <wp:cNvGraphicFramePr>
+              <a:graphicFrameLocks xmlns:a="http://schemas.openxmlformats.org/drawingml/2006/main" noChangeAspect="1"/>
+            </wp:cNvGraphicFramePr>
+            <a:graphic xmlns:a="http://schemas.openxmlformats.org/drawingml/2006/main">
+              <a:graphicData uri="http://schemas.openxmlformats.org/drawingml/2006/picture">
+                <pic:pic xmlns:pic="http://schemas.openxmlformats.org/drawingml/2006/picture">
+                  <pic:nvPicPr>
+                    <pic:cNvPr id="1" name=""/>
+                    <pic:cNvPicPr/>
+                  </pic:nvPicPr>
+                  <pic:blipFill>
+                    <a:blip r:embed="rId33"/>
+                    <a:stretch>
+                      <a:fillRect/>
+                    </a:stretch>
+                  </pic:blipFill>
+                  <pic:spPr>
+                    <a:xfrm>
+                      <a:off x="0" y="0"/>
+                      <a:ext cx="4978289" cy="3170859"/>
+                    </a:xfrm>
+                    <a:prstGeom prst="rect">
+                      <a:avLst/>
+                    </a:prstGeom>
+                  </pic:spPr>
+                </pic:pic>
+              </a:graphicData>
+            </a:graphic>
+          </wp:inline>
+        </w:drawing>
+      </w:r>
+      <w:bookmarkStart w:id="29" w:name="_GoBack"/>
+      <w:bookmarkEnd w:id="29"/>
+    </w:p>
+    <w:p>
+      <w:pPr>
+        <w:pStyle w:val="Caption"/>
+        <w:jc w:val="center"/>
+      </w:pPr>
+      <w:r>
+        <w:t xml:space="preserve">Figure </w:t>
+      </w:r>
+      <w:fldSimple w:instr=" SEQ Figure \* ARABIC ">
+        <w:r>
+          <w:rPr>
+            <w:noProof/>
+          </w:rPr>
+          <w:t>17</w:t>
+        </w:r>
+      </w:fldSimple>
+      <w:r>
+        <w:t>. Screenshot of Installed Packages</w:t>
+      </w:r>
+    </w:p>
+    <w:p>
+      <w:pPr>
+        <w:jc w:val="both"/>
       </w:pPr>
       <w:r>
         <w:t xml:space="preserve">The packages included in our project were: </w:t>
@@ -5577,9 +6052,289 @@
           <w:ilvl w:val="1"/>
           <w:numId w:val="2"/>
         </w:numPr>
-      </w:pPr>
-      <w:r>
-        <w:t xml:space="preserve">Sqlite.net Extensions: An ORM library for visual studio projects to provide access to sqlite database. It is an extension on top of an existing library (sqlite-net-pcl) to provide relationships (E.g. one-to-one, many-to-many, and more) and cascading operations. </w:t>
+        <w:ind w:left="720"/>
+        <w:jc w:val="both"/>
+      </w:pPr>
+      <w:r>
+        <w:t xml:space="preserve">Sqlite.net Extensions: An ORM library for visual studio projects to provide access to </w:t>
+      </w:r>
+      <w:proofErr w:type="spellStart"/>
+      <w:r>
+        <w:t>sqlite</w:t>
+      </w:r>
+      <w:proofErr w:type="spellEnd"/>
+      <w:r>
+        <w:t xml:space="preserve"> database. It is an extension on top of an existing library (</w:t>
+      </w:r>
+      <w:proofErr w:type="spellStart"/>
+      <w:r>
+        <w:t>sqlite</w:t>
+      </w:r>
+      <w:proofErr w:type="spellEnd"/>
+      <w:r>
+        <w:t>-net-</w:t>
+      </w:r>
+      <w:proofErr w:type="spellStart"/>
+      <w:r>
+        <w:t>pcl</w:t>
+      </w:r>
+      <w:proofErr w:type="spellEnd"/>
+      <w:r>
+        <w:t xml:space="preserve">) to provide relationships (E.g. one-to-one, many-to-many, and more) and cascading operations. </w:t>
+      </w:r>
+    </w:p>
+    <w:p>
+      <w:pPr>
+        <w:pStyle w:val="ListParagraph"/>
+        <w:numPr>
+          <w:ilvl w:val="1"/>
+          <w:numId w:val="2"/>
+        </w:numPr>
+        <w:ind w:left="720"/>
+        <w:jc w:val="both"/>
+      </w:pPr>
+      <w:proofErr w:type="spellStart"/>
+      <w:r>
+        <w:lastRenderedPageBreak/>
+        <w:t>Sql</w:t>
+      </w:r>
+      <w:proofErr w:type="spellEnd"/>
+      <w:r>
+        <w:t>-net-</w:t>
+      </w:r>
+      <w:proofErr w:type="spellStart"/>
+      <w:r>
+        <w:t>pcl</w:t>
+      </w:r>
+      <w:proofErr w:type="spellEnd"/>
+      <w:r>
+        <w:t xml:space="preserve">: the PCL version of </w:t>
+      </w:r>
+      <w:proofErr w:type="spellStart"/>
+      <w:r>
+        <w:t>SQlite</w:t>
+      </w:r>
+      <w:proofErr w:type="spellEnd"/>
+      <w:r>
+        <w:t xml:space="preserve">. It also depends on </w:t>
+      </w:r>
+      <w:proofErr w:type="spellStart"/>
+      <w:r>
+        <w:t>SQLitePCLRaw</w:t>
+      </w:r>
+      <w:proofErr w:type="spellEnd"/>
+      <w:r>
+        <w:t xml:space="preserve"> packages.</w:t>
+      </w:r>
+    </w:p>
+    <w:p>
+      <w:pPr>
+        <w:pStyle w:val="ListParagraph"/>
+        <w:numPr>
+          <w:ilvl w:val="1"/>
+          <w:numId w:val="2"/>
+        </w:numPr>
+        <w:ind w:left="720"/>
+        <w:jc w:val="both"/>
+      </w:pPr>
+      <w:proofErr w:type="spellStart"/>
+      <w:r>
+        <w:t>SQLitePCLRaw.bundle_green</w:t>
+      </w:r>
+      <w:proofErr w:type="spellEnd"/>
+      <w:r>
+        <w:t xml:space="preserve">: Package to bring in </w:t>
+      </w:r>
+      <w:proofErr w:type="spellStart"/>
+      <w:r>
+        <w:t>SQLitePCL.raw</w:t>
+      </w:r>
+      <w:proofErr w:type="spellEnd"/>
+      <w:r>
+        <w:t xml:space="preserve"> and dependencies.</w:t>
+      </w:r>
+    </w:p>
+    <w:p>
+      <w:pPr>
+        <w:pStyle w:val="ListParagraph"/>
+        <w:numPr>
+          <w:ilvl w:val="1"/>
+          <w:numId w:val="2"/>
+        </w:numPr>
+        <w:ind w:left="720"/>
+        <w:jc w:val="both"/>
+      </w:pPr>
+      <w:proofErr w:type="spellStart"/>
+      <w:r>
+        <w:t>SQLitePCLRaw.core</w:t>
+      </w:r>
+      <w:proofErr w:type="spellEnd"/>
+      <w:r>
+        <w:t>: A PCL for low-level access to SQLite</w:t>
+      </w:r>
+    </w:p>
+    <w:p>
+      <w:pPr>
+        <w:pStyle w:val="ListParagraph"/>
+        <w:numPr>
+          <w:ilvl w:val="1"/>
+          <w:numId w:val="2"/>
+        </w:numPr>
+        <w:ind w:left="720"/>
+        <w:jc w:val="both"/>
+      </w:pPr>
+      <w:proofErr w:type="spellStart"/>
+      <w:r>
+        <w:t>Behaviors.Forms</w:t>
+      </w:r>
+      <w:proofErr w:type="spellEnd"/>
+      <w:r>
+        <w:t>: Used for when an event is triggered by data changing.</w:t>
+      </w:r>
+    </w:p>
+    <w:p>
+      <w:pPr>
+        <w:pStyle w:val="ListParagraph"/>
+        <w:numPr>
+          <w:ilvl w:val="1"/>
+          <w:numId w:val="2"/>
+        </w:numPr>
+        <w:ind w:left="720"/>
+        <w:jc w:val="both"/>
+      </w:pPr>
+      <w:proofErr w:type="spellStart"/>
+      <w:r>
+        <w:t>Newtonsoft.Json</w:t>
+      </w:r>
+      <w:proofErr w:type="spellEnd"/>
+      <w:r>
+        <w:t>: JSON framework for .NET.</w:t>
+      </w:r>
+    </w:p>
+    <w:p>
+      <w:pPr>
+        <w:pStyle w:val="Heading3"/>
+        <w:numPr>
+          <w:ilvl w:val="2"/>
+          <w:numId w:val="3"/>
+        </w:numPr>
+      </w:pPr>
+      <w:r>
+        <w:t>Android Emulator Information</w:t>
+      </w:r>
+    </w:p>
+    <w:p>
+      <w:pPr>
+        <w:jc w:val="both"/>
+      </w:pPr>
+      <w:r>
+        <w:t>T</w:t>
+      </w:r>
+      <w:r>
+        <w:t xml:space="preserve">he application was developed and test using the default Visual Studio </w:t>
+      </w:r>
+      <w:r>
+        <w:t xml:space="preserve">Android Emulator. The emulator details </w:t>
+      </w:r>
+      <w:r>
+        <w:t>are</w:t>
+      </w:r>
+      <w:r>
+        <w:t xml:space="preserve"> shown in </w:t>
+      </w:r>
+      <w:r>
+        <w:fldChar w:fldCharType="begin"/>
+      </w:r>
+      <w:r>
+        <w:instrText xml:space="preserve"> REF _Ref497129294 \h </w:instrText>
+      </w:r>
+      <w:r>
+        <w:fldChar w:fldCharType="separate"/>
+      </w:r>
+      <w:r>
+        <w:t xml:space="preserve">Figure </w:t>
+      </w:r>
+      <w:r>
+        <w:rPr>
+          <w:noProof/>
+        </w:rPr>
+        <w:t>18</w:t>
+      </w:r>
+      <w:r>
+        <w:fldChar w:fldCharType="end"/>
+      </w:r>
+      <w:r>
+        <w:t>.</w:t>
+      </w:r>
+      <w:r>
+        <w:t xml:space="preserve"> This emulator will require Intel HAXM and the Google API x86 atom image.</w:t>
+      </w:r>
+    </w:p>
+    <w:p>
+      <w:pPr>
+        <w:jc w:val="center"/>
+      </w:pPr>
+      <w:r>
+        <w:rPr>
+          <w:noProof/>
+        </w:rPr>
+        <w:drawing>
+          <wp:inline distT="0" distB="0" distL="0" distR="0" wp14:anchorId="36CC9505" wp14:editId="4B97EF97">
+            <wp:extent cx="3605505" cy="4705350"/>
+            <wp:effectExtent l="0" t="0" r="0" b="0"/>
+            <wp:docPr id="13" name="Picture 13"/>
+            <wp:cNvGraphicFramePr>
+              <a:graphicFrameLocks xmlns:a="http://schemas.openxmlformats.org/drawingml/2006/main" noChangeAspect="1"/>
+            </wp:cNvGraphicFramePr>
+            <a:graphic xmlns:a="http://schemas.openxmlformats.org/drawingml/2006/main">
+              <a:graphicData uri="http://schemas.openxmlformats.org/drawingml/2006/picture">
+                <pic:pic xmlns:pic="http://schemas.openxmlformats.org/drawingml/2006/picture">
+                  <pic:nvPicPr>
+                    <pic:cNvPr id="1" name=""/>
+                    <pic:cNvPicPr/>
+                  </pic:nvPicPr>
+                  <pic:blipFill>
+                    <a:blip r:embed="rId34"/>
+                    <a:stretch>
+                      <a:fillRect/>
+                    </a:stretch>
+                  </pic:blipFill>
+                  <pic:spPr>
+                    <a:xfrm>
+                      <a:off x="0" y="0"/>
+                      <a:ext cx="3620039" cy="4724318"/>
+                    </a:xfrm>
+                    <a:prstGeom prst="rect">
+                      <a:avLst/>
+                    </a:prstGeom>
+                  </pic:spPr>
+                </pic:pic>
+              </a:graphicData>
+            </a:graphic>
+          </wp:inline>
+        </w:drawing>
+      </w:r>
+    </w:p>
+    <w:p>
+      <w:pPr>
+        <w:pStyle w:val="Caption"/>
+        <w:jc w:val="center"/>
+      </w:pPr>
+      <w:bookmarkStart w:id="30" w:name="_Ref497129294"/>
+      <w:r>
+        <w:t xml:space="preserve">Figure </w:t>
+      </w:r>
+      <w:fldSimple w:instr=" SEQ Figure \* ARABIC ">
+        <w:r>
+          <w:rPr>
+            <w:noProof/>
+          </w:rPr>
+          <w:t>18</w:t>
+        </w:r>
+      </w:fldSimple>
+      <w:bookmarkEnd w:id="30"/>
+      <w:r>
+        <w:t>. Screenshot of AVD Details</w:t>
       </w:r>
     </w:p>
     <w:p>
@@ -5590,10 +6345,11 @@
           <w:numId w:val="3"/>
         </w:numPr>
       </w:pPr>
+      <w:bookmarkStart w:id="31" w:name="_Toc497129382"/>
       <w:r>
         <w:t>Testing and Quality Assurance Strategy</w:t>
       </w:r>
-      <w:bookmarkEnd w:id="26"/>
+      <w:bookmarkEnd w:id="31"/>
     </w:p>
     <w:p>
       <w:pPr>
@@ -5603,11 +6359,11 @@
           <w:numId w:val="3"/>
         </w:numPr>
       </w:pPr>
-      <w:bookmarkStart w:id="29" w:name="_Toc496977163"/>
+      <w:bookmarkStart w:id="32" w:name="_Toc497129383"/>
       <w:r>
         <w:t>Discussion of Quality Assurance</w:t>
       </w:r>
-      <w:bookmarkEnd w:id="29"/>
+      <w:bookmarkEnd w:id="32"/>
       <w:r>
         <w:t xml:space="preserve"> </w:t>
       </w:r>
@@ -5621,11 +6377,11 @@
           <w:numId w:val="3"/>
         </w:numPr>
       </w:pPr>
-      <w:bookmarkStart w:id="30" w:name="_Toc496977164"/>
+      <w:bookmarkStart w:id="33" w:name="_Toc497129384"/>
       <w:r>
         <w:t>Discussion of Testing Methodology</w:t>
       </w:r>
-      <w:bookmarkEnd w:id="30"/>
+      <w:bookmarkEnd w:id="33"/>
     </w:p>
     <w:p/>
     <w:p>
@@ -5636,15 +6392,16 @@
           <w:numId w:val="3"/>
         </w:numPr>
       </w:pPr>
-      <w:bookmarkStart w:id="31" w:name="_Toc496977165"/>
-      <w:r>
+      <w:bookmarkStart w:id="34" w:name="_Toc497129385"/>
+      <w:r>
+        <w:lastRenderedPageBreak/>
         <w:t>Reflection on Learning</w:t>
       </w:r>
-      <w:bookmarkEnd w:id="31"/>
-    </w:p>
-    <w:p>
-      <w:pPr>
-        <w:ind w:left="360"/>
+      <w:bookmarkEnd w:id="34"/>
+    </w:p>
+    <w:p>
+      <w:pPr>
+        <w:jc w:val="both"/>
       </w:pPr>
       <w:r>
         <w:t xml:space="preserve">We have learned about the system architecture and design patterns that we were able to implement in our application. We have learned that even if each member is assign a task to work in different layers in the application, it is necessary to have at least some knowledge of each other’s tasks </w:t>
@@ -5660,15 +6417,12 @@
       <w:r>
         <w:t xml:space="preserve">We learned that learning the new platform and language as a team is more effective than learning alone. </w:t>
       </w:r>
-      <w:bookmarkStart w:id="32" w:name="_GoBack"/>
-      <w:bookmarkEnd w:id="32"/>
-    </w:p>
-    <w:p>
-      <w:pPr>
-        <w:ind w:left="360"/>
-      </w:pPr>
-      <w:r>
-        <w:lastRenderedPageBreak/>
+    </w:p>
+    <w:p>
+      <w:pPr>
+        <w:jc w:val="both"/>
+      </w:pPr>
+      <w:r>
         <w:t>We as a team faced many challenges,</w:t>
       </w:r>
       <w:r>
@@ -5692,14 +6446,35 @@
       <w:r>
         <w:t xml:space="preserve"> </w:t>
       </w:r>
-      <w:r>
-        <w:t xml:space="preserve">gitignore files to exclude files that would cause merge conflicts </w:t>
+      <w:proofErr w:type="spellStart"/>
+      <w:r>
+        <w:t>gitignore</w:t>
+      </w:r>
+      <w:proofErr w:type="spellEnd"/>
+      <w:r>
+        <w:t xml:space="preserve"> files to exclude files that would cause merge conflicts </w:t>
       </w:r>
       <w:r>
         <w:t>in</w:t>
       </w:r>
       <w:r>
-        <w:t xml:space="preserve"> every update. At first, we were unable to identify the exact files responsible for causing the conflicts. We as a team came up with ideas to solve the problem but all seemed very inefficient. It was believed finding an existing gitignore file from website such as stackoverflow will solve our problem most effectively. </w:t>
+        <w:t xml:space="preserve"> every update. At first, we were unable to identify the exact files responsible for causing the conflicts. We as a team came up with ideas to solve the problem but all seemed very inefficient. It was believed finding an existing </w:t>
+      </w:r>
+      <w:proofErr w:type="spellStart"/>
+      <w:r>
+        <w:t>gitignore</w:t>
+      </w:r>
+      <w:proofErr w:type="spellEnd"/>
+      <w:r>
+        <w:t xml:space="preserve"> file from website such as </w:t>
+      </w:r>
+      <w:proofErr w:type="spellStart"/>
+      <w:r>
+        <w:t>stackoverflow</w:t>
+      </w:r>
+      <w:proofErr w:type="spellEnd"/>
+      <w:r>
+        <w:t xml:space="preserve"> will solve our problem most effectively. </w:t>
       </w:r>
       <w:r>
         <w:t>A suitable file was found and the problem was sol</w:t>
@@ -5718,7 +6493,7 @@
       </w:r>
     </w:p>
     <w:sectPr>
-      <w:footerReference w:type="default" r:id="rId31"/>
+      <w:footerReference w:type="default" r:id="rId35"/>
       <w:pgSz w:w="11906" w:h="16838"/>
       <w:pgMar w:top="1440" w:right="1440" w:bottom="1440" w:left="1440" w:header="708" w:footer="708" w:gutter="0"/>
       <w:cols w:space="708"/>
@@ -5729,7 +6504,7 @@
 </file>
 
 <file path=word/endnotes.xml><?xml version="1.0" encoding="utf-8"?>
-<w:endnotes xmlns:wpc="http://schemas.microsoft.com/office/word/2010/wordprocessingCanvas" xmlns:cx="http://schemas.microsoft.com/office/drawing/2014/chartex" xmlns:cx1="http://schemas.microsoft.com/office/drawing/2015/9/8/chartex" xmlns:cx2="http://schemas.microsoft.com/office/drawing/2015/10/21/chartex" xmlns:cx3="http://schemas.microsoft.com/office/drawing/2016/5/9/chartex" xmlns:cx4="http://schemas.microsoft.com/office/drawing/2016/5/10/chartex" xmlns:cx5="http://schemas.microsoft.com/office/drawing/2016/5/11/chartex" xmlns:cx6="http://schemas.microsoft.com/office/drawing/2016/5/12/chartex" xmlns:cx7="http://schemas.microsoft.com/office/drawing/2016/5/13/chartex" xmlns:cx8="http://schemas.microsoft.com/office/drawing/2016/5/14/chartex" xmlns:mc="http://schemas.openxmlformats.org/markup-compatibility/2006" xmlns:aink="http://schemas.microsoft.com/office/drawing/2016/ink" xmlns:am3d="http://schemas.microsoft.com/office/drawing/2017/model3d" xmlns:o="urn:schemas-microsoft-com:office:office" xmlns:r="http://schemas.openxmlformats.org/officeDocument/2006/relationships" xmlns:m="http://schemas.openxmlformats.org/officeDocument/2006/math" xmlns:v="urn:schemas-microsoft-com:vml" xmlns:wp14="http://schemas.microsoft.com/office/word/2010/wordprocessingDrawing" xmlns:wp="http://schemas.openxmlformats.org/drawingml/2006/wordprocessingDrawing" xmlns:w10="urn:schemas-microsoft-com:office:word" xmlns:w="http://schemas.openxmlformats.org/wordprocessingml/2006/main" xmlns:w14="http://schemas.microsoft.com/office/word/2010/wordml" xmlns:w15="http://schemas.microsoft.com/office/word/2012/wordml" xmlns:w16se="http://schemas.microsoft.com/office/word/2015/wordml/symex" xmlns:wpg="http://schemas.microsoft.com/office/word/2010/wordprocessingGroup" xmlns:wpi="http://schemas.microsoft.com/office/word/2010/wordprocessingInk" xmlns:wne="http://schemas.microsoft.com/office/word/2006/wordml" xmlns:wps="http://schemas.microsoft.com/office/word/2010/wordprocessingShape" mc:Ignorable="w14 w15 w16se wp14">
+<w:endnotes xmlns:wpc="http://schemas.microsoft.com/office/word/2010/wordprocessingCanvas" xmlns:cx="http://schemas.microsoft.com/office/drawing/2014/chartex" xmlns:cx1="http://schemas.microsoft.com/office/drawing/2015/9/8/chartex" xmlns:cx2="http://schemas.microsoft.com/office/drawing/2015/10/21/chartex" xmlns:cx3="http://schemas.microsoft.com/office/drawing/2016/5/9/chartex" xmlns:cx4="http://schemas.microsoft.com/office/drawing/2016/5/10/chartex" xmlns:cx5="http://schemas.microsoft.com/office/drawing/2016/5/11/chartex" xmlns:cx6="http://schemas.microsoft.com/office/drawing/2016/5/12/chartex" xmlns:cx7="http://schemas.microsoft.com/office/drawing/2016/5/13/chartex" xmlns:cx8="http://schemas.microsoft.com/office/drawing/2016/5/14/chartex" xmlns:mc="http://schemas.openxmlformats.org/markup-compatibility/2006" xmlns:aink="http://schemas.microsoft.com/office/drawing/2016/ink" xmlns:am3d="http://schemas.microsoft.com/office/drawing/2017/model3d" xmlns:o="urn:schemas-microsoft-com:office:office" xmlns:r="http://schemas.openxmlformats.org/officeDocument/2006/relationships" xmlns:m="http://schemas.openxmlformats.org/officeDocument/2006/math" xmlns:v="urn:schemas-microsoft-com:vml" xmlns:wp14="http://schemas.microsoft.com/office/word/2010/wordprocessingDrawing" xmlns:wp="http://schemas.openxmlformats.org/drawingml/2006/wordprocessingDrawing" xmlns:w10="urn:schemas-microsoft-com:office:word" xmlns:w="http://schemas.openxmlformats.org/wordprocessingml/2006/main" xmlns:w14="http://schemas.microsoft.com/office/word/2010/wordml" xmlns:w15="http://schemas.microsoft.com/office/word/2012/wordml" xmlns:w16cid="http://schemas.microsoft.com/office/word/2016/wordml/cid" xmlns:w16se="http://schemas.microsoft.com/office/word/2015/wordml/symex" xmlns:wpg="http://schemas.microsoft.com/office/word/2010/wordprocessingGroup" xmlns:wpi="http://schemas.microsoft.com/office/word/2010/wordprocessingInk" xmlns:wne="http://schemas.microsoft.com/office/word/2006/wordml" xmlns:wps="http://schemas.microsoft.com/office/word/2010/wordprocessingShape" mc:Ignorable="w14 w15 w16se w16cid wp14">
   <w:endnote w:type="separator" w:id="-1">
     <w:p>
       <w:pPr>
@@ -5754,7 +6529,7 @@
 </file>
 
 <file path=word/footer1.xml><?xml version="1.0" encoding="utf-8"?>
-<w:ftr xmlns:wpc="http://schemas.microsoft.com/office/word/2010/wordprocessingCanvas" xmlns:cx="http://schemas.microsoft.com/office/drawing/2014/chartex" xmlns:cx1="http://schemas.microsoft.com/office/drawing/2015/9/8/chartex" xmlns:cx2="http://schemas.microsoft.com/office/drawing/2015/10/21/chartex" xmlns:cx3="http://schemas.microsoft.com/office/drawing/2016/5/9/chartex" xmlns:cx4="http://schemas.microsoft.com/office/drawing/2016/5/10/chartex" xmlns:cx5="http://schemas.microsoft.com/office/drawing/2016/5/11/chartex" xmlns:cx6="http://schemas.microsoft.com/office/drawing/2016/5/12/chartex" xmlns:cx7="http://schemas.microsoft.com/office/drawing/2016/5/13/chartex" xmlns:cx8="http://schemas.microsoft.com/office/drawing/2016/5/14/chartex" xmlns:mc="http://schemas.openxmlformats.org/markup-compatibility/2006" xmlns:aink="http://schemas.microsoft.com/office/drawing/2016/ink" xmlns:am3d="http://schemas.microsoft.com/office/drawing/2017/model3d" xmlns:o="urn:schemas-microsoft-com:office:office" xmlns:r="http://schemas.openxmlformats.org/officeDocument/2006/relationships" xmlns:m="http://schemas.openxmlformats.org/officeDocument/2006/math" xmlns:v="urn:schemas-microsoft-com:vml" xmlns:wp14="http://schemas.microsoft.com/office/word/2010/wordprocessingDrawing" xmlns:wp="http://schemas.openxmlformats.org/drawingml/2006/wordprocessingDrawing" xmlns:w10="urn:schemas-microsoft-com:office:word" xmlns:w="http://schemas.openxmlformats.org/wordprocessingml/2006/main" xmlns:w14="http://schemas.microsoft.com/office/word/2010/wordml" xmlns:w15="http://schemas.microsoft.com/office/word/2012/wordml" xmlns:w16se="http://schemas.microsoft.com/office/word/2015/wordml/symex" xmlns:wpg="http://schemas.microsoft.com/office/word/2010/wordprocessingGroup" xmlns:wpi="http://schemas.microsoft.com/office/word/2010/wordprocessingInk" xmlns:wne="http://schemas.microsoft.com/office/word/2006/wordml" xmlns:wps="http://schemas.microsoft.com/office/word/2010/wordprocessingShape" mc:Ignorable="w14 w15 w16se wp14">
+<w:ftr xmlns:wpc="http://schemas.microsoft.com/office/word/2010/wordprocessingCanvas" xmlns:cx="http://schemas.microsoft.com/office/drawing/2014/chartex" xmlns:cx1="http://schemas.microsoft.com/office/drawing/2015/9/8/chartex" xmlns:cx2="http://schemas.microsoft.com/office/drawing/2015/10/21/chartex" xmlns:cx3="http://schemas.microsoft.com/office/drawing/2016/5/9/chartex" xmlns:cx4="http://schemas.microsoft.com/office/drawing/2016/5/10/chartex" xmlns:cx5="http://schemas.microsoft.com/office/drawing/2016/5/11/chartex" xmlns:cx6="http://schemas.microsoft.com/office/drawing/2016/5/12/chartex" xmlns:cx7="http://schemas.microsoft.com/office/drawing/2016/5/13/chartex" xmlns:cx8="http://schemas.microsoft.com/office/drawing/2016/5/14/chartex" xmlns:mc="http://schemas.openxmlformats.org/markup-compatibility/2006" xmlns:aink="http://schemas.microsoft.com/office/drawing/2016/ink" xmlns:am3d="http://schemas.microsoft.com/office/drawing/2017/model3d" xmlns:o="urn:schemas-microsoft-com:office:office" xmlns:r="http://schemas.openxmlformats.org/officeDocument/2006/relationships" xmlns:m="http://schemas.openxmlformats.org/officeDocument/2006/math" xmlns:v="urn:schemas-microsoft-com:vml" xmlns:wp14="http://schemas.microsoft.com/office/word/2010/wordprocessingDrawing" xmlns:wp="http://schemas.openxmlformats.org/drawingml/2006/wordprocessingDrawing" xmlns:w10="urn:schemas-microsoft-com:office:word" xmlns:w="http://schemas.openxmlformats.org/wordprocessingml/2006/main" xmlns:w14="http://schemas.microsoft.com/office/word/2010/wordml" xmlns:w15="http://schemas.microsoft.com/office/word/2012/wordml" xmlns:w16cid="http://schemas.microsoft.com/office/word/2016/wordml/cid" xmlns:w16se="http://schemas.microsoft.com/office/word/2015/wordml/symex" xmlns:wpg="http://schemas.microsoft.com/office/word/2010/wordprocessingGroup" xmlns:wpi="http://schemas.microsoft.com/office/word/2010/wordprocessingInk" xmlns:wne="http://schemas.microsoft.com/office/word/2006/wordml" xmlns:wps="http://schemas.microsoft.com/office/word/2010/wordprocessingShape" mc:Ignorable="w14 w15 w16se w16cid wp14">
   <w:sdt>
     <w:sdtPr>
       <w:id w:val="-248961124"/>
@@ -5808,7 +6583,7 @@
 </file>
 
 <file path=word/footnotes.xml><?xml version="1.0" encoding="utf-8"?>
-<w:footnotes xmlns:wpc="http://schemas.microsoft.com/office/word/2010/wordprocessingCanvas" xmlns:cx="http://schemas.microsoft.com/office/drawing/2014/chartex" xmlns:cx1="http://schemas.microsoft.com/office/drawing/2015/9/8/chartex" xmlns:cx2="http://schemas.microsoft.com/office/drawing/2015/10/21/chartex" xmlns:cx3="http://schemas.microsoft.com/office/drawing/2016/5/9/chartex" xmlns:cx4="http://schemas.microsoft.com/office/drawing/2016/5/10/chartex" xmlns:cx5="http://schemas.microsoft.com/office/drawing/2016/5/11/chartex" xmlns:cx6="http://schemas.microsoft.com/office/drawing/2016/5/12/chartex" xmlns:cx7="http://schemas.microsoft.com/office/drawing/2016/5/13/chartex" xmlns:cx8="http://schemas.microsoft.com/office/drawing/2016/5/14/chartex" xmlns:mc="http://schemas.openxmlformats.org/markup-compatibility/2006" xmlns:aink="http://schemas.microsoft.com/office/drawing/2016/ink" xmlns:am3d="http://schemas.microsoft.com/office/drawing/2017/model3d" xmlns:o="urn:schemas-microsoft-com:office:office" xmlns:r="http://schemas.openxmlformats.org/officeDocument/2006/relationships" xmlns:m="http://schemas.openxmlformats.org/officeDocument/2006/math" xmlns:v="urn:schemas-microsoft-com:vml" xmlns:wp14="http://schemas.microsoft.com/office/word/2010/wordprocessingDrawing" xmlns:wp="http://schemas.openxmlformats.org/drawingml/2006/wordprocessingDrawing" xmlns:w10="urn:schemas-microsoft-com:office:word" xmlns:w="http://schemas.openxmlformats.org/wordprocessingml/2006/main" xmlns:w14="http://schemas.microsoft.com/office/word/2010/wordml" xmlns:w15="http://schemas.microsoft.com/office/word/2012/wordml" xmlns:w16se="http://schemas.microsoft.com/office/word/2015/wordml/symex" xmlns:wpg="http://schemas.microsoft.com/office/word/2010/wordprocessingGroup" xmlns:wpi="http://schemas.microsoft.com/office/word/2010/wordprocessingInk" xmlns:wne="http://schemas.microsoft.com/office/word/2006/wordml" xmlns:wps="http://schemas.microsoft.com/office/word/2010/wordprocessingShape" mc:Ignorable="w14 w15 w16se wp14">
+<w:footnotes xmlns:wpc="http://schemas.microsoft.com/office/word/2010/wordprocessingCanvas" xmlns:cx="http://schemas.microsoft.com/office/drawing/2014/chartex" xmlns:cx1="http://schemas.microsoft.com/office/drawing/2015/9/8/chartex" xmlns:cx2="http://schemas.microsoft.com/office/drawing/2015/10/21/chartex" xmlns:cx3="http://schemas.microsoft.com/office/drawing/2016/5/9/chartex" xmlns:cx4="http://schemas.microsoft.com/office/drawing/2016/5/10/chartex" xmlns:cx5="http://schemas.microsoft.com/office/drawing/2016/5/11/chartex" xmlns:cx6="http://schemas.microsoft.com/office/drawing/2016/5/12/chartex" xmlns:cx7="http://schemas.microsoft.com/office/drawing/2016/5/13/chartex" xmlns:cx8="http://schemas.microsoft.com/office/drawing/2016/5/14/chartex" xmlns:mc="http://schemas.openxmlformats.org/markup-compatibility/2006" xmlns:aink="http://schemas.microsoft.com/office/drawing/2016/ink" xmlns:am3d="http://schemas.microsoft.com/office/drawing/2017/model3d" xmlns:o="urn:schemas-microsoft-com:office:office" xmlns:r="http://schemas.openxmlformats.org/officeDocument/2006/relationships" xmlns:m="http://schemas.openxmlformats.org/officeDocument/2006/math" xmlns:v="urn:schemas-microsoft-com:vml" xmlns:wp14="http://schemas.microsoft.com/office/word/2010/wordprocessingDrawing" xmlns:wp="http://schemas.openxmlformats.org/drawingml/2006/wordprocessingDrawing" xmlns:w10="urn:schemas-microsoft-com:office:word" xmlns:w="http://schemas.openxmlformats.org/wordprocessingml/2006/main" xmlns:w14="http://schemas.microsoft.com/office/word/2010/wordml" xmlns:w15="http://schemas.microsoft.com/office/word/2012/wordml" xmlns:w16cid="http://schemas.microsoft.com/office/word/2016/wordml/cid" xmlns:w16se="http://schemas.microsoft.com/office/word/2015/wordml/symex" xmlns:wpg="http://schemas.microsoft.com/office/word/2010/wordprocessingGroup" xmlns:wpi="http://schemas.microsoft.com/office/word/2010/wordprocessingInk" xmlns:wne="http://schemas.microsoft.com/office/word/2006/wordml" xmlns:wps="http://schemas.microsoft.com/office/word/2010/wordprocessingShape" mc:Ignorable="w14 w15 w16se w16cid wp14">
   <w:footnote w:type="separator" w:id="-1">
     <w:p>
       <w:pPr>
@@ -5833,7 +6608,7 @@
 </file>
 
 <file path=word/numbering.xml><?xml version="1.0" encoding="utf-8"?>
-<w:numbering xmlns:wpc="http://schemas.microsoft.com/office/word/2010/wordprocessingCanvas" xmlns:cx="http://schemas.microsoft.com/office/drawing/2014/chartex" xmlns:cx1="http://schemas.microsoft.com/office/drawing/2015/9/8/chartex" xmlns:cx2="http://schemas.microsoft.com/office/drawing/2015/10/21/chartex" xmlns:cx3="http://schemas.microsoft.com/office/drawing/2016/5/9/chartex" xmlns:cx4="http://schemas.microsoft.com/office/drawing/2016/5/10/chartex" xmlns:cx5="http://schemas.microsoft.com/office/drawing/2016/5/11/chartex" xmlns:cx6="http://schemas.microsoft.com/office/drawing/2016/5/12/chartex" xmlns:cx7="http://schemas.microsoft.com/office/drawing/2016/5/13/chartex" xmlns:cx8="http://schemas.microsoft.com/office/drawing/2016/5/14/chartex" xmlns:mc="http://schemas.openxmlformats.org/markup-compatibility/2006" xmlns:aink="http://schemas.microsoft.com/office/drawing/2016/ink" xmlns:am3d="http://schemas.microsoft.com/office/drawing/2017/model3d" xmlns:o="urn:schemas-microsoft-com:office:office" xmlns:r="http://schemas.openxmlformats.org/officeDocument/2006/relationships" xmlns:m="http://schemas.openxmlformats.org/officeDocument/2006/math" xmlns:v="urn:schemas-microsoft-com:vml" xmlns:wp14="http://schemas.microsoft.com/office/word/2010/wordprocessingDrawing" xmlns:wp="http://schemas.openxmlformats.org/drawingml/2006/wordprocessingDrawing" xmlns:w10="urn:schemas-microsoft-com:office:word" xmlns:w="http://schemas.openxmlformats.org/wordprocessingml/2006/main" xmlns:w14="http://schemas.microsoft.com/office/word/2010/wordml" xmlns:w15="http://schemas.microsoft.com/office/word/2012/wordml" xmlns:w16se="http://schemas.microsoft.com/office/word/2015/wordml/symex" xmlns:wpg="http://schemas.microsoft.com/office/word/2010/wordprocessingGroup" xmlns:wpi="http://schemas.microsoft.com/office/word/2010/wordprocessingInk" xmlns:wne="http://schemas.microsoft.com/office/word/2006/wordml" xmlns:wps="http://schemas.microsoft.com/office/word/2010/wordprocessingShape" mc:Ignorable="w14 w15 w16se wp14">
+<w:numbering xmlns:wpc="http://schemas.microsoft.com/office/word/2010/wordprocessingCanvas" xmlns:cx="http://schemas.microsoft.com/office/drawing/2014/chartex" xmlns:cx1="http://schemas.microsoft.com/office/drawing/2015/9/8/chartex" xmlns:cx2="http://schemas.microsoft.com/office/drawing/2015/10/21/chartex" xmlns:cx3="http://schemas.microsoft.com/office/drawing/2016/5/9/chartex" xmlns:cx4="http://schemas.microsoft.com/office/drawing/2016/5/10/chartex" xmlns:cx5="http://schemas.microsoft.com/office/drawing/2016/5/11/chartex" xmlns:cx6="http://schemas.microsoft.com/office/drawing/2016/5/12/chartex" xmlns:cx7="http://schemas.microsoft.com/office/drawing/2016/5/13/chartex" xmlns:cx8="http://schemas.microsoft.com/office/drawing/2016/5/14/chartex" xmlns:mc="http://schemas.openxmlformats.org/markup-compatibility/2006" xmlns:aink="http://schemas.microsoft.com/office/drawing/2016/ink" xmlns:am3d="http://schemas.microsoft.com/office/drawing/2017/model3d" xmlns:o="urn:schemas-microsoft-com:office:office" xmlns:r="http://schemas.openxmlformats.org/officeDocument/2006/relationships" xmlns:m="http://schemas.openxmlformats.org/officeDocument/2006/math" xmlns:v="urn:schemas-microsoft-com:vml" xmlns:wp14="http://schemas.microsoft.com/office/word/2010/wordprocessingDrawing" xmlns:wp="http://schemas.openxmlformats.org/drawingml/2006/wordprocessingDrawing" xmlns:w10="urn:schemas-microsoft-com:office:word" xmlns:w="http://schemas.openxmlformats.org/wordprocessingml/2006/main" xmlns:w14="http://schemas.microsoft.com/office/word/2010/wordml" xmlns:w15="http://schemas.microsoft.com/office/word/2012/wordml" xmlns:w16cid="http://schemas.microsoft.com/office/word/2016/wordml/cid" xmlns:w16se="http://schemas.microsoft.com/office/word/2015/wordml/symex" xmlns:wpg="http://schemas.microsoft.com/office/word/2010/wordprocessingGroup" xmlns:wpi="http://schemas.microsoft.com/office/word/2010/wordprocessingInk" xmlns:wne="http://schemas.microsoft.com/office/word/2006/wordml" xmlns:wps="http://schemas.microsoft.com/office/word/2010/wordprocessingShape" mc:Ignorable="w14 w15 w16se w16cid wp14">
   <w:abstractNum w:abstractNumId="0" w15:restartNumberingAfterBreak="0">
     <w:nsid w:val="02477E72"/>
     <w:multiLevelType w:val="hybridMultilevel"/>
@@ -6034,6 +6809,92 @@
     </w:lvl>
   </w:abstractNum>
   <w:abstractNum w:abstractNumId="2" w15:restartNumberingAfterBreak="0">
+    <w:nsid w:val="19AC2399"/>
+    <w:multiLevelType w:val="hybridMultilevel"/>
+    <w:tmpl w:val="C450C556"/>
+    <w:lvl w:ilvl="0" w:tplc="0C09000F">
+      <w:start w:val="1"/>
+      <w:numFmt w:val="decimal"/>
+      <w:lvlText w:val="%1."/>
+      <w:lvlJc w:val="left"/>
+      <w:pPr>
+        <w:ind w:left="1080" w:hanging="360"/>
+      </w:pPr>
+    </w:lvl>
+    <w:lvl w:ilvl="1" w:tplc="0C090019" w:tentative="1">
+      <w:start w:val="1"/>
+      <w:numFmt w:val="lowerLetter"/>
+      <w:lvlText w:val="%2."/>
+      <w:lvlJc w:val="left"/>
+      <w:pPr>
+        <w:ind w:left="1800" w:hanging="360"/>
+      </w:pPr>
+    </w:lvl>
+    <w:lvl w:ilvl="2" w:tplc="0C09001B" w:tentative="1">
+      <w:start w:val="1"/>
+      <w:numFmt w:val="lowerRoman"/>
+      <w:lvlText w:val="%3."/>
+      <w:lvlJc w:val="right"/>
+      <w:pPr>
+        <w:ind w:left="2520" w:hanging="180"/>
+      </w:pPr>
+    </w:lvl>
+    <w:lvl w:ilvl="3" w:tplc="0C09000F" w:tentative="1">
+      <w:start w:val="1"/>
+      <w:numFmt w:val="decimal"/>
+      <w:lvlText w:val="%4."/>
+      <w:lvlJc w:val="left"/>
+      <w:pPr>
+        <w:ind w:left="3240" w:hanging="360"/>
+      </w:pPr>
+    </w:lvl>
+    <w:lvl w:ilvl="4" w:tplc="0C090019" w:tentative="1">
+      <w:start w:val="1"/>
+      <w:numFmt w:val="lowerLetter"/>
+      <w:lvlText w:val="%5."/>
+      <w:lvlJc w:val="left"/>
+      <w:pPr>
+        <w:ind w:left="3960" w:hanging="360"/>
+      </w:pPr>
+    </w:lvl>
+    <w:lvl w:ilvl="5" w:tplc="0C09001B" w:tentative="1">
+      <w:start w:val="1"/>
+      <w:numFmt w:val="lowerRoman"/>
+      <w:lvlText w:val="%6."/>
+      <w:lvlJc w:val="right"/>
+      <w:pPr>
+        <w:ind w:left="4680" w:hanging="180"/>
+      </w:pPr>
+    </w:lvl>
+    <w:lvl w:ilvl="6" w:tplc="0C09000F" w:tentative="1">
+      <w:start w:val="1"/>
+      <w:numFmt w:val="decimal"/>
+      <w:lvlText w:val="%7."/>
+      <w:lvlJc w:val="left"/>
+      <w:pPr>
+        <w:ind w:left="5400" w:hanging="360"/>
+      </w:pPr>
+    </w:lvl>
+    <w:lvl w:ilvl="7" w:tplc="0C090019" w:tentative="1">
+      <w:start w:val="1"/>
+      <w:numFmt w:val="lowerLetter"/>
+      <w:lvlText w:val="%8."/>
+      <w:lvlJc w:val="left"/>
+      <w:pPr>
+        <w:ind w:left="6120" w:hanging="360"/>
+      </w:pPr>
+    </w:lvl>
+    <w:lvl w:ilvl="8" w:tplc="0C09001B" w:tentative="1">
+      <w:start w:val="1"/>
+      <w:numFmt w:val="lowerRoman"/>
+      <w:lvlText w:val="%9."/>
+      <w:lvlJc w:val="right"/>
+      <w:pPr>
+        <w:ind w:left="6840" w:hanging="180"/>
+      </w:pPr>
+    </w:lvl>
+  </w:abstractNum>
+  <w:abstractNum w:abstractNumId="3" w15:restartNumberingAfterBreak="0">
     <w:nsid w:val="2B964201"/>
     <w:multiLevelType w:val="hybridMultilevel"/>
     <w:tmpl w:val="C2502A96"/>
@@ -6146,7 +7007,93 @@
       </w:rPr>
     </w:lvl>
   </w:abstractNum>
-  <w:abstractNum w:abstractNumId="3" w15:restartNumberingAfterBreak="0">
+  <w:abstractNum w:abstractNumId="4" w15:restartNumberingAfterBreak="0">
+    <w:nsid w:val="3CA962B5"/>
+    <w:multiLevelType w:val="hybridMultilevel"/>
+    <w:tmpl w:val="2FD4353A"/>
+    <w:lvl w:ilvl="0" w:tplc="0C09000F">
+      <w:start w:val="1"/>
+      <w:numFmt w:val="decimal"/>
+      <w:lvlText w:val="%1."/>
+      <w:lvlJc w:val="left"/>
+      <w:pPr>
+        <w:ind w:left="720" w:hanging="360"/>
+      </w:pPr>
+    </w:lvl>
+    <w:lvl w:ilvl="1" w:tplc="0C090019" w:tentative="1">
+      <w:start w:val="1"/>
+      <w:numFmt w:val="lowerLetter"/>
+      <w:lvlText w:val="%2."/>
+      <w:lvlJc w:val="left"/>
+      <w:pPr>
+        <w:ind w:left="1440" w:hanging="360"/>
+      </w:pPr>
+    </w:lvl>
+    <w:lvl w:ilvl="2" w:tplc="0C09001B" w:tentative="1">
+      <w:start w:val="1"/>
+      <w:numFmt w:val="lowerRoman"/>
+      <w:lvlText w:val="%3."/>
+      <w:lvlJc w:val="right"/>
+      <w:pPr>
+        <w:ind w:left="2160" w:hanging="180"/>
+      </w:pPr>
+    </w:lvl>
+    <w:lvl w:ilvl="3" w:tplc="0C09000F" w:tentative="1">
+      <w:start w:val="1"/>
+      <w:numFmt w:val="decimal"/>
+      <w:lvlText w:val="%4."/>
+      <w:lvlJc w:val="left"/>
+      <w:pPr>
+        <w:ind w:left="2880" w:hanging="360"/>
+      </w:pPr>
+    </w:lvl>
+    <w:lvl w:ilvl="4" w:tplc="0C090019" w:tentative="1">
+      <w:start w:val="1"/>
+      <w:numFmt w:val="lowerLetter"/>
+      <w:lvlText w:val="%5."/>
+      <w:lvlJc w:val="left"/>
+      <w:pPr>
+        <w:ind w:left="3600" w:hanging="360"/>
+      </w:pPr>
+    </w:lvl>
+    <w:lvl w:ilvl="5" w:tplc="0C09001B" w:tentative="1">
+      <w:start w:val="1"/>
+      <w:numFmt w:val="lowerRoman"/>
+      <w:lvlText w:val="%6."/>
+      <w:lvlJc w:val="right"/>
+      <w:pPr>
+        <w:ind w:left="4320" w:hanging="180"/>
+      </w:pPr>
+    </w:lvl>
+    <w:lvl w:ilvl="6" w:tplc="0C09000F" w:tentative="1">
+      <w:start w:val="1"/>
+      <w:numFmt w:val="decimal"/>
+      <w:lvlText w:val="%7."/>
+      <w:lvlJc w:val="left"/>
+      <w:pPr>
+        <w:ind w:left="5040" w:hanging="360"/>
+      </w:pPr>
+    </w:lvl>
+    <w:lvl w:ilvl="7" w:tplc="0C090019" w:tentative="1">
+      <w:start w:val="1"/>
+      <w:numFmt w:val="lowerLetter"/>
+      <w:lvlText w:val="%8."/>
+      <w:lvlJc w:val="left"/>
+      <w:pPr>
+        <w:ind w:left="5760" w:hanging="360"/>
+      </w:pPr>
+    </w:lvl>
+    <w:lvl w:ilvl="8" w:tplc="0C09001B" w:tentative="1">
+      <w:start w:val="1"/>
+      <w:numFmt w:val="lowerRoman"/>
+      <w:lvlText w:val="%9."/>
+      <w:lvlJc w:val="right"/>
+      <w:pPr>
+        <w:ind w:left="6480" w:hanging="180"/>
+      </w:pPr>
+    </w:lvl>
+  </w:abstractNum>
+  <w:abstractNum w:abstractNumId="5" w15:restartNumberingAfterBreak="0">
     <w:nsid w:val="41CF632A"/>
     <w:multiLevelType w:val="hybridMultilevel"/>
     <w:tmpl w:val="0758045A"/>
@@ -6232,7 +7179,7 @@
       </w:pPr>
     </w:lvl>
   </w:abstractNum>
-  <w:abstractNum w:abstractNumId="4" w15:restartNumberingAfterBreak="0">
+  <w:abstractNum w:abstractNumId="6" w15:restartNumberingAfterBreak="0">
     <w:nsid w:val="514A4E01"/>
     <w:multiLevelType w:val="multilevel"/>
     <w:tmpl w:val="0C09001F"/>
@@ -6318,23 +7265,109 @@
       </w:pPr>
     </w:lvl>
   </w:abstractNum>
+  <w:abstractNum w:abstractNumId="7" w15:restartNumberingAfterBreak="0">
+    <w:nsid w:val="779720B3"/>
+    <w:multiLevelType w:val="multilevel"/>
+    <w:tmpl w:val="0C09001F"/>
+    <w:lvl w:ilvl="0">
+      <w:start w:val="1"/>
+      <w:numFmt w:val="decimal"/>
+      <w:lvlText w:val="%1."/>
+      <w:lvlJc w:val="left"/>
+      <w:pPr>
+        <w:ind w:left="720" w:hanging="360"/>
+      </w:pPr>
+    </w:lvl>
+    <w:lvl w:ilvl="1">
+      <w:start w:val="1"/>
+      <w:numFmt w:val="decimal"/>
+      <w:lvlText w:val="%1.%2."/>
+      <w:lvlJc w:val="left"/>
+      <w:pPr>
+        <w:ind w:left="1152" w:hanging="432"/>
+      </w:pPr>
+    </w:lvl>
+    <w:lvl w:ilvl="2">
+      <w:start w:val="1"/>
+      <w:numFmt w:val="decimal"/>
+      <w:lvlText w:val="%1.%2.%3."/>
+      <w:lvlJc w:val="left"/>
+      <w:pPr>
+        <w:ind w:left="1584" w:hanging="504"/>
+      </w:pPr>
+    </w:lvl>
+    <w:lvl w:ilvl="3">
+      <w:start w:val="1"/>
+      <w:numFmt w:val="decimal"/>
+      <w:lvlText w:val="%1.%2.%3.%4."/>
+      <w:lvlJc w:val="left"/>
+      <w:pPr>
+        <w:ind w:left="2088" w:hanging="648"/>
+      </w:pPr>
+    </w:lvl>
+    <w:lvl w:ilvl="4">
+      <w:start w:val="1"/>
+      <w:numFmt w:val="decimal"/>
+      <w:lvlText w:val="%1.%2.%3.%4.%5."/>
+      <w:lvlJc w:val="left"/>
+      <w:pPr>
+        <w:ind w:left="2592" w:hanging="792"/>
+      </w:pPr>
+    </w:lvl>
+    <w:lvl w:ilvl="5">
+      <w:start w:val="1"/>
+      <w:numFmt w:val="decimal"/>
+      <w:lvlText w:val="%1.%2.%3.%4.%5.%6."/>
+      <w:lvlJc w:val="left"/>
+      <w:pPr>
+        <w:ind w:left="3096" w:hanging="936"/>
+      </w:pPr>
+    </w:lvl>
+    <w:lvl w:ilvl="6">
+      <w:start w:val="1"/>
+      <w:numFmt w:val="decimal"/>
+      <w:lvlText w:val="%1.%2.%3.%4.%5.%6.%7."/>
+      <w:lvlJc w:val="left"/>
+      <w:pPr>
+        <w:ind w:left="3600" w:hanging="1080"/>
+      </w:pPr>
+    </w:lvl>
+    <w:lvl w:ilvl="7">
+      <w:start w:val="1"/>
+      <w:numFmt w:val="decimal"/>
+      <w:lvlText w:val="%1.%2.%3.%4.%5.%6.%7.%8."/>
+      <w:lvlJc w:val="left"/>
+      <w:pPr>
+        <w:ind w:left="4104" w:hanging="1224"/>
+      </w:pPr>
+    </w:lvl>
+    <w:lvl w:ilvl="8">
+      <w:start w:val="1"/>
+      <w:numFmt w:val="decimal"/>
+      <w:lvlText w:val="%1.%2.%3.%4.%5.%6.%7.%8.%9."/>
+      <w:lvlJc w:val="left"/>
+      <w:pPr>
+        <w:ind w:left="4680" w:hanging="1440"/>
+      </w:pPr>
+    </w:lvl>
+  </w:abstractNum>
   <w:num w:numId="1">
     <w:abstractNumId w:val="1"/>
   </w:num>
   <w:num w:numId="2">
-    <w:abstractNumId w:val="2"/>
+    <w:abstractNumId w:val="3"/>
   </w:num>
   <w:num w:numId="3">
-    <w:abstractNumId w:val="4"/>
+    <w:abstractNumId w:val="6"/>
   </w:num>
   <w:num w:numId="4">
     <w:abstractNumId w:val="0"/>
   </w:num>
   <w:num w:numId="5">
-    <w:abstractNumId w:val="3"/>
+    <w:abstractNumId w:val="5"/>
   </w:num>
   <w:num w:numId="6">
-    <w:abstractNumId w:val="4"/>
+    <w:abstractNumId w:val="6"/>
     <w:lvlOverride w:ilvl="0">
       <w:startOverride w:val="1"/>
     </w:lvlOverride>
@@ -6363,11 +7396,20 @@
       <w:startOverride w:val="1"/>
     </w:lvlOverride>
   </w:num>
+  <w:num w:numId="7">
+    <w:abstractNumId w:val="2"/>
+  </w:num>
+  <w:num w:numId="8">
+    <w:abstractNumId w:val="4"/>
+  </w:num>
+  <w:num w:numId="9">
+    <w:abstractNumId w:val="7"/>
+  </w:num>
 </w:numbering>
 </file>
 
 <file path=word/styles.xml><?xml version="1.0" encoding="utf-8"?>
-<w:styles xmlns:mc="http://schemas.openxmlformats.org/markup-compatibility/2006" xmlns:r="http://schemas.openxmlformats.org/officeDocument/2006/relationships" xmlns:w="http://schemas.openxmlformats.org/wordprocessingml/2006/main" xmlns:w14="http://schemas.microsoft.com/office/word/2010/wordml" xmlns:w15="http://schemas.microsoft.com/office/word/2012/wordml" xmlns:w16se="http://schemas.microsoft.com/office/word/2015/wordml/symex" mc:Ignorable="w14 w15 w16se">
+<w:styles xmlns:mc="http://schemas.openxmlformats.org/markup-compatibility/2006" xmlns:r="http://schemas.openxmlformats.org/officeDocument/2006/relationships" xmlns:w="http://schemas.openxmlformats.org/wordprocessingml/2006/main" xmlns:w14="http://schemas.microsoft.com/office/word/2010/wordml" xmlns:w15="http://schemas.microsoft.com/office/word/2012/wordml" xmlns:w16cid="http://schemas.microsoft.com/office/word/2016/wordml/cid" xmlns:w16se="http://schemas.microsoft.com/office/word/2015/wordml/symex" mc:Ignorable="w14 w15 w16se w16cid">
   <w:docDefaults>
     <w:rPrDefault>
       <w:rPr>
@@ -7035,6 +8077,18 @@
       <w:szCs w:val="18"/>
     </w:rPr>
   </w:style>
+  <w:style w:type="character" w:styleId="UnresolvedMention">
+    <w:name w:val="Unresolved Mention"/>
+    <w:basedOn w:val="DefaultParagraphFont"/>
+    <w:uiPriority w:val="99"/>
+    <w:semiHidden/>
+    <w:unhideWhenUsed/>
+    <w:rsid w:val="009461A5"/>
+    <w:rPr>
+      <w:color w:val="808080"/>
+      <w:shd w:val="clear" w:color="auto" w:fill="E6E6E6"/>
+    </w:rPr>
+  </w:style>
 </w:styles>
 </file>
 
@@ -7328,7 +8382,7 @@
 </file>
 
 <file path=customXml/itemProps1.xml><?xml version="1.0" encoding="utf-8"?>
-<ds:datastoreItem xmlns:ds="http://schemas.openxmlformats.org/officeDocument/2006/customXml" ds:itemID="{AE48F014-593F-4E4D-83A8-45A82303FD92}">
+<ds:datastoreItem xmlns:ds="http://schemas.openxmlformats.org/officeDocument/2006/customXml" ds:itemID="{EA03F056-26A7-4491-9BA9-FA1D2C542C9A}">
   <ds:schemaRefs>
     <ds:schemaRef ds:uri="http://schemas.openxmlformats.org/officeDocument/2006/bibliography"/>
   </ds:schemaRefs>

</xml_diff>